<commit_message>
versao entregue ao professor Vicente do doc de requisitos
</commit_message>
<xml_diff>
--- a/DS/Documentacao/sy-system-requirements-specification.docx
+++ b/DS/Documentacao/sy-system-requirements-specification.docx
@@ -1300,6 +1300,7 @@
                 <w:rPr>
                   <w:noProof/>
                   <w:sz w:val="20"/>
+                  <w:lang w:val="en-US"/>
                 </w:rPr>
                 <w:t>sy-system-requirements-specification-v10</w:t>
               </w:r>
@@ -1307,6 +1308,7 @@
                 <w:rPr>
                   <w:noProof/>
                   <w:sz w:val="20"/>
+                  <w:lang w:val="en-US"/>
                 </w:rPr>
                 <w:t>.doc</w:t>
               </w:r>
@@ -1371,7 +1373,14 @@
                 <w:sz w:val="20"/>
                 <w:lang w:val="en-GB"/>
               </w:rPr>
-              <w:t>09/01/2017</w:t>
+              <w:t>13</w:t>
+            </w:r>
+            <w:r>
+              <w:rPr>
+                <w:sz w:val="20"/>
+                <w:lang w:val="en-GB"/>
+              </w:rPr>
+              <w:t>/01/2017</w:t>
             </w:r>
             <w:r>
               <w:rPr>
@@ -1430,20 +1439,15 @@
                 <w:rPr>
                   <w:noProof/>
                   <w:sz w:val="20"/>
+                  <w:lang w:val="en-US"/>
                 </w:rPr>
-                <w:t>sy-syste</w:t>
+                <w:t>sy-system-requirements-specification</w:t>
               </w:r>
               <w:r>
                 <w:rPr>
                   <w:noProof/>
                   <w:sz w:val="20"/>
-                </w:rPr>
-                <w:t>m-requirements-specification</w:t>
-              </w:r>
-              <w:r>
-                <w:rPr>
-                  <w:noProof/>
-                  <w:sz w:val="20"/>
+                  <w:lang w:val="en-US"/>
                 </w:rPr>
                 <w:t>.dot</w:t>
               </w:r>
@@ -3150,6 +3154,7 @@
       <w:r>
         <w:rPr>
           <w:noProof/>
+          <w:lang w:val="pt-BR"/>
         </w:rPr>
         <w:tab/>
       </w:r>
@@ -3162,6 +3167,7 @@
       <w:r>
         <w:rPr>
           <w:noProof/>
+          <w:lang w:val="pt-BR"/>
         </w:rPr>
         <w:instrText xml:space="preserve"> PAGEREF _Toc471998561 \h </w:instrText>
       </w:r>
@@ -3179,6 +3185,7 @@
       <w:r>
         <w:rPr>
           <w:noProof/>
+          <w:lang w:val="pt-BR"/>
         </w:rPr>
         <w:t>6</w:t>
       </w:r>
@@ -3234,6 +3241,7 @@
       <w:r>
         <w:rPr>
           <w:noProof/>
+          <w:lang w:val="pt-BR"/>
         </w:rPr>
         <w:tab/>
       </w:r>
@@ -3246,6 +3254,7 @@
       <w:r>
         <w:rPr>
           <w:noProof/>
+          <w:lang w:val="pt-BR"/>
         </w:rPr>
         <w:instrText xml:space="preserve"> PAGEREF _Toc471998562 \h </w:instrText>
       </w:r>
@@ -3263,6 +3272,7 @@
       <w:r>
         <w:rPr>
           <w:noProof/>
+          <w:lang w:val="pt-BR"/>
         </w:rPr>
         <w:t>6</w:t>
       </w:r>
@@ -3318,6 +3328,7 @@
       <w:r>
         <w:rPr>
           <w:noProof/>
+          <w:lang w:val="pt-BR"/>
         </w:rPr>
         <w:tab/>
       </w:r>
@@ -3330,6 +3341,7 @@
       <w:r>
         <w:rPr>
           <w:noProof/>
+          <w:lang w:val="pt-BR"/>
         </w:rPr>
         <w:instrText xml:space="preserve"> PAGEREF _Toc471998563 \h </w:instrText>
       </w:r>
@@ -3347,6 +3359,7 @@
       <w:r>
         <w:rPr>
           <w:noProof/>
+          <w:lang w:val="pt-BR"/>
         </w:rPr>
         <w:t>7</w:t>
       </w:r>
@@ -3402,6 +3415,7 @@
       <w:r>
         <w:rPr>
           <w:noProof/>
+          <w:lang w:val="pt-BR"/>
         </w:rPr>
         <w:tab/>
       </w:r>
@@ -3414,6 +3428,7 @@
       <w:r>
         <w:rPr>
           <w:noProof/>
+          <w:lang w:val="pt-BR"/>
         </w:rPr>
         <w:instrText xml:space="preserve"> PAGEREF _Toc471998564 \h </w:instrText>
       </w:r>
@@ -3431,6 +3446,7 @@
       <w:r>
         <w:rPr>
           <w:noProof/>
+          <w:lang w:val="pt-BR"/>
         </w:rPr>
         <w:t>7</w:t>
       </w:r>
@@ -3483,6 +3499,7 @@
       <w:r>
         <w:rPr>
           <w:noProof/>
+          <w:lang w:val="pt-BR"/>
         </w:rPr>
         <w:tab/>
       </w:r>
@@ -3495,6 +3512,7 @@
       <w:r>
         <w:rPr>
           <w:noProof/>
+          <w:lang w:val="pt-BR"/>
         </w:rPr>
         <w:instrText xml:space="preserve"> PAGEREF _Toc471998565 \h </w:instrText>
       </w:r>
@@ -3512,6 +3530,7 @@
       <w:r>
         <w:rPr>
           <w:noProof/>
+          <w:lang w:val="pt-BR"/>
         </w:rPr>
         <w:t>7</w:t>
       </w:r>
@@ -3567,6 +3586,7 @@
       <w:r>
         <w:rPr>
           <w:noProof/>
+          <w:lang w:val="pt-BR"/>
         </w:rPr>
         <w:tab/>
       </w:r>
@@ -3579,6 +3599,7 @@
       <w:r>
         <w:rPr>
           <w:noProof/>
+          <w:lang w:val="pt-BR"/>
         </w:rPr>
         <w:instrText xml:space="preserve"> PAGEREF _Toc471998566 \h </w:instrText>
       </w:r>
@@ -3596,6 +3617,7 @@
       <w:r>
         <w:rPr>
           <w:noProof/>
+          <w:lang w:val="pt-BR"/>
         </w:rPr>
         <w:t>7</w:t>
       </w:r>
@@ -3941,27 +3963,7 @@
         <w:rPr>
           <w:lang w:val="pt-BR"/>
         </w:rPr>
-        <w:t xml:space="preserve">O ponto de partida corresponderá a uma área com dimensões pré-definidas situada antes de uma </w:t>
-      </w:r>
-      <w:commentRangeStart w:id="5"/>
-      <w:r>
-        <w:rPr>
-          <w:lang w:val="pt-BR"/>
-        </w:rPr>
-        <w:t>faixa especificada</w:t>
-      </w:r>
-      <w:commentRangeEnd w:id="5"/>
-      <w:r>
-        <w:rPr>
-          <w:rStyle w:val="Refdecomentrio"/>
-        </w:rPr>
-        <w:commentReference w:id="5"/>
-      </w:r>
-      <w:r>
-        <w:rPr>
-          <w:lang w:val="pt-BR"/>
-        </w:rPr>
-        <w:t>.</w:t>
+        <w:t>O ponto de partida corresponderá a uma área com dimensões pré-definidas situada antes de uma faixa especificada.</w:t>
       </w:r>
     </w:p>
     <w:p>
@@ -3979,27 +3981,7 @@
         <w:rPr>
           <w:lang w:val="pt-BR"/>
         </w:rPr>
-        <w:t xml:space="preserve">O ponto de chegada corresponderá a uma área com dimensões pré-definidas situada após uma </w:t>
-      </w:r>
-      <w:commentRangeStart w:id="6"/>
-      <w:r>
-        <w:rPr>
-          <w:lang w:val="pt-BR"/>
-        </w:rPr>
-        <w:t>faixa especificada</w:t>
-      </w:r>
-      <w:commentRangeEnd w:id="6"/>
-      <w:r>
-        <w:rPr>
-          <w:rStyle w:val="Refdecomentrio"/>
-        </w:rPr>
-        <w:commentReference w:id="6"/>
-      </w:r>
-      <w:r>
-        <w:rPr>
-          <w:lang w:val="pt-BR"/>
-        </w:rPr>
-        <w:t>.</w:t>
+        <w:t>O ponto de chegada corresponderá a uma área com dimensões pré-definidas situada após uma faixa especificada.</w:t>
       </w:r>
     </w:p>
     <w:p>
@@ -4067,57 +4049,41 @@
           <w:lang w:val="pt-BR"/>
         </w:rPr>
       </w:pPr>
-      <w:commentRangeStart w:id="7"/>
-      <w:r>
-        <w:rPr>
-          <w:lang w:val="pt-BR"/>
-        </w:rPr>
-        <w:t xml:space="preserve">O Robotino não pode </w:t>
-      </w:r>
-      <w:commentRangeStart w:id="8"/>
-      <w:r>
-        <w:rPr>
-          <w:lang w:val="pt-BR"/>
-        </w:rPr>
-        <w:t>colidir</w:t>
-      </w:r>
-      <w:commentRangeEnd w:id="7"/>
-      <w:r>
-        <w:rPr>
-          <w:rStyle w:val="Refdecomentrio"/>
-        </w:rPr>
-        <w:commentReference w:id="7"/>
-      </w:r>
-      <w:r>
-        <w:rPr>
-          <w:lang w:val="pt-BR"/>
-        </w:rPr>
-        <w:t>ou</w:t>
-      </w:r>
-      <w:r>
-        <w:rPr>
-          <w:lang w:val="pt-BR"/>
-        </w:rPr>
-        <w:t xml:space="preserve"> mover</w:t>
-      </w:r>
-      <w:commentRangeEnd w:id="8"/>
-      <w:r>
-        <w:rPr>
-          <w:rStyle w:val="Refdecomentrio"/>
-        </w:rPr>
-        <w:commentReference w:id="8"/>
-      </w:r>
-      <w:r>
-        <w:rPr>
-          <w:lang w:val="pt-BR"/>
-        </w:rPr>
-        <w:t xml:space="preserve"> os obst</w:t>
-      </w:r>
-      <w:r>
-        <w:rPr>
-          <w:lang w:val="pt-BR"/>
-        </w:rPr>
-        <w:t>áculos que surgirem ao longo de seu percurso.</w:t>
+      <w:r>
+        <w:rPr>
+          <w:lang w:val="pt-BR"/>
+        </w:rPr>
+        <w:t>O Robotino não pode mover os obst</w:t>
+      </w:r>
+      <w:r>
+        <w:rPr>
+          <w:lang w:val="pt-BR"/>
+        </w:rPr>
+        <w:t>áculos</w:t>
+      </w:r>
+      <w:r>
+        <w:rPr>
+          <w:lang w:val="pt-BR"/>
+        </w:rPr>
+        <w:t xml:space="preserve"> </w:t>
+      </w:r>
+      <w:r>
+        <w:rPr>
+          <w:lang w:val="pt-BR"/>
+        </w:rPr>
+        <w:t>que surgirem ao longo de seu percurso</w:t>
+      </w:r>
+      <w:r>
+        <w:rPr>
+          <w:lang w:val="pt-BR"/>
+        </w:rPr>
+        <w:t xml:space="preserve"> mais que 5 cm aproximadamente</w:t>
+      </w:r>
+      <w:r>
+        <w:rPr>
+          <w:lang w:val="pt-BR"/>
+        </w:rPr>
+        <w:t>.</w:t>
       </w:r>
     </w:p>
     <w:p>
@@ -4287,39 +4253,17 @@
           <w:lang w:val="pt-BR"/>
         </w:rPr>
       </w:pPr>
-      <w:commentRangeStart w:id="9"/>
-      <w:r>
-        <w:rPr>
-          <w:lang w:val="pt-BR"/>
-        </w:rPr>
-        <w:t xml:space="preserve">O Robotino deverá ser capaz de executar as tarefas especificadas nos requisitos </w:t>
-      </w:r>
-      <w:commentRangeStart w:id="10"/>
-      <w:r>
-        <w:rPr>
-          <w:lang w:val="pt-BR"/>
-        </w:rPr>
-        <w:t>funcionais</w:t>
-      </w:r>
-      <w:commentRangeEnd w:id="10"/>
-      <w:r>
-        <w:rPr>
-          <w:rStyle w:val="Refdecomentrio"/>
-        </w:rPr>
-        <w:commentReference w:id="10"/>
+      <w:r>
+        <w:rPr>
+          <w:lang w:val="pt-BR"/>
+        </w:rPr>
+        <w:t>O Robotino deverá ser capaz de executar as tarefas especificadas nos requisitos</w:t>
       </w:r>
       <w:r>
         <w:rPr>
           <w:lang w:val="pt-BR"/>
         </w:rPr>
         <w:t>.</w:t>
-      </w:r>
-      <w:commentRangeEnd w:id="9"/>
-      <w:r>
-        <w:rPr>
-          <w:rStyle w:val="Refdecomentrio"/>
-        </w:rPr>
-        <w:commentReference w:id="9"/>
       </w:r>
     </w:p>
     <w:p>
@@ -4367,14 +4311,14 @@
           <w:lang w:val="pt-BR"/>
         </w:rPr>
       </w:pPr>
-      <w:bookmarkStart w:id="11" w:name="_Toc471998553"/>
+      <w:bookmarkStart w:id="5" w:name="_Toc471998553"/>
       <w:r>
         <w:rPr>
           <w:lang w:val="pt-BR"/>
         </w:rPr>
         <w:t>Área Operacional</w:t>
       </w:r>
-      <w:bookmarkEnd w:id="11"/>
+      <w:bookmarkEnd w:id="5"/>
     </w:p>
     <w:p>
       <w:pPr>
@@ -4509,7 +4453,7 @@
           <w:lang w:val="pt-BR"/>
         </w:rPr>
       </w:pPr>
-      <w:bookmarkStart w:id="12" w:name="_Toc471998554"/>
+      <w:bookmarkStart w:id="6" w:name="_Toc471998554"/>
       <w:r>
         <w:rPr>
           <w:lang w:val="pt-BR"/>
@@ -4522,7 +4466,7 @@
         </w:rPr>
         <w:t xml:space="preserve"> de Operação</w:t>
       </w:r>
-      <w:bookmarkEnd w:id="12"/>
+      <w:bookmarkEnd w:id="6"/>
     </w:p>
     <w:p>
       <w:pPr>
@@ -4562,41 +4506,73 @@
         <w:rPr>
           <w:lang w:val="pt-BR"/>
         </w:rPr>
-        <w:t xml:space="preserve">tarefas será uma sala com </w:t>
-      </w:r>
-      <w:commentRangeStart w:id="13"/>
-      <w:r>
-        <w:rPr>
-          <w:lang w:val="pt-BR"/>
-        </w:rPr>
-        <w:t xml:space="preserve">dimensões </w:t>
-      </w:r>
-      <w:commentRangeEnd w:id="13"/>
-      <w:r>
-        <w:rPr>
-          <w:rStyle w:val="Refdecomentrio"/>
-        </w:rPr>
-        <w:commentReference w:id="13"/>
-      </w:r>
-      <w:commentRangeStart w:id="14"/>
-      <w:r>
-        <w:rPr>
-          <w:lang w:val="pt-BR"/>
-        </w:rPr>
-        <w:t>XXXX</w:t>
-      </w:r>
-      <w:commentRangeEnd w:id="14"/>
-      <w:r>
-        <w:rPr>
-          <w:rStyle w:val="Refdecomentrio"/>
-        </w:rPr>
-        <w:commentReference w:id="14"/>
-      </w:r>
-      <w:r>
-        <w:rPr>
-          <w:lang w:val="pt-BR"/>
-        </w:rPr>
-        <w:t xml:space="preserve">. O ponto de partida corresponderá a uma área com dimensões YYYY situada antes de uma faixa fixada </w:t>
+        <w:t xml:space="preserve">tarefas será um </w:t>
+      </w:r>
+      <w:r>
+        <w:rPr>
+          <w:lang w:val="pt-BR"/>
+        </w:rPr>
+        <w:t>laboratório do CETELI</w:t>
+      </w:r>
+      <w:r>
+        <w:rPr>
+          <w:lang w:val="pt-BR"/>
+        </w:rPr>
+        <w:t xml:space="preserve"> com dimensões </w:t>
+      </w:r>
+      <w:r>
+        <w:rPr>
+          <w:lang w:val="pt-BR"/>
+        </w:rPr>
+        <w:t xml:space="preserve">de aproximadamente </w:t>
+      </w:r>
+      <w:r>
+        <w:rPr>
+          <w:lang w:val="pt-BR"/>
+        </w:rPr>
+        <w:t>49</w:t>
+      </w:r>
+      <w:r>
+        <w:rPr>
+          <w:lang w:val="pt-BR"/>
+        </w:rPr>
+        <w:t xml:space="preserve"> m²</w:t>
+      </w:r>
+      <w:r>
+        <w:rPr>
+          <w:lang w:val="pt-BR"/>
+        </w:rPr>
+        <w:t xml:space="preserve">. O ponto de partida corresponderá a uma área com dimensões </w:t>
+      </w:r>
+      <w:r>
+        <w:rPr>
+          <w:lang w:val="pt-BR"/>
+        </w:rPr>
+        <w:t xml:space="preserve">de aproximadamente </w:t>
+      </w:r>
+      <w:r>
+        <w:rPr>
+          <w:lang w:val="pt-BR"/>
+        </w:rPr>
+        <w:t>80x80</w:t>
+      </w:r>
+      <w:r>
+        <w:rPr>
+          <w:lang w:val="pt-BR"/>
+        </w:rPr>
+        <w:t xml:space="preserve"> </w:t>
+      </w:r>
+      <w:r>
+        <w:rPr>
+          <w:lang w:val="pt-BR"/>
+        </w:rPr>
+        <w:t xml:space="preserve">cm² </w:t>
+      </w:r>
+      <w:r>
+        <w:rPr>
+          <w:lang w:val="pt-BR"/>
+        </w:rPr>
+        <w:t xml:space="preserve">situada antes de uma faixa fixada </w:t>
       </w:r>
       <w:r>
         <w:rPr>
@@ -4608,7 +4584,37 @@
         <w:rPr>
           <w:lang w:val="pt-BR"/>
         </w:rPr>
-        <w:t>na extremidade superior direita da sala. O ponto de chegada corresponderá a uma área com dimensões ZZZZ situada após uma faixa fixada</w:t>
+        <w:t xml:space="preserve">na extremidade superior direita da sala. O ponto de chegada corresponderá a uma área com dimensões </w:t>
+      </w:r>
+      <w:r>
+        <w:rPr>
+          <w:lang w:val="pt-BR"/>
+        </w:rPr>
+        <w:t xml:space="preserve">de aproximadamente </w:t>
+      </w:r>
+      <w:r>
+        <w:rPr>
+          <w:lang w:val="pt-BR"/>
+        </w:rPr>
+        <w:t>80x80</w:t>
+      </w:r>
+      <w:r>
+        <w:rPr>
+          <w:lang w:val="pt-BR"/>
+        </w:rPr>
+        <w:t xml:space="preserve"> </w:t>
+      </w:r>
+      <w:r>
+        <w:rPr>
+          <w:lang w:val="pt-BR"/>
+        </w:rPr>
+        <w:t xml:space="preserve">cm² </w:t>
+      </w:r>
+      <w:r>
+        <w:rPr>
+          <w:lang w:val="pt-BR"/>
+        </w:rPr>
+        <w:t>situada após uma faixa fixada</w:t>
       </w:r>
       <w:r>
         <w:rPr>
@@ -4741,14 +4747,14 @@
           <w:lang w:val="pt-BR"/>
         </w:rPr>
       </w:pPr>
-      <w:bookmarkStart w:id="15" w:name="_Toc471998555"/>
+      <w:bookmarkStart w:id="7" w:name="_Toc471998555"/>
       <w:r>
         <w:rPr>
           <w:lang w:val="pt-BR"/>
         </w:rPr>
         <w:t>Ambiente</w:t>
       </w:r>
-      <w:bookmarkEnd w:id="15"/>
+      <w:bookmarkEnd w:id="7"/>
     </w:p>
     <w:p>
       <w:pPr>
@@ -4757,14 +4763,14 @@
           <w:lang w:val="pt-BR"/>
         </w:rPr>
       </w:pPr>
-      <w:bookmarkStart w:id="16" w:name="_Toc471998556"/>
+      <w:bookmarkStart w:id="8" w:name="_Toc471998556"/>
       <w:r>
         <w:rPr>
           <w:lang w:val="pt-BR"/>
         </w:rPr>
         <w:t>Software</w:t>
       </w:r>
-      <w:bookmarkEnd w:id="16"/>
+      <w:bookmarkEnd w:id="8"/>
     </w:p>
     <w:p>
       <w:pPr>
@@ -5171,14 +5177,14 @@
           <w:lang w:val="pt-BR"/>
         </w:rPr>
       </w:pPr>
-      <w:bookmarkStart w:id="17" w:name="_Toc471998557"/>
+      <w:bookmarkStart w:id="9" w:name="_Toc471998557"/>
       <w:r>
         <w:rPr>
           <w:lang w:val="pt-BR"/>
         </w:rPr>
         <w:t>Hardware</w:t>
       </w:r>
-      <w:bookmarkEnd w:id="17"/>
+      <w:bookmarkEnd w:id="9"/>
     </w:p>
     <w:p>
       <w:pPr>
@@ -5375,14 +5381,14 @@
           <w:lang w:val="pt-BR"/>
         </w:rPr>
       </w:pPr>
-      <w:bookmarkStart w:id="18" w:name="_Toc471998558"/>
+      <w:bookmarkStart w:id="10" w:name="_Toc471998558"/>
       <w:r>
         <w:rPr>
           <w:lang w:val="pt-BR"/>
         </w:rPr>
         <w:t>Interface do Sistema</w:t>
       </w:r>
-      <w:bookmarkEnd w:id="18"/>
+      <w:bookmarkEnd w:id="10"/>
     </w:p>
     <w:p>
       <w:pPr>
@@ -5605,14 +5611,14 @@
           <w:lang w:val="pt-BR"/>
         </w:rPr>
       </w:pPr>
-      <w:bookmarkStart w:id="19" w:name="_Toc471998559"/>
+      <w:bookmarkStart w:id="11" w:name="_Toc471998559"/>
       <w:r>
         <w:rPr>
           <w:lang w:val="pt-BR"/>
         </w:rPr>
         <w:t>Requisitos Funcionais</w:t>
       </w:r>
-      <w:bookmarkEnd w:id="19"/>
+      <w:bookmarkEnd w:id="11"/>
     </w:p>
     <w:p>
       <w:pPr>
@@ -5765,26 +5771,11 @@
         </w:rPr>
         <w:t xml:space="preserve">\ </w:t>
       </w:r>
-      <w:commentRangeStart w:id="20"/>
-      <w:commentRangeStart w:id="21"/>
-      <w:r>
-        <w:rPr>
-          <w:lang w:val="pt-BR"/>
-        </w:rPr>
-        <w:t>O</w:t>
-      </w:r>
-      <w:commentRangeEnd w:id="21"/>
-      <w:r>
-        <w:rPr>
-          <w:rStyle w:val="Refdecomentrio"/>
-        </w:rPr>
-        <w:commentReference w:id="21"/>
-      </w:r>
-      <w:r>
-        <w:rPr>
-          <w:lang w:val="pt-BR"/>
-        </w:rPr>
-        <w:t xml:space="preserve"> </w:t>
+      <w:r>
+        <w:rPr>
+          <w:lang w:val="pt-BR"/>
+        </w:rPr>
+        <w:t xml:space="preserve">O </w:t>
       </w:r>
       <w:r>
         <w:rPr>
@@ -5798,13 +5789,6 @@
         </w:rPr>
         <w:t xml:space="preserve"> deve ser capaz de identificar a posição de chegada.</w:t>
       </w:r>
-      <w:commentRangeEnd w:id="20"/>
-      <w:r>
-        <w:rPr>
-          <w:rStyle w:val="Refdecomentrio"/>
-        </w:rPr>
-        <w:commentReference w:id="20"/>
-      </w:r>
     </w:p>
     <w:p>
       <w:pPr>
@@ -6053,21 +6037,101 @@
         <w:rPr>
           <w:lang w:val="pt-BR"/>
         </w:rPr>
-        <w:t xml:space="preserve"> deve ser capaz de, ao longo do percurso, após desviar do obstáculo, retornar ao </w:t>
-      </w:r>
-      <w:commentRangeStart w:id="22"/>
-      <w:r>
-        <w:rPr>
-          <w:lang w:val="pt-BR"/>
-        </w:rPr>
-        <w:t>caminho ótimo</w:t>
-      </w:r>
-      <w:commentRangeEnd w:id="22"/>
-      <w:r>
-        <w:rPr>
-          <w:rStyle w:val="Refdecomentrio"/>
-        </w:rPr>
-        <w:commentReference w:id="22"/>
+        <w:t xml:space="preserve"> deve ser capaz de, ao lo</w:t>
+      </w:r>
+      <w:r>
+        <w:rPr>
+          <w:lang w:val="pt-BR"/>
+        </w:rPr>
+        <w:t>ngo do percurso, após desviar de</w:t>
+      </w:r>
+      <w:r>
+        <w:rPr>
+          <w:lang w:val="pt-BR"/>
+        </w:rPr>
+        <w:t xml:space="preserve"> obstáculo</w:t>
+      </w:r>
+      <w:r>
+        <w:rPr>
+          <w:lang w:val="pt-BR"/>
+        </w:rPr>
+        <w:t>s</w:t>
+      </w:r>
+      <w:r>
+        <w:rPr>
+          <w:lang w:val="pt-BR"/>
+        </w:rPr>
+        <w:t xml:space="preserve">, </w:t>
+      </w:r>
+      <w:r>
+        <w:rPr>
+          <w:lang w:val="pt-BR"/>
+        </w:rPr>
+        <w:t xml:space="preserve">compensando o desvio e tentando retornar para o </w:t>
+      </w:r>
+      <w:r>
+        <w:rPr>
+          <w:lang w:val="pt-BR"/>
+        </w:rPr>
+        <w:t>caminho ótimo.</w:t>
+      </w:r>
+    </w:p>
+    <w:p>
+      <w:pPr>
+        <w:jc w:val="both"/>
+        <w:rPr>
+          <w:lang w:val="pt-BR"/>
+        </w:rPr>
+      </w:pPr>
+    </w:p>
+    <w:p>
+      <w:pPr>
+        <w:jc w:val="both"/>
+        <w:rPr>
+          <w:lang w:val="pt-BR"/>
+        </w:rPr>
+      </w:pPr>
+      <w:r>
+        <w:rPr>
+          <w:lang w:val="pt-BR"/>
+        </w:rPr>
+        <w:t xml:space="preserve">\ F50\ </w:t>
+      </w:r>
+      <w:r>
+        <w:rPr>
+          <w:lang w:val="pt-BR"/>
+        </w:rPr>
+        <w:t xml:space="preserve">O </w:t>
+      </w:r>
+      <w:r>
+        <w:rPr>
+          <w:lang w:val="pt-BR"/>
+        </w:rPr>
+        <w:t>Robotino</w:t>
+      </w:r>
+      <w:r>
+        <w:rPr>
+          <w:lang w:val="pt-BR"/>
+        </w:rPr>
+        <w:t xml:space="preserve"> deve ser capaz de, ao </w:t>
+      </w:r>
+      <w:r>
+        <w:rPr>
+          <w:lang w:val="pt-BR"/>
+        </w:rPr>
+        <w:t>identificar</w:t>
+      </w:r>
+      <w:r>
+        <w:rPr>
+          <w:lang w:val="pt-BR"/>
+        </w:rPr>
+        <w:t xml:space="preserve"> a posi</w:t>
+      </w:r>
+      <w:r>
+        <w:rPr>
+          <w:lang w:val="pt-BR"/>
+        </w:rPr>
+        <w:t>ção de chegada, parar</w:t>
       </w:r>
       <w:r>
         <w:rPr>
@@ -6095,43 +6159,25 @@
         <w:rPr>
           <w:lang w:val="pt-BR"/>
         </w:rPr>
-        <w:t xml:space="preserve">\ F50\ </w:t>
-      </w:r>
-      <w:r>
-        <w:rPr>
-          <w:lang w:val="pt-BR"/>
-        </w:rPr>
-        <w:t xml:space="preserve">O </w:t>
-      </w:r>
-      <w:r>
-        <w:rPr>
-          <w:lang w:val="pt-BR"/>
-        </w:rPr>
-        <w:t>Robotino</w:t>
-      </w:r>
-      <w:r>
-        <w:rPr>
-          <w:lang w:val="pt-BR"/>
-        </w:rPr>
-        <w:t xml:space="preserve"> deve ser capaz de, ao </w:t>
-      </w:r>
-      <w:r>
-        <w:rPr>
-          <w:lang w:val="pt-BR"/>
-        </w:rPr>
-        <w:t>identificar</w:t>
-      </w:r>
-      <w:r>
-        <w:rPr>
-          <w:lang w:val="pt-BR"/>
-        </w:rPr>
-        <w:t xml:space="preserve"> a posi</w:t>
-      </w:r>
-      <w:r>
-        <w:rPr>
-          <w:lang w:val="pt-BR"/>
-        </w:rPr>
-        <w:t>ção de chegada, parar</w:t>
+        <w:t xml:space="preserve">\ F55\ </w:t>
+      </w:r>
+      <w:r>
+        <w:rPr>
+          <w:lang w:val="pt-BR"/>
+        </w:rPr>
+        <w:t>O sistema deve ser capaz de calcular o tempo total do percurso, ou seja, o tempo gasto para alcançar o ponto de chegada</w:t>
+      </w:r>
+      <w:r>
+        <w:rPr>
+          <w:lang w:val="pt-BR"/>
+        </w:rPr>
+        <w:t xml:space="preserve"> a partir </w:t>
+      </w:r>
+      <w:r>
+        <w:rPr>
+          <w:lang w:val="pt-BR"/>
+        </w:rPr>
+        <w:t>do ponto de partida</w:t>
       </w:r>
       <w:r>
         <w:rPr>
@@ -6159,31 +6205,13 @@
         <w:rPr>
           <w:lang w:val="pt-BR"/>
         </w:rPr>
-        <w:t xml:space="preserve">\ F55\ </w:t>
-      </w:r>
-      <w:r>
-        <w:rPr>
-          <w:lang w:val="pt-BR"/>
-        </w:rPr>
-        <w:t>O sistema deve ser capaz de calcular o tempo total do percurso, ou seja, o tempo gasto para alcançar o ponto de chegada</w:t>
-      </w:r>
-      <w:r>
-        <w:rPr>
-          <w:lang w:val="pt-BR"/>
-        </w:rPr>
-        <w:t xml:space="preserve"> a partir </w:t>
-      </w:r>
-      <w:r>
-        <w:rPr>
-          <w:lang w:val="pt-BR"/>
-        </w:rPr>
-        <w:t>do ponto de partida</w:t>
-      </w:r>
-      <w:r>
-        <w:rPr>
-          <w:lang w:val="pt-BR"/>
-        </w:rPr>
-        <w:t>.</w:t>
+        <w:t xml:space="preserve">\ F60\ </w:t>
+      </w:r>
+      <w:r>
+        <w:rPr>
+          <w:lang w:val="pt-BR"/>
+        </w:rPr>
+        <w:t>O sistema deve ser capaz de monitorar o estado da bateria.</w:t>
       </w:r>
     </w:p>
     <w:p>
@@ -6205,13 +6233,19 @@
         <w:rPr>
           <w:lang w:val="pt-BR"/>
         </w:rPr>
-        <w:t xml:space="preserve">\ F60\ </w:t>
-      </w:r>
-      <w:r>
-        <w:rPr>
-          <w:lang w:val="pt-BR"/>
-        </w:rPr>
-        <w:t>O sistema deve ser capaz de monitorar o estado da bateria.</w:t>
+        <w:t xml:space="preserve">\ F65\ </w:t>
+      </w:r>
+      <w:r>
+        <w:rPr>
+          <w:lang w:val="pt-BR"/>
+        </w:rPr>
+        <w:t xml:space="preserve">O sistema deve identificar </w:t>
+      </w:r>
+      <w:r>
+        <w:rPr>
+          <w:lang w:val="pt-BR"/>
+        </w:rPr>
+        <w:t>o nível de bateria.</w:t>
       </w:r>
     </w:p>
     <w:p>
@@ -6233,33 +6267,13 @@
         <w:rPr>
           <w:lang w:val="pt-BR"/>
         </w:rPr>
-        <w:t xml:space="preserve">\ F65\ </w:t>
-      </w:r>
-      <w:r>
-        <w:rPr>
-          <w:lang w:val="pt-BR"/>
-        </w:rPr>
-        <w:t xml:space="preserve">O sistema deve identificar </w:t>
-      </w:r>
-      <w:commentRangeStart w:id="23"/>
-      <w:r>
-        <w:rPr>
-          <w:lang w:val="pt-BR"/>
-        </w:rPr>
-        <w:t>e</w:t>
-      </w:r>
-      <w:commentRangeEnd w:id="23"/>
-      <w:r>
-        <w:rPr>
-          <w:rStyle w:val="Refdecomentrio"/>
-        </w:rPr>
-        <w:commentReference w:id="23"/>
-      </w:r>
-      <w:r>
-        <w:rPr>
-          <w:lang w:val="pt-BR"/>
-        </w:rPr>
-        <w:t xml:space="preserve"> gerar uma mensagem caso o nível de bateria esteja baixo.</w:t>
+        <w:t xml:space="preserve">\ F70\ O sistema deve </w:t>
+      </w:r>
+      <w:r>
+        <w:rPr>
+          <w:lang w:val="pt-BR"/>
+        </w:rPr>
+        <w:t>gerar uma mensagem caso o nível de bateria esteja baixo.</w:t>
       </w:r>
     </w:p>
     <w:p>
@@ -6281,7 +6295,19 @@
         <w:rPr>
           <w:lang w:val="pt-BR"/>
         </w:rPr>
-        <w:t xml:space="preserve">\ F70\ </w:t>
+        <w:t>\ F7</w:t>
+      </w:r>
+      <w:r>
+        <w:rPr>
+          <w:lang w:val="pt-BR"/>
+        </w:rPr>
+        <w:t>5</w:t>
+      </w:r>
+      <w:r>
+        <w:rPr>
+          <w:lang w:val="pt-BR"/>
+        </w:rPr>
+        <w:t xml:space="preserve">\ </w:t>
       </w:r>
       <w:r>
         <w:rPr>
@@ -6309,34 +6335,20 @@
         <w:rPr>
           <w:lang w:val="pt-BR"/>
         </w:rPr>
-        <w:t xml:space="preserve">\ F75\ </w:t>
-      </w:r>
-      <w:commentRangeStart w:id="24"/>
-      <w:r>
-        <w:rPr>
-          <w:lang w:val="pt-BR"/>
-        </w:rPr>
-        <w:t xml:space="preserve">O sistema deve ser capaz de </w:t>
-      </w:r>
-      <w:commentRangeStart w:id="25"/>
-      <w:r>
-        <w:rPr>
-          <w:lang w:val="pt-BR"/>
-        </w:rPr>
-        <w:t xml:space="preserve">reinicializar </w:t>
-      </w:r>
-      <w:commentRangeEnd w:id="25"/>
-      <w:r>
-        <w:rPr>
-          <w:rStyle w:val="Refdecomentrio"/>
-        </w:rPr>
-        <w:commentReference w:id="25"/>
-      </w:r>
-      <w:r>
-        <w:rPr>
-          <w:lang w:val="pt-BR"/>
-        </w:rPr>
-        <w:t xml:space="preserve">o software de controle de forma automática caso </w:t>
+        <w:lastRenderedPageBreak/>
+        <w:t>\ F80</w:t>
+      </w:r>
+      <w:r>
+        <w:rPr>
+          <w:lang w:val="pt-BR"/>
+        </w:rPr>
+        <w:t xml:space="preserve">\ </w:t>
+      </w:r>
+      <w:r>
+        <w:rPr>
+          <w:lang w:val="pt-BR"/>
+        </w:rPr>
+        <w:t xml:space="preserve">O sistema deve ser capaz de reinicializar o software de controle de forma automática caso </w:t>
       </w:r>
       <w:r>
         <w:rPr>
@@ -6362,13 +6374,6 @@
         </w:rPr>
         <w:t xml:space="preserve"> do Robotino.</w:t>
       </w:r>
-      <w:commentRangeEnd w:id="24"/>
-      <w:r>
-        <w:rPr>
-          <w:rStyle w:val="Refdecomentrio"/>
-        </w:rPr>
-        <w:commentReference w:id="24"/>
-      </w:r>
     </w:p>
     <w:p>
       <w:pPr>
@@ -6377,15 +6382,14 @@
           <w:lang w:val="pt-BR"/>
         </w:rPr>
       </w:pPr>
-      <w:bookmarkStart w:id="26" w:name="_Toc471998560"/>
-      <w:r>
-        <w:rPr>
-          <w:lang w:val="pt-BR"/>
-        </w:rPr>
-        <w:lastRenderedPageBreak/>
+      <w:bookmarkStart w:id="12" w:name="_Toc471998560"/>
+      <w:r>
+        <w:rPr>
+          <w:lang w:val="pt-BR"/>
+        </w:rPr>
         <w:t>Requisitos Não Funcionais</w:t>
       </w:r>
-      <w:bookmarkEnd w:id="26"/>
+      <w:bookmarkEnd w:id="12"/>
     </w:p>
     <w:p>
       <w:pPr>
@@ -6437,60 +6441,88 @@
         </w:rPr>
         <w:t xml:space="preserve">\ </w:t>
       </w:r>
-      <w:commentRangeStart w:id="27"/>
-      <w:r>
-        <w:rPr>
-          <w:lang w:val="pt-BR"/>
-        </w:rPr>
-        <w:t>N20</w:t>
-      </w:r>
-      <w:commentRangeEnd w:id="27"/>
-      <w:r>
-        <w:rPr>
-          <w:rStyle w:val="Refdecomentrio"/>
-        </w:rPr>
-        <w:commentReference w:id="27"/>
-      </w:r>
+      <w:r>
+        <w:rPr>
+          <w:lang w:val="pt-BR"/>
+        </w:rPr>
+        <w:t>N</w:t>
+      </w:r>
+      <w:r>
+        <w:rPr>
+          <w:lang w:val="pt-BR"/>
+        </w:rPr>
+        <w:t>2</w:t>
+      </w:r>
+      <w:r>
+        <w:rPr>
+          <w:lang w:val="pt-BR"/>
+        </w:rPr>
+        <w:t>0</w:t>
+      </w:r>
+      <w:r>
+        <w:rPr>
+          <w:lang w:val="pt-BR"/>
+        </w:rPr>
+        <w:t xml:space="preserve">\ O sistema desenvolvido deve assegurar que o tempo do percurso total </w:t>
+      </w:r>
+      <w:r>
+        <w:rPr>
+          <w:lang w:val="pt-BR"/>
+        </w:rPr>
+        <w:t>seja</w:t>
+      </w:r>
+      <w:r>
+        <w:rPr>
+          <w:lang w:val="pt-BR"/>
+        </w:rPr>
+        <w:t xml:space="preserve"> calculado de forma correta.</w:t>
+      </w:r>
+    </w:p>
+    <w:p>
+      <w:pPr>
+        <w:rPr>
+          <w:lang w:val="pt-BR"/>
+        </w:rPr>
+      </w:pPr>
+    </w:p>
+    <w:p>
+      <w:pPr>
+        <w:rPr>
+          <w:lang w:val="pt-BR"/>
+        </w:rPr>
+      </w:pPr>
+      <w:r>
+        <w:rPr>
+          <w:lang w:val="pt-BR"/>
+        </w:rPr>
+        <w:t>\ N3</w:t>
+      </w:r>
+      <w:r>
+        <w:rPr>
+          <w:lang w:val="pt-BR"/>
+        </w:rPr>
+        <w:t xml:space="preserve">0\ O sistema desenvolvido deve garantir que o Robotino se recupere e continue seu percurso caso haja falha na realização de alguma de suas operações definidas nos requisitos funcionais. </w:t>
+      </w:r>
+    </w:p>
+    <w:p>
+      <w:pPr>
+        <w:rPr>
+          <w:lang w:val="pt-BR"/>
+        </w:rPr>
+      </w:pPr>
+    </w:p>
+    <w:p>
+      <w:pPr>
+        <w:rPr>
+          <w:lang w:val="pt-BR"/>
+        </w:rPr>
+      </w:pPr>
       <w:r>
         <w:rPr>
           <w:lang w:val="pt-BR"/>
         </w:rPr>
         <w:t xml:space="preserve">\ </w:t>
       </w:r>
-      <w:commentRangeStart w:id="28"/>
-      <w:r>
-        <w:rPr>
-          <w:lang w:val="pt-BR"/>
-        </w:rPr>
-        <w:t>O sistema desenvolvido deve garantir o Robotino termine o percurso no menor tempo possível.</w:t>
-      </w:r>
-      <w:commentRangeEnd w:id="28"/>
-      <w:r>
-        <w:rPr>
-          <w:rStyle w:val="Refdecomentrio"/>
-        </w:rPr>
-        <w:commentReference w:id="28"/>
-      </w:r>
-    </w:p>
-    <w:p>
-      <w:pPr>
-        <w:rPr>
-          <w:lang w:val="pt-BR"/>
-        </w:rPr>
-      </w:pPr>
-    </w:p>
-    <w:p>
-      <w:pPr>
-        <w:rPr>
-          <w:lang w:val="pt-BR"/>
-        </w:rPr>
-      </w:pPr>
-      <w:r>
-        <w:rPr>
-          <w:lang w:val="pt-BR"/>
-        </w:rPr>
-        <w:t xml:space="preserve">\ </w:t>
-      </w:r>
       <w:r>
         <w:rPr>
           <w:lang w:val="pt-BR"/>
@@ -6501,98 +6533,13 @@
         <w:rPr>
           <w:lang w:val="pt-BR"/>
         </w:rPr>
-        <w:t>30</w:t>
-      </w:r>
-      <w:r>
-        <w:rPr>
-          <w:lang w:val="pt-BR"/>
-        </w:rPr>
-        <w:t xml:space="preserve">\ O sistema desenvolvido deve assegurar que o tempo do percurso total </w:t>
-      </w:r>
-      <w:r>
-        <w:rPr>
-          <w:lang w:val="pt-BR"/>
-        </w:rPr>
-        <w:t>seja</w:t>
-      </w:r>
-      <w:r>
-        <w:rPr>
-          <w:lang w:val="pt-BR"/>
-        </w:rPr>
-        <w:t xml:space="preserve"> calculado de forma correta.</w:t>
-      </w:r>
-    </w:p>
-    <w:p>
-      <w:pPr>
-        <w:rPr>
-          <w:lang w:val="pt-BR"/>
-        </w:rPr>
-      </w:pPr>
-    </w:p>
-    <w:p>
-      <w:pPr>
-        <w:rPr>
-          <w:lang w:val="pt-BR"/>
-        </w:rPr>
-      </w:pPr>
-      <w:r>
-        <w:rPr>
-          <w:lang w:val="pt-BR"/>
-        </w:rPr>
-        <w:t xml:space="preserve">\ N40\ O sistema desenvolvido deve garantir que o Robotino se recupere e continue seu percurso caso haja falha na realização de alguma de suas operações definidas nos requisitos funcionais. </w:t>
-      </w:r>
-    </w:p>
-    <w:p>
-      <w:pPr>
-        <w:rPr>
-          <w:lang w:val="pt-BR"/>
-        </w:rPr>
-      </w:pPr>
-    </w:p>
-    <w:p>
-      <w:pPr>
-        <w:rPr>
-          <w:lang w:val="pt-BR"/>
-        </w:rPr>
-      </w:pPr>
-      <w:r>
-        <w:rPr>
-          <w:lang w:val="pt-BR"/>
-        </w:rPr>
-        <w:t xml:space="preserve">\ </w:t>
-      </w:r>
-      <w:commentRangeStart w:id="29"/>
-      <w:r>
-        <w:rPr>
-          <w:lang w:val="pt-BR"/>
-        </w:rPr>
-        <w:t>N5</w:t>
-      </w:r>
-      <w:r>
-        <w:rPr>
-          <w:lang w:val="pt-BR"/>
-        </w:rPr>
-        <w:t>0</w:t>
-      </w:r>
-      <w:commentRangeEnd w:id="29"/>
-      <w:r>
-        <w:rPr>
-          <w:rStyle w:val="Refdecomentrio"/>
-        </w:rPr>
-        <w:commentReference w:id="29"/>
-      </w:r>
-      <w:r>
-        <w:rPr>
-          <w:lang w:val="pt-BR"/>
-        </w:rPr>
-        <w:t xml:space="preserve">\ </w:t>
-      </w:r>
-      <w:commentRangeStart w:id="30"/>
-      <w:r>
-        <w:rPr>
-          <w:lang w:val="pt-BR"/>
-        </w:rPr>
-        <w:t xml:space="preserve">O sistema desenvolvido deve assegurar que o Robotino não apresente comportamentos que </w:t>
+        <w:t>4</w:t>
+      </w:r>
+      <w:r>
+        <w:rPr>
+          <w:lang w:val="pt-BR"/>
+        </w:rPr>
+        <w:t xml:space="preserve">0\ O sistema desenvolvido deve assegurar que o Robotino não apresente comportamentos que </w:t>
       </w:r>
       <w:r>
         <w:rPr>
@@ -6600,13 +6547,6 @@
         </w:rPr>
         <w:t>venham a danificar a plataforma.</w:t>
       </w:r>
-      <w:commentRangeEnd w:id="30"/>
-      <w:r>
-        <w:rPr>
-          <w:rStyle w:val="Refdecomentrio"/>
-        </w:rPr>
-        <w:commentReference w:id="30"/>
-      </w:r>
     </w:p>
     <w:p>
       <w:pPr>
@@ -6615,7 +6555,7 @@
           <w:lang w:val="pt-BR"/>
         </w:rPr>
       </w:pPr>
-      <w:bookmarkStart w:id="31" w:name="_Toc471998561"/>
+      <w:bookmarkStart w:id="13" w:name="_Toc471998561"/>
       <w:r>
         <w:rPr>
           <w:lang w:val="pt-BR"/>
@@ -6634,7 +6574,7 @@
         </w:rPr>
         <w:t xml:space="preserve"> Usuário</w:t>
       </w:r>
-      <w:bookmarkEnd w:id="31"/>
+      <w:bookmarkEnd w:id="13"/>
     </w:p>
     <w:p>
       <w:pPr>
@@ -6656,14 +6596,14 @@
           <w:lang w:val="pt-BR"/>
         </w:rPr>
       </w:pPr>
-      <w:bookmarkStart w:id="32" w:name="_Toc471998562"/>
+      <w:bookmarkStart w:id="14" w:name="_Toc471998562"/>
       <w:r>
         <w:rPr>
           <w:lang w:val="pt-BR"/>
         </w:rPr>
         <w:t>Requisitos de Qualidade</w:t>
       </w:r>
-      <w:bookmarkEnd w:id="32"/>
+      <w:bookmarkEnd w:id="14"/>
     </w:p>
     <w:tbl>
       <w:tblPr>
@@ -7033,54 +6973,38 @@
                 <w:lang w:val="pt-BR"/>
               </w:rPr>
             </w:pPr>
-            <w:commentRangeStart w:id="33"/>
-            <w:commentRangeStart w:id="34"/>
+          </w:p>
+        </w:tc>
+        <w:tc>
+          <w:tcPr>
+            <w:tcW w:w="1418" w:type="dxa"/>
+          </w:tcPr>
+          <w:p>
+            <w:pPr>
+              <w:jc w:val="center"/>
+              <w:rPr>
+                <w:lang w:val="pt-BR"/>
+              </w:rPr>
+            </w:pPr>
+          </w:p>
+        </w:tc>
+        <w:tc>
+          <w:tcPr>
+            <w:tcW w:w="1703" w:type="dxa"/>
+          </w:tcPr>
+          <w:p>
+            <w:pPr>
+              <w:jc w:val="center"/>
+              <w:rPr>
+                <w:lang w:val="pt-BR"/>
+              </w:rPr>
+            </w:pPr>
             <w:r>
               <w:rPr>
                 <w:lang w:val="pt-BR"/>
               </w:rPr>
               <w:t>X</w:t>
             </w:r>
-            <w:commentRangeEnd w:id="33"/>
-            <w:commentRangeEnd w:id="34"/>
-            <w:r>
-              <w:rPr>
-                <w:rStyle w:val="Refdecomentrio"/>
-              </w:rPr>
-              <w:commentReference w:id="34"/>
-            </w:r>
-            <w:r>
-              <w:rPr>
-                <w:rStyle w:val="Refdecomentrio"/>
-              </w:rPr>
-              <w:commentReference w:id="33"/>
-            </w:r>
-          </w:p>
-        </w:tc>
-        <w:tc>
-          <w:tcPr>
-            <w:tcW w:w="1418" w:type="dxa"/>
-          </w:tcPr>
-          <w:p>
-            <w:pPr>
-              <w:jc w:val="center"/>
-              <w:rPr>
-                <w:lang w:val="pt-BR"/>
-              </w:rPr>
-            </w:pPr>
-          </w:p>
-        </w:tc>
-        <w:tc>
-          <w:tcPr>
-            <w:tcW w:w="1703" w:type="dxa"/>
-          </w:tcPr>
-          <w:p>
-            <w:pPr>
-              <w:jc w:val="center"/>
-              <w:rPr>
-                <w:lang w:val="pt-BR"/>
-              </w:rPr>
-            </w:pPr>
           </w:p>
         </w:tc>
       </w:tr>
@@ -7140,19 +7064,6 @@
                 <w:lang w:val="pt-BR"/>
               </w:rPr>
             </w:pPr>
-          </w:p>
-        </w:tc>
-        <w:tc>
-          <w:tcPr>
-            <w:tcW w:w="1703" w:type="dxa"/>
-          </w:tcPr>
-          <w:p>
-            <w:pPr>
-              <w:jc w:val="center"/>
-              <w:rPr>
-                <w:lang w:val="pt-BR"/>
-              </w:rPr>
-            </w:pPr>
             <w:r>
               <w:rPr>
                 <w:lang w:val="pt-BR"/>
@@ -7161,6 +7072,19 @@
             </w:r>
           </w:p>
         </w:tc>
+        <w:tc>
+          <w:tcPr>
+            <w:tcW w:w="1703" w:type="dxa"/>
+          </w:tcPr>
+          <w:p>
+            <w:pPr>
+              <w:jc w:val="center"/>
+              <w:rPr>
+                <w:lang w:val="pt-BR"/>
+              </w:rPr>
+            </w:pPr>
+          </w:p>
+        </w:tc>
       </w:tr>
       <w:tr>
         <w:tc>
@@ -7517,33 +7441,25 @@
                 <w:lang w:val="pt-BR"/>
               </w:rPr>
             </w:pPr>
-            <w:commentRangeStart w:id="35"/>
+          </w:p>
+        </w:tc>
+        <w:tc>
+          <w:tcPr>
+            <w:tcW w:w="1418" w:type="dxa"/>
+          </w:tcPr>
+          <w:p>
+            <w:pPr>
+              <w:jc w:val="center"/>
+              <w:rPr>
+                <w:lang w:val="pt-BR"/>
+              </w:rPr>
+            </w:pPr>
             <w:r>
               <w:rPr>
                 <w:lang w:val="pt-BR"/>
               </w:rPr>
               <w:t>X</w:t>
             </w:r>
-            <w:commentRangeEnd w:id="35"/>
-            <w:r>
-              <w:rPr>
-                <w:rStyle w:val="Refdecomentrio"/>
-              </w:rPr>
-              <w:commentReference w:id="35"/>
-            </w:r>
-          </w:p>
-        </w:tc>
-        <w:tc>
-          <w:tcPr>
-            <w:tcW w:w="1418" w:type="dxa"/>
-          </w:tcPr>
-          <w:p>
-            <w:pPr>
-              <w:jc w:val="center"/>
-              <w:rPr>
-                <w:lang w:val="pt-BR"/>
-              </w:rPr>
-            </w:pPr>
           </w:p>
         </w:tc>
         <w:tc>
@@ -7915,41 +7831,25 @@
                 <w:lang w:val="pt-BR"/>
               </w:rPr>
             </w:pPr>
-          </w:p>
-        </w:tc>
-        <w:tc>
-          <w:tcPr>
-            <w:tcW w:w="1418" w:type="dxa"/>
-          </w:tcPr>
-          <w:p>
-            <w:pPr>
-              <w:jc w:val="center"/>
-              <w:rPr>
-                <w:lang w:val="pt-BR"/>
-              </w:rPr>
-            </w:pPr>
-            <w:commentRangeStart w:id="36"/>
-            <w:commentRangeStart w:id="37"/>
             <w:r>
               <w:rPr>
                 <w:lang w:val="pt-BR"/>
               </w:rPr>
               <w:t>X</w:t>
             </w:r>
-            <w:commentRangeEnd w:id="36"/>
-            <w:r>
-              <w:rPr>
-                <w:rStyle w:val="Refdecomentrio"/>
-              </w:rPr>
-              <w:commentReference w:id="36"/>
-            </w:r>
-            <w:commentRangeEnd w:id="37"/>
-            <w:r>
-              <w:rPr>
-                <w:rStyle w:val="Refdecomentrio"/>
-              </w:rPr>
-              <w:commentReference w:id="37"/>
-            </w:r>
+          </w:p>
+        </w:tc>
+        <w:tc>
+          <w:tcPr>
+            <w:tcW w:w="1418" w:type="dxa"/>
+          </w:tcPr>
+          <w:p>
+            <w:pPr>
+              <w:jc w:val="center"/>
+              <w:rPr>
+                <w:lang w:val="pt-BR"/>
+              </w:rPr>
+            </w:pPr>
           </w:p>
         </w:tc>
         <w:tc>
@@ -8165,46 +8065,38 @@
                 <w:lang w:val="pt-BR"/>
               </w:rPr>
             </w:pPr>
-          </w:p>
-        </w:tc>
-        <w:tc>
-          <w:tcPr>
-            <w:tcW w:w="1418" w:type="dxa"/>
-          </w:tcPr>
-          <w:p>
-            <w:pPr>
-              <w:jc w:val="center"/>
-              <w:rPr>
-                <w:lang w:val="pt-BR"/>
-              </w:rPr>
-            </w:pPr>
-          </w:p>
-        </w:tc>
-        <w:tc>
-          <w:tcPr>
-            <w:tcW w:w="1703" w:type="dxa"/>
-          </w:tcPr>
-          <w:p>
-            <w:pPr>
-              <w:jc w:val="center"/>
-              <w:rPr>
-                <w:lang w:val="pt-BR"/>
-              </w:rPr>
-            </w:pPr>
-            <w:commentRangeStart w:id="38"/>
             <w:r>
               <w:rPr>
                 <w:lang w:val="pt-BR"/>
               </w:rPr>
               <w:t>X</w:t>
             </w:r>
-            <w:commentRangeEnd w:id="38"/>
-            <w:r>
-              <w:rPr>
-                <w:rStyle w:val="Refdecomentrio"/>
-              </w:rPr>
-              <w:commentReference w:id="38"/>
-            </w:r>
+          </w:p>
+        </w:tc>
+        <w:tc>
+          <w:tcPr>
+            <w:tcW w:w="1418" w:type="dxa"/>
+          </w:tcPr>
+          <w:p>
+            <w:pPr>
+              <w:jc w:val="center"/>
+              <w:rPr>
+                <w:lang w:val="pt-BR"/>
+              </w:rPr>
+            </w:pPr>
+          </w:p>
+        </w:tc>
+        <w:tc>
+          <w:tcPr>
+            <w:tcW w:w="1703" w:type="dxa"/>
+          </w:tcPr>
+          <w:p>
+            <w:pPr>
+              <w:jc w:val="center"/>
+              <w:rPr>
+                <w:lang w:val="pt-BR"/>
+              </w:rPr>
+            </w:pPr>
           </w:p>
         </w:tc>
       </w:tr>
@@ -8379,7 +8271,7 @@
           <w:lang w:val="pt-BR"/>
         </w:rPr>
       </w:pPr>
-      <w:bookmarkStart w:id="39" w:name="_Toc471998563"/>
+      <w:bookmarkStart w:id="15" w:name="_Toc471998563"/>
       <w:r>
         <w:rPr>
           <w:lang w:val="pt-BR"/>
@@ -8399,7 +8291,7 @@
         </w:rPr>
         <w:t xml:space="preserve"> Globais e Casos de Testes</w:t>
       </w:r>
-      <w:bookmarkEnd w:id="39"/>
+      <w:bookmarkEnd w:id="15"/>
     </w:p>
     <w:p>
       <w:pPr>
@@ -8512,14 +8404,14 @@
           <w:lang w:val="pt-BR"/>
         </w:rPr>
       </w:pPr>
-      <w:bookmarkStart w:id="40" w:name="_Toc471998564"/>
+      <w:bookmarkStart w:id="16" w:name="_Toc471998564"/>
       <w:r>
         <w:rPr>
           <w:lang w:val="pt-BR"/>
         </w:rPr>
         <w:t>Ambiente de Desenvolvimento</w:t>
       </w:r>
-      <w:bookmarkEnd w:id="40"/>
+      <w:bookmarkEnd w:id="16"/>
     </w:p>
     <w:p>
       <w:pPr>
@@ -8580,14 +8472,14 @@
           <w:lang w:val="pt-BR"/>
         </w:rPr>
       </w:pPr>
-      <w:bookmarkStart w:id="41" w:name="_Toc471998565"/>
+      <w:bookmarkStart w:id="17" w:name="_Toc471998565"/>
       <w:r>
         <w:rPr>
           <w:lang w:val="pt-BR"/>
         </w:rPr>
         <w:t>Orgware</w:t>
       </w:r>
-      <w:bookmarkEnd w:id="41"/>
+      <w:bookmarkEnd w:id="17"/>
     </w:p>
     <w:p>
       <w:pPr>
@@ -8629,14 +8521,14 @@
           <w:lang w:val="pt-BR"/>
         </w:rPr>
       </w:pPr>
-      <w:bookmarkStart w:id="42" w:name="_Toc471998566"/>
+      <w:bookmarkStart w:id="18" w:name="_Toc471998566"/>
       <w:r>
         <w:rPr>
           <w:lang w:val="pt-BR"/>
         </w:rPr>
         <w:t>Execução</w:t>
       </w:r>
-      <w:bookmarkEnd w:id="42"/>
+      <w:bookmarkEnd w:id="18"/>
     </w:p>
     <w:p>
       <w:pPr>
@@ -8752,13 +8644,31 @@
         <w:t xml:space="preserve"> no plano de projeto.</w:t>
       </w:r>
     </w:p>
-    <w:p/>
-    <w:p/>
-    <w:p/>
+    <w:p>
+      <w:pPr>
+        <w:rPr>
+          <w:lang w:val="pt-BR"/>
+        </w:rPr>
+      </w:pPr>
+    </w:p>
+    <w:p>
+      <w:pPr>
+        <w:rPr>
+          <w:lang w:val="pt-BR"/>
+        </w:rPr>
+      </w:pPr>
+    </w:p>
+    <w:p>
+      <w:pPr>
+        <w:rPr>
+          <w:lang w:val="pt-BR"/>
+        </w:rPr>
+      </w:pPr>
+    </w:p>
     <w:sectPr>
-      <w:headerReference w:type="default" r:id="rId9"/>
-      <w:footerReference w:type="default" r:id="rId10"/>
-      <w:headerReference w:type="first" r:id="rId11"/>
+      <w:headerReference w:type="default" r:id="rId8"/>
+      <w:footerReference w:type="default" r:id="rId9"/>
+      <w:headerReference w:type="first" r:id="rId10"/>
       <w:pgSz w:w="11907" w:h="16840"/>
       <w:pgMar w:top="1418" w:right="1418" w:bottom="1134" w:left="1418" w:header="720" w:footer="720" w:gutter="0"/>
       <w:cols w:space="720"/>
@@ -8766,432 +8676,6 @@
     </w:sectPr>
   </w:body>
 </w:document>
-</file>
-
-<file path=word/comments.xml><?xml version="1.0" encoding="utf-8"?>
-<w:comments xmlns:ve="http://schemas.openxmlformats.org/markup-compatibility/2006" xmlns:o="urn:schemas-microsoft-com:office:office" xmlns:r="http://schemas.openxmlformats.org/officeDocument/2006/relationships" xmlns:m="http://schemas.openxmlformats.org/officeDocument/2006/math" xmlns:v="urn:schemas-microsoft-com:vml" xmlns:wp="http://schemas.openxmlformats.org/drawingml/2006/wordprocessingDrawing" xmlns:w10="urn:schemas-microsoft-com:office:word" xmlns:w="http://schemas.openxmlformats.org/wordprocessingml/2006/main" xmlns:wne="http://schemas.microsoft.com/office/word/2006/wordml">
-  <w:comment w:id="5" w:author="André Ricardo" w:date="2017-01-12T17:09:00Z" w:initials="AR">
-    <w:p>
-      <w:pPr>
-        <w:pStyle w:val="Textodecomentrio"/>
-      </w:pPr>
-      <w:r>
-        <w:rPr>
-          <w:rStyle w:val="Refdecomentrio"/>
-        </w:rPr>
-        <w:annotationRef/>
-      </w:r>
-      <w:r>
-        <w:t>Vai haver a faixa no ponto de partida? Foi validado com o professor Vicente este cenário?</w:t>
-      </w:r>
-    </w:p>
-  </w:comment>
-  <w:comment w:id="6" w:author="André Ricardo" w:date="2017-01-12T17:15:00Z" w:initials="AR">
-    <w:p>
-      <w:pPr>
-        <w:pStyle w:val="Textodecomentrio"/>
-      </w:pPr>
-      <w:r>
-        <w:rPr>
-          <w:rStyle w:val="Refdecomentrio"/>
-        </w:rPr>
-        <w:annotationRef/>
-      </w:r>
-      <w:r>
-        <w:rPr>
-          <w:lang w:val="pt-BR"/>
-        </w:rPr>
-        <w:t>Vai haver a faixa no ponto de chegada? Foi validado</w:t>
-      </w:r>
-      <w:r>
-        <w:rPr>
-          <w:lang w:val="pt-BR"/>
-        </w:rPr>
-        <w:t xml:space="preserve"> com o professor Vicente?</w:t>
-      </w:r>
-    </w:p>
-  </w:comment>
-  <w:comment w:id="7" w:author="Lufi" w:date="2017-01-11T14:22:00Z" w:initials="L">
-    <w:p>
-      <w:pPr>
-        <w:pStyle w:val="Textodecomentrio"/>
-      </w:pPr>
-      <w:r>
-        <w:rPr>
-          <w:rStyle w:val="Refdecomentrio"/>
-        </w:rPr>
-        <w:annotationRef/>
-      </w:r>
-      <w:r>
-        <w:t>A Jainne colocou em uma parte que ela fez que caso o Robotino viesse a colidir, ele não poderia mover o obstáculo mais de 5 cm. Então a minha dúvida é, o Robotino pode colidir ou não pode colidir com os obstáculos? Se ele puder colidir, como dará para saber se os obstáculos foram movidos mais de 5cm ou não?</w:t>
-      </w:r>
-    </w:p>
-  </w:comment>
-  <w:comment w:id="8" w:author="André Ricardo" w:date="2017-01-12T17:21:00Z" w:initials="AR">
-    <w:p>
-      <w:pPr>
-        <w:pStyle w:val="Textodecomentrio"/>
-      </w:pPr>
-      <w:r>
-        <w:rPr>
-          <w:rStyle w:val="Refdecomentrio"/>
-        </w:rPr>
-        <w:annotationRef/>
-      </w:r>
-      <w:r>
-        <w:t>Acho que melhor ficaria: não pode superar os obstaculos movendo-os.</w:t>
-      </w:r>
-      <w:r>
-        <w:t xml:space="preserve"> Colidir será eventual, mas de-se evitar.</w:t>
-      </w:r>
-    </w:p>
-  </w:comment>
-  <w:comment w:id="10" w:author="André Ricardo" w:date="2017-01-12T17:19:00Z" w:initials="AR">
-    <w:p>
-      <w:pPr>
-        <w:pStyle w:val="Textodecomentrio"/>
-      </w:pPr>
-      <w:r>
-        <w:rPr>
-          <w:rStyle w:val="Refdecomentrio"/>
-        </w:rPr>
-        <w:annotationRef/>
-      </w:r>
-      <w:r>
-        <w:t>Melhor tirar essa limitação.</w:t>
-      </w:r>
-    </w:p>
-  </w:comment>
-  <w:comment w:id="9" w:author="Lufi" w:date="2017-01-11T14:27:00Z" w:initials="L">
-    <w:p>
-      <w:pPr>
-        <w:pStyle w:val="Textodecomentrio"/>
-      </w:pPr>
-      <w:r>
-        <w:rPr>
-          <w:rStyle w:val="Refdecomentrio"/>
-        </w:rPr>
-        <w:annotationRef/>
-      </w:r>
-      <w:r>
-        <w:t>Somente nos requisitos funcionais? (Jainne colocou dessa forma)</w:t>
-      </w:r>
-    </w:p>
-  </w:comment>
-  <w:comment w:id="13" w:author="André Ricardo" w:date="2017-01-12T18:19:00Z" w:initials="AR">
-    <w:p>
-      <w:pPr>
-        <w:pStyle w:val="Textodecomentrio"/>
-      </w:pPr>
-      <w:r>
-        <w:rPr>
-          <w:rStyle w:val="Refdecomentrio"/>
-        </w:rPr>
-        <w:annotationRef/>
-      </w:r>
-      <w:r>
-        <w:t xml:space="preserve">Acho que isso pode variar. A sala a ser usada  pode mudar. </w:t>
-      </w:r>
-    </w:p>
-    <w:p>
-      <w:pPr>
-        <w:pStyle w:val="Textodecomentrio"/>
-      </w:pPr>
-      <w:r>
-        <w:t>Ou podermos não ser precisos, tipo: terá aproximadamente X metros quadrados...</w:t>
-      </w:r>
-    </w:p>
-  </w:comment>
-  <w:comment w:id="14" w:author="Lufi" w:date="2017-01-12T15:31:00Z" w:initials="L">
-    <w:p>
-      <w:pPr>
-        <w:pStyle w:val="Textodecomentrio"/>
-      </w:pPr>
-      <w:r>
-        <w:rPr>
-          <w:rStyle w:val="Refdecomentrio"/>
-        </w:rPr>
-        <w:annotationRef/>
-      </w:r>
-      <w:r>
-        <w:t>Assim que o Antonio me passar essa informação irei alterar.</w:t>
-      </w:r>
-    </w:p>
-  </w:comment>
-  <w:comment w:id="21" w:author="André Ricardo" w:date="2017-01-12T18:08:00Z" w:initials="AR">
-    <w:p>
-      <w:pPr>
-        <w:pStyle w:val="Textodecomentrio"/>
-      </w:pPr>
-      <w:r>
-        <w:rPr>
-          <w:rStyle w:val="Refdecomentrio"/>
-        </w:rPr>
-        <w:annotationRef/>
-      </w:r>
-      <w:r>
-        <w:t>Certo.</w:t>
-      </w:r>
-    </w:p>
-  </w:comment>
-  <w:comment w:id="20" w:author="Lufi" w:date="2017-01-11T14:11:00Z" w:initials="L">
-    <w:p>
-      <w:pPr>
-        <w:pStyle w:val="Textodecomentrio"/>
-      </w:pPr>
-      <w:r>
-        <w:rPr>
-          <w:rStyle w:val="Refdecomentrio"/>
-        </w:rPr>
-        <w:annotationRef/>
-      </w:r>
-      <w:r>
-        <w:t>Eu lembro que o professor falou que o Robotino deveria estar situado em uma determinada área após uma faixa e essa área seria definida como o ponto de chegada. Então a coordenada do ponto de chegada tem que estar situada após a faixa de chegada dentro da área especificada, certo?</w:t>
-      </w:r>
-    </w:p>
-  </w:comment>
-  <w:comment w:id="22" w:author="Lufi" w:date="2017-01-11T13:33:00Z" w:initials="L">
-    <w:p>
-      <w:pPr>
-        <w:pStyle w:val="Textodecomentrio"/>
-      </w:pPr>
-      <w:r>
-        <w:rPr>
-          <w:rStyle w:val="Refdecomentrio"/>
-        </w:rPr>
-        <w:annotationRef/>
-      </w:r>
-      <w:r>
-        <w:t>Fiquei na dúvida sobre colocar essa parte sobre o caminho ótimo.</w:t>
-      </w:r>
-    </w:p>
-  </w:comment>
-  <w:comment w:id="23" w:author="André Ricardo" w:date="2017-01-12T18:24:00Z" w:initials="AR">
-    <w:p>
-      <w:pPr>
-        <w:pStyle w:val="Textodecomentrio"/>
-      </w:pPr>
-      <w:r>
-        <w:rPr>
-          <w:rStyle w:val="Refdecomentrio"/>
-        </w:rPr>
-        <w:annotationRef/>
-      </w:r>
-      <w:r>
-        <w:t>Poderia quebrar em duas regras</w:t>
-      </w:r>
-    </w:p>
-  </w:comment>
-  <w:comment w:id="25" w:author="André Ricardo" w:date="2017-01-12T18:25:00Z" w:initials="AR">
-    <w:p>
-      <w:pPr>
-        <w:pStyle w:val="Textodecomentrio"/>
-      </w:pPr>
-      <w:r>
-        <w:rPr>
-          <w:rStyle w:val="Refdecomentrio"/>
-        </w:rPr>
-        <w:annotationRef/>
-      </w:r>
-      <w:r>
-        <w:t xml:space="preserve">Sim, via programação. </w:t>
-      </w:r>
-    </w:p>
-  </w:comment>
-  <w:comment w:id="24" w:author="Lufi" w:date="2017-01-11T13:41:00Z" w:initials="L">
-    <w:p>
-      <w:pPr>
-        <w:pStyle w:val="Textodecomentrio"/>
-      </w:pPr>
-      <w:r>
-        <w:rPr>
-          <w:rStyle w:val="Refdecomentrio"/>
-        </w:rPr>
-        <w:annotationRef/>
-      </w:r>
-      <w:r>
-        <w:t>Fiquei na dúvida sobre a parte de reinicialização automática. Será feito dessa forma na programação?</w:t>
-      </w:r>
-    </w:p>
-  </w:comment>
-  <w:comment w:id="27" w:author="André Ricardo" w:date="2017-01-12T18:26:00Z" w:initials="AR">
-    <w:p>
-      <w:pPr>
-        <w:pStyle w:val="Textodecomentrio"/>
-      </w:pPr>
-      <w:r>
-        <w:rPr>
-          <w:rStyle w:val="Refdecomentrio"/>
-        </w:rPr>
-        <w:annotationRef/>
-      </w:r>
-      <w:r>
-        <w:t>Concordo, melhor tirar.</w:t>
-      </w:r>
-    </w:p>
-  </w:comment>
-  <w:comment w:id="28" w:author="Lufi" w:date="2017-01-11T15:27:00Z" w:initials="L">
-    <w:p>
-      <w:pPr>
-        <w:pStyle w:val="Textodecomentrio"/>
-      </w:pPr>
-      <w:r>
-        <w:rPr>
-          <w:rStyle w:val="Refdecomentrio"/>
-        </w:rPr>
-        <w:annotationRef/>
-      </w:r>
-      <w:r>
-        <w:t>Na dúvida se isso deve ser colocado aqui...</w:t>
-      </w:r>
-    </w:p>
-  </w:comment>
-  <w:comment w:id="29" w:author="André Ricardo" w:date="2017-01-12T18:32:00Z" w:initials="AR">
-    <w:p>
-      <w:pPr>
-        <w:pStyle w:val="Textodecomentrio"/>
-      </w:pPr>
-      <w:r>
-        <w:rPr>
-          <w:rStyle w:val="Refdecomentrio"/>
-        </w:rPr>
-        <w:annotationRef/>
-      </w:r>
-      <w:r>
-        <w:t>Pensei em tirar essa regra. Mas garantir a integridade do hardware é requesito de segurança.</w:t>
-      </w:r>
-    </w:p>
-  </w:comment>
-  <w:comment w:id="30" w:author="Lufi" w:date="2017-01-12T14:20:00Z" w:initials="L">
-    <w:p>
-      <w:pPr>
-        <w:pStyle w:val="Textodecomentrio"/>
-      </w:pPr>
-      <w:r>
-        <w:rPr>
-          <w:rStyle w:val="Refdecomentrio"/>
-        </w:rPr>
-        <w:annotationRef/>
-      </w:r>
-      <w:r>
-        <w:t>Pergunda: O Robotino tem força suficiente para causar algum tipo de perigo a uma pessoa? Ou só causa danos a ele mesmo, caso esteja desgovernado, por exemplo?</w:t>
-      </w:r>
-    </w:p>
-  </w:comment>
-  <w:comment w:id="34" w:author="André Ricardo" w:date="2017-01-12T18:34:00Z" w:initials="AR">
-    <w:p>
-      <w:pPr>
-        <w:pStyle w:val="Textodecomentrio"/>
-      </w:pPr>
-      <w:r>
-        <w:rPr>
-          <w:rStyle w:val="Refdecomentrio"/>
-        </w:rPr>
-        <w:annotationRef/>
-      </w:r>
-      <w:r>
-        <w:t>Se for segurança dos dados (informações). Não.</w:t>
-      </w:r>
-    </w:p>
-    <w:p>
-      <w:pPr>
-        <w:pStyle w:val="Textodecomentrio"/>
-      </w:pPr>
-      <w:r>
-        <w:t>Se for segurança eletro-mecânica, Sim.</w:t>
-      </w:r>
-    </w:p>
-  </w:comment>
-  <w:comment w:id="33" w:author="Lufi" w:date="2017-01-12T14:36:00Z" w:initials="L">
-    <w:p>
-      <w:pPr>
-        <w:pStyle w:val="Textodecomentrio"/>
-      </w:pPr>
-      <w:r>
-        <w:rPr>
-          <w:rStyle w:val="Refdecomentrio"/>
-        </w:rPr>
-        <w:annotationRef/>
-      </w:r>
-      <w:r>
-        <w:t>A segurança dos dados é relevante</w:t>
-      </w:r>
-      <w:r>
-        <w:t xml:space="preserve"> nesse caso</w:t>
-      </w:r>
-      <w:r>
-        <w:t xml:space="preserve">? </w:t>
-      </w:r>
-    </w:p>
-  </w:comment>
-  <w:comment w:id="35" w:author="Lufi" w:date="2017-01-12T14:22:00Z" w:initials="L">
-    <w:p>
-      <w:pPr>
-        <w:pStyle w:val="Textodecomentrio"/>
-      </w:pPr>
-      <w:r>
-        <w:rPr>
-          <w:rStyle w:val="Refdecomentrio"/>
-        </w:rPr>
-        <w:annotationRef/>
-      </w:r>
-      <w:r>
-        <w:t>Não seria  “Normal“ já que não há interfaces muitas interações com o usuário?</w:t>
-      </w:r>
-    </w:p>
-  </w:comment>
-  <w:comment w:id="36" w:author="Lufi" w:date="2017-01-12T14:24:00Z" w:initials="L">
-    <w:p>
-      <w:pPr>
-        <w:pStyle w:val="Textodecomentrio"/>
-      </w:pPr>
-      <w:r>
-        <w:rPr>
-          <w:rStyle w:val="Refdecomentrio"/>
-        </w:rPr>
-        <w:annotationRef/>
-      </w:r>
-      <w:r>
-        <w:t>Não deveria ser “Bom“ já que  o Robotino precisa realizar o percurso no menor tempo possível?</w:t>
-      </w:r>
-    </w:p>
-  </w:comment>
-  <w:comment w:id="37" w:author="André Ricardo" w:date="2017-01-12T19:21:00Z" w:initials="AR">
-    <w:p>
-      <w:pPr>
-        <w:pStyle w:val="Textodecomentrio"/>
-      </w:pPr>
-      <w:r>
-        <w:rPr>
-          <w:rStyle w:val="Refdecomentrio"/>
-        </w:rPr>
-        <w:annotationRef/>
-      </w:r>
-      <w:r>
-        <w:t>Concordo.</w:t>
-      </w:r>
-    </w:p>
-  </w:comment>
-  <w:comment w:id="38" w:author="André Ricardo" w:date="2017-01-12T19:20:00Z" w:initials="AR">
-    <w:p>
-      <w:pPr>
-        <w:pStyle w:val="Textodecomentrio"/>
-      </w:pPr>
-      <w:r>
-        <w:rPr>
-          <w:rStyle w:val="Refdecomentrio"/>
-        </w:rPr>
-        <w:annotationRef/>
-      </w:r>
-      <w:r>
-        <w:t xml:space="preserve">Deveria ser “Bom“ já que vai tomar decisões de forma </w:t>
-      </w:r>
-      <w:r>
-        <w:t xml:space="preserve"> autonoma.</w:t>
-      </w:r>
-    </w:p>
-  </w:comment>
-</w:comments>
 </file>
 
 <file path=word/endnotes.xml><?xml version="1.0" encoding="utf-8"?>
@@ -9311,6 +8795,7 @@
       <w:rPr>
         <w:rFonts w:ascii="Times New Roman" w:hAnsi="Times New Roman"/>
         <w:u w:val="single"/>
+        <w:lang w:val="pt-BR"/>
       </w:rPr>
     </w:pPr>
     <w:fldSimple w:instr=" DOCPROPERTY &quot;Art&quot;  \* MERGEFORMAT ">
@@ -9318,6 +8803,7 @@
         <w:rPr>
           <w:rFonts w:ascii="Times New Roman" w:hAnsi="Times New Roman"/>
           <w:u w:val="single"/>
+          <w:lang w:val="pt-BR"/>
         </w:rPr>
         <w:t>Disciplina de Mestrado</w:t>
       </w:r>
@@ -9326,6 +8812,7 @@
       <w:rPr>
         <w:rFonts w:ascii="Times New Roman" w:hAnsi="Times New Roman"/>
         <w:u w:val="single"/>
+        <w:lang w:val="pt-BR"/>
       </w:rPr>
       <w:tab/>
     </w:r>
@@ -9334,6 +8821,7 @@
         <w:rPr>
           <w:rFonts w:ascii="Times New Roman" w:hAnsi="Times New Roman"/>
           <w:u w:val="single"/>
+          <w:lang w:val="pt-BR"/>
         </w:rPr>
         <w:t>Plano de Projeto</w:t>
       </w:r>
@@ -9342,6 +8830,7 @@
       <w:rPr>
         <w:rFonts w:ascii="Times New Roman" w:hAnsi="Times New Roman"/>
         <w:u w:val="single"/>
+        <w:lang w:val="pt-BR"/>
       </w:rPr>
       <w:t xml:space="preserve"> V </w:t>
     </w:r>
@@ -9350,6 +8839,7 @@
         <w:rPr>
           <w:rFonts w:ascii="Times New Roman" w:hAnsi="Times New Roman"/>
           <w:u w:val="single"/>
+          <w:lang w:val="pt-BR"/>
         </w:rPr>
         <w:t>1.0</w:t>
       </w:r>
@@ -9358,6 +8848,7 @@
       <w:rPr>
         <w:rFonts w:ascii="Times New Roman" w:hAnsi="Times New Roman"/>
         <w:u w:val="single"/>
+        <w:lang w:val="pt-BR"/>
       </w:rPr>
       <w:tab/>
     </w:r>
@@ -9374,6 +8865,7 @@
         <w:rStyle w:val="Nmerodepgina"/>
         <w:rFonts w:ascii="Times New Roman" w:hAnsi="Times New Roman"/>
         <w:u w:val="single"/>
+        <w:lang w:val="pt-BR"/>
       </w:rPr>
       <w:instrText xml:space="preserve"> PAGE </w:instrText>
     </w:r>
@@ -9391,8 +8883,9 @@
         <w:rFonts w:ascii="Times New Roman" w:hAnsi="Times New Roman"/>
         <w:noProof/>
         <w:u w:val="single"/>
+        <w:lang w:val="pt-BR"/>
       </w:rPr>
-      <w:t>6</w:t>
+      <w:t>2</w:t>
     </w:r>
     <w:r>
       <w:rPr>
@@ -9408,6 +8901,7 @@
       <w:pStyle w:val="Cabealho"/>
       <w:rPr>
         <w:rFonts w:ascii="Times New Roman" w:hAnsi="Times New Roman"/>
+        <w:lang w:val="pt-BR"/>
       </w:rPr>
     </w:pPr>
   </w:p>
@@ -9455,6 +8949,7 @@
             <w:jc w:val="center"/>
             <w:rPr>
               <w:b/>
+              <w:lang w:val="pt-BR"/>
             </w:rPr>
           </w:pPr>
           <w:r>
@@ -9520,6 +9015,7 @@
           <w:r>
             <w:rPr>
               <w:b/>
+              <w:lang w:val="pt-BR"/>
             </w:rPr>
             <w:t>Universidade Federal do Amazonas</w:t>
           </w:r>
@@ -9531,11 +9027,13 @@
             <w:jc w:val="center"/>
             <w:rPr>
               <w:sz w:val="28"/>
+              <w:lang w:val="pt-BR"/>
             </w:rPr>
           </w:pPr>
           <w:r>
             <w:rPr>
               <w:b/>
+              <w:lang w:val="pt-BR"/>
             </w:rPr>
             <w:t>PPGEE – Programa de Pós-graduação em Engenharia Elétrica</w:t>
           </w:r>
@@ -9548,11 +9046,13 @@
             <w:jc w:val="center"/>
             <w:rPr>
               <w:sz w:val="22"/>
+              <w:lang w:val="pt-BR"/>
             </w:rPr>
           </w:pPr>
           <w:r>
             <w:rPr>
               <w:sz w:val="22"/>
+              <w:lang w:val="pt-BR"/>
             </w:rPr>
             <w:t>Prof. Dr.Vicente Lucena Jr.</w:t>
           </w:r>
@@ -9564,13 +9064,8 @@
     <w:pPr>
       <w:pStyle w:val="Cabealho"/>
       <w:ind w:right="-851" w:hanging="567"/>
-    </w:pPr>
-  </w:p>
-  <w:p>
-    <w:pPr>
-      <w:pStyle w:val="Cabealho"/>
       <w:rPr>
-        <w:sz w:val="18"/>
+        <w:lang w:val="pt-BR"/>
       </w:rPr>
     </w:pPr>
   </w:p>
@@ -9579,6 +9074,7 @@
       <w:pStyle w:val="Cabealho"/>
       <w:rPr>
         <w:sz w:val="18"/>
+        <w:lang w:val="pt-BR"/>
       </w:rPr>
     </w:pPr>
   </w:p>
@@ -9587,6 +9083,7 @@
       <w:pStyle w:val="Cabealho"/>
       <w:rPr>
         <w:sz w:val="18"/>
+        <w:lang w:val="pt-BR"/>
       </w:rPr>
     </w:pPr>
   </w:p>
@@ -9595,12 +9092,25 @@
       <w:pStyle w:val="Cabealho"/>
       <w:rPr>
         <w:sz w:val="18"/>
+        <w:lang w:val="pt-BR"/>
       </w:rPr>
     </w:pPr>
   </w:p>
   <w:p>
     <w:pPr>
       <w:pStyle w:val="Cabealho"/>
+      <w:rPr>
+        <w:sz w:val="18"/>
+        <w:lang w:val="pt-BR"/>
+      </w:rPr>
+    </w:pPr>
+  </w:p>
+  <w:p>
+    <w:pPr>
+      <w:pStyle w:val="Cabealho"/>
+      <w:rPr>
+        <w:lang w:val="pt-BR"/>
+      </w:rPr>
     </w:pPr>
   </w:p>
   <w:p>
@@ -9608,27 +9118,40 @@
       <w:pStyle w:val="Cabealho"/>
       <w:rPr>
         <w:sz w:val="20"/>
+        <w:lang w:val="pt-BR"/>
       </w:rPr>
     </w:pPr>
   </w:p>
   <w:p>
     <w:pPr>
       <w:pStyle w:val="Cabealho"/>
+      <w:rPr>
+        <w:lang w:val="pt-BR"/>
+      </w:rPr>
     </w:pPr>
   </w:p>
   <w:p>
     <w:pPr>
       <w:pStyle w:val="Cabealho"/>
+      <w:rPr>
+        <w:lang w:val="pt-BR"/>
+      </w:rPr>
     </w:pPr>
   </w:p>
   <w:p>
     <w:pPr>
       <w:pStyle w:val="Cabealho"/>
+      <w:rPr>
+        <w:lang w:val="pt-BR"/>
+      </w:rPr>
     </w:pPr>
   </w:p>
   <w:p>
     <w:pPr>
       <w:pStyle w:val="Cabealho"/>
+      <w:rPr>
+        <w:lang w:val="pt-BR"/>
+      </w:rPr>
     </w:pPr>
   </w:p>
 </w:hdr>

</xml_diff>

<commit_message>
alteração do ambiente de programação para Robotino View e a retirada da parte sobre o sistema registrar o tempo
</commit_message>
<xml_diff>
--- a/DS/Documentacao/sy-system-requirements-specification.docx
+++ b/DS/Documentacao/sy-system-requirements-specification.docx
@@ -1,6 +1,6 @@
 
 <file path=word/document.xml><?xml version="1.0" encoding="utf-8"?>
-<w:document xmlns:ve="http://schemas.openxmlformats.org/markup-compatibility/2006" xmlns:o="urn:schemas-microsoft-com:office:office" xmlns:r="http://schemas.openxmlformats.org/officeDocument/2006/relationships" xmlns:m="http://schemas.openxmlformats.org/officeDocument/2006/math" xmlns:v="urn:schemas-microsoft-com:vml" xmlns:wp="http://schemas.openxmlformats.org/drawingml/2006/wordprocessingDrawing" xmlns:w10="urn:schemas-microsoft-com:office:word" xmlns:w="http://schemas.openxmlformats.org/wordprocessingml/2006/main" xmlns:wne="http://schemas.microsoft.com/office/word/2006/wordml">
+<w:document xmlns:wpc="http://schemas.microsoft.com/office/word/2010/wordprocessingCanvas" xmlns:mc="http://schemas.openxmlformats.org/markup-compatibility/2006" xmlns:o="urn:schemas-microsoft-com:office:office" xmlns:r="http://schemas.openxmlformats.org/officeDocument/2006/relationships" xmlns:m="http://schemas.openxmlformats.org/officeDocument/2006/math" xmlns:v="urn:schemas-microsoft-com:vml" xmlns:wp14="http://schemas.microsoft.com/office/word/2010/wordprocessingDrawing" xmlns:wp="http://schemas.openxmlformats.org/drawingml/2006/wordprocessingDrawing" xmlns:w10="urn:schemas-microsoft-com:office:word" xmlns:w="http://schemas.openxmlformats.org/wordprocessingml/2006/main" xmlns:w14="http://schemas.microsoft.com/office/word/2010/wordml" xmlns:wpg="http://schemas.microsoft.com/office/word/2010/wordprocessingGroup" xmlns:wpi="http://schemas.microsoft.com/office/word/2010/wordprocessingInk" xmlns:wne="http://schemas.microsoft.com/office/word/2006/wordml" xmlns:wps="http://schemas.microsoft.com/office/word/2010/wordprocessingShape" mc:Ignorable="w14 wp14">
   <w:body>
     <w:p>
       <w:pPr>
@@ -69,20 +69,33 @@
           <w:lang w:val="pt-BR"/>
         </w:rPr>
       </w:pPr>
-      <w:fldSimple w:instr=" DOCPROPERTY &quot;Bearbeiter&quot;  \* MERGEFORMAT ">
-        <w:r>
-          <w:rPr>
-            <w:lang w:val="pt-BR"/>
-          </w:rPr>
-          <w:t>Grup</w:t>
-        </w:r>
-        <w:r>
-          <w:rPr>
-            <w:lang w:val="pt-BR"/>
-          </w:rPr>
-          <w:t>o</w:t>
-        </w:r>
-      </w:fldSimple>
+      <w:r>
+        <w:fldChar w:fldCharType="begin"/>
+      </w:r>
+      <w:r>
+        <w:instrText xml:space="preserve"> DOCPROPERTY "Bearbeiter"  \* MERGEFORMAT </w:instrText>
+      </w:r>
+      <w:r>
+        <w:fldChar w:fldCharType="separate"/>
+      </w:r>
+      <w:r>
+        <w:rPr>
+          <w:lang w:val="pt-BR"/>
+        </w:rPr>
+        <w:t>Grup</w:t>
+      </w:r>
+      <w:r>
+        <w:rPr>
+          <w:lang w:val="pt-BR"/>
+        </w:rPr>
+        <w:t>o</w:t>
+      </w:r>
+      <w:r>
+        <w:rPr>
+          <w:lang w:val="pt-BR"/>
+        </w:rPr>
+        <w:fldChar w:fldCharType="end"/>
+      </w:r>
       <w:r>
         <w:rPr>
           <w:lang w:val="pt-BR"/>
@@ -98,40 +111,55 @@
           <w:lang w:val="pt-BR"/>
         </w:rPr>
       </w:pPr>
-      <w:fldSimple w:instr=" DOCPROPERTY &quot;BearbeiterVorname&quot;  \* MERGEFORMAT ">
-        <w:r>
-          <w:rPr>
-            <w:b/>
-            <w:sz w:val="28"/>
-            <w:lang w:val="pt-BR"/>
-          </w:rPr>
-          <w:t>Gr</w:t>
-        </w:r>
-        <w:r>
-          <w:rPr>
-            <w:b/>
-            <w:sz w:val="28"/>
-            <w:lang w:val="pt-BR"/>
-          </w:rPr>
-          <w:t>up</w:t>
-        </w:r>
-        <w:r>
-          <w:rPr>
-            <w:b/>
-            <w:sz w:val="28"/>
-            <w:lang w:val="pt-BR"/>
-          </w:rPr>
-          <w:t>o</w:t>
-        </w:r>
-        <w:r>
-          <w:rPr>
-            <w:b/>
-            <w:sz w:val="28"/>
-            <w:lang w:val="pt-BR"/>
-          </w:rPr>
-          <w:t>2</w:t>
-        </w:r>
-      </w:fldSimple>
+      <w:r>
+        <w:fldChar w:fldCharType="begin"/>
+      </w:r>
+      <w:r>
+        <w:instrText xml:space="preserve"> DOCPROPERTY "BearbeiterVorname"  \* MERGEFORMAT </w:instrText>
+      </w:r>
+      <w:r>
+        <w:fldChar w:fldCharType="separate"/>
+      </w:r>
+      <w:r>
+        <w:rPr>
+          <w:b/>
+          <w:sz w:val="28"/>
+          <w:lang w:val="pt-BR"/>
+        </w:rPr>
+        <w:t>Gr</w:t>
+      </w:r>
+      <w:r>
+        <w:rPr>
+          <w:b/>
+          <w:sz w:val="28"/>
+          <w:lang w:val="pt-BR"/>
+        </w:rPr>
+        <w:t>up</w:t>
+      </w:r>
+      <w:r>
+        <w:rPr>
+          <w:b/>
+          <w:sz w:val="28"/>
+          <w:lang w:val="pt-BR"/>
+        </w:rPr>
+        <w:t>o</w:t>
+      </w:r>
+      <w:r>
+        <w:rPr>
+          <w:b/>
+          <w:sz w:val="28"/>
+          <w:lang w:val="pt-BR"/>
+        </w:rPr>
+        <w:t>2</w:t>
+      </w:r>
+      <w:r>
+        <w:rPr>
+          <w:b/>
+          <w:sz w:val="28"/>
+          <w:lang w:val="pt-BR"/>
+        </w:rPr>
+        <w:fldChar w:fldCharType="end"/>
+      </w:r>
       <w:r>
         <w:rPr>
           <w:b/>
@@ -183,7 +211,7 @@
     </w:p>
     <w:p>
       <w:pPr>
-        <w:pStyle w:val="Rodap"/>
+        <w:pStyle w:val="Footer"/>
         <w:framePr w:w="9629" w:h="2545" w:hRule="exact" w:hSpace="142" w:vSpace="851" w:wrap="around" w:vAnchor="page" w:hAnchor="page" w:x="1231" w:y="12817"/>
         <w:tabs>
           <w:tab w:val="left" w:pos="851"/>
@@ -276,7 +304,7 @@
           <w:left w:w="70" w:type="dxa"/>
           <w:right w:w="70" w:type="dxa"/>
         </w:tblCellMar>
-        <w:tblLook w:val="00A0"/>
+        <w:tblLook w:val="00A0" w:firstRow="1" w:lastRow="0" w:firstColumn="1" w:lastColumn="0" w:noHBand="0" w:noVBand="0"/>
       </w:tblPr>
       <w:tblGrid>
         <w:gridCol w:w="1063"/>
@@ -315,6 +343,7 @@
                 <w:lang w:val="en-GB"/>
               </w:rPr>
             </w:pPr>
+            <w:proofErr w:type="spellStart"/>
             <w:r>
               <w:rPr>
                 <w:sz w:val="20"/>
@@ -322,6 +351,7 @@
               </w:rPr>
               <w:t>Tipo</w:t>
             </w:r>
+            <w:proofErr w:type="spellEnd"/>
             <w:r>
               <w:rPr>
                 <w:sz w:val="20"/>
@@ -440,12 +470,21 @@
                 <w:lang w:val="en-GB"/>
               </w:rPr>
             </w:pPr>
+            <w:proofErr w:type="spellStart"/>
             <w:r>
               <w:rPr>
                 <w:sz w:val="20"/>
                 <w:lang w:val="en-GB"/>
               </w:rPr>
-              <w:t>Início:</w:t>
+              <w:t>Início</w:t>
+            </w:r>
+            <w:proofErr w:type="spellEnd"/>
+            <w:r>
+              <w:rPr>
+                <w:sz w:val="20"/>
+                <w:lang w:val="en-GB"/>
+              </w:rPr>
+              <w:t>:</w:t>
             </w:r>
           </w:p>
         </w:tc>
@@ -470,12 +509,21 @@
                 <w:lang w:val="en-GB"/>
               </w:rPr>
             </w:pPr>
+            <w:proofErr w:type="spellStart"/>
             <w:r>
               <w:rPr>
                 <w:sz w:val="20"/>
                 <w:lang w:val="en-GB"/>
               </w:rPr>
-              <w:t>Fim:</w:t>
+              <w:t>Fim</w:t>
+            </w:r>
+            <w:proofErr w:type="spellEnd"/>
+            <w:r>
+              <w:rPr>
+                <w:sz w:val="20"/>
+                <w:lang w:val="en-GB"/>
+              </w:rPr>
+              <w:t>:</w:t>
             </w:r>
           </w:p>
         </w:tc>
@@ -506,20 +554,38 @@
                 <w:lang w:val="en-GB"/>
               </w:rPr>
             </w:pPr>
+            <w:proofErr w:type="spellStart"/>
             <w:r>
               <w:rPr>
                 <w:sz w:val="20"/>
                 <w:lang w:val="en-GB"/>
               </w:rPr>
-              <w:t>Disciplina de M</w:t>
-            </w:r>
+              <w:t>Disciplina</w:t>
+            </w:r>
+            <w:proofErr w:type="spellEnd"/>
             <w:r>
               <w:rPr>
                 <w:sz w:val="20"/>
                 <w:lang w:val="en-GB"/>
               </w:rPr>
+              <w:t xml:space="preserve"> de </w:t>
+            </w:r>
+            <w:proofErr w:type="spellStart"/>
+            <w:r>
+              <w:rPr>
+                <w:sz w:val="20"/>
+                <w:lang w:val="en-GB"/>
+              </w:rPr>
+              <w:t>M</w:t>
+            </w:r>
+            <w:r>
+              <w:rPr>
+                <w:sz w:val="20"/>
+                <w:lang w:val="en-GB"/>
+              </w:rPr>
               <w:t>estrado</w:t>
             </w:r>
+            <w:proofErr w:type="spellEnd"/>
           </w:p>
         </w:tc>
         <w:tc>
@@ -543,15 +609,29 @@
                 <w:lang w:val="pt-BR"/>
               </w:rPr>
             </w:pPr>
-            <w:fldSimple w:instr=" DOCPROPERTY &quot;Projektart&quot;  \* MERGEFORMAT ">
-              <w:r>
-                <w:rPr>
-                  <w:sz w:val="20"/>
-                  <w:lang w:val="pt-BR"/>
-                </w:rPr>
-                <w:t>Modelo para Desenvolvimento de Software</w:t>
-              </w:r>
-            </w:fldSimple>
+            <w:r>
+              <w:fldChar w:fldCharType="begin"/>
+            </w:r>
+            <w:r>
+              <w:instrText xml:space="preserve"> DOCPROPERTY "Projektart"  \* MERGEFORMAT </w:instrText>
+            </w:r>
+            <w:r>
+              <w:fldChar w:fldCharType="separate"/>
+            </w:r>
+            <w:r>
+              <w:rPr>
+                <w:sz w:val="20"/>
+                <w:lang w:val="pt-BR"/>
+              </w:rPr>
+              <w:t>Modelo para Desenvolvimento de Software</w:t>
+            </w:r>
+            <w:r>
+              <w:rPr>
+                <w:sz w:val="20"/>
+                <w:lang w:val="pt-BR"/>
+              </w:rPr>
+              <w:fldChar w:fldCharType="end"/>
+            </w:r>
             <w:r>
               <w:rPr>
                 <w:sz w:val="20"/>
@@ -658,8 +738,17 @@
                 <w:sz w:val="20"/>
                 <w:lang w:val="en-GB"/>
               </w:rPr>
-              <w:t>Luciana Rolim</w:t>
-            </w:r>
+              <w:t xml:space="preserve">Luciana </w:t>
+            </w:r>
+            <w:proofErr w:type="spellStart"/>
+            <w:r>
+              <w:rPr>
+                <w:sz w:val="20"/>
+                <w:lang w:val="en-GB"/>
+              </w:rPr>
+              <w:t>Rolim</w:t>
+            </w:r>
+            <w:proofErr w:type="spellEnd"/>
             <w:r>
               <w:rPr>
                 <w:sz w:val="20"/>
@@ -753,15 +842,29 @@
                 <w:lang w:val="en-GB"/>
               </w:rPr>
             </w:pPr>
-            <w:fldSimple w:instr=" DOCPROPERTY &quot;Beginn&quot;  \* MERGEFORMAT ">
-              <w:r>
-                <w:rPr>
-                  <w:sz w:val="20"/>
-                  <w:lang w:val="en-GB"/>
-                </w:rPr>
-                <w:t>25.11.2016</w:t>
-              </w:r>
-            </w:fldSimple>
+            <w:r>
+              <w:fldChar w:fldCharType="begin"/>
+            </w:r>
+            <w:r>
+              <w:instrText xml:space="preserve"> DOCPROPERTY "Beginn"  \* MERGEFORMAT </w:instrText>
+            </w:r>
+            <w:r>
+              <w:fldChar w:fldCharType="separate"/>
+            </w:r>
+            <w:r>
+              <w:rPr>
+                <w:sz w:val="20"/>
+                <w:lang w:val="en-GB"/>
+              </w:rPr>
+              <w:t>25.11.2016</w:t>
+            </w:r>
+            <w:r>
+              <w:rPr>
+                <w:sz w:val="20"/>
+                <w:lang w:val="en-GB"/>
+              </w:rPr>
+              <w:fldChar w:fldCharType="end"/>
+            </w:r>
           </w:p>
         </w:tc>
         <w:tc>
@@ -817,12 +920,21 @@
                 <w:lang w:val="en-GB"/>
               </w:rPr>
             </w:pPr>
+            <w:proofErr w:type="spellStart"/>
             <w:r>
               <w:rPr>
                 <w:sz w:val="20"/>
                 <w:lang w:val="en-GB"/>
               </w:rPr>
-              <w:t>Documento:</w:t>
+              <w:t>Documento</w:t>
+            </w:r>
+            <w:proofErr w:type="spellEnd"/>
+            <w:r>
+              <w:rPr>
+                <w:sz w:val="20"/>
+                <w:lang w:val="en-GB"/>
+              </w:rPr>
+              <w:t>:</w:t>
             </w:r>
           </w:p>
         </w:tc>
@@ -846,12 +958,21 @@
                 <w:lang w:val="en-GB"/>
               </w:rPr>
             </w:pPr>
+            <w:proofErr w:type="spellStart"/>
             <w:r>
               <w:rPr>
                 <w:sz w:val="20"/>
                 <w:lang w:val="en-GB"/>
               </w:rPr>
-              <w:t>Versão:</w:t>
+              <w:t>Versão</w:t>
+            </w:r>
+            <w:proofErr w:type="spellEnd"/>
+            <w:r>
+              <w:rPr>
+                <w:sz w:val="20"/>
+                <w:lang w:val="en-GB"/>
+              </w:rPr>
+              <w:t>:</w:t>
             </w:r>
           </w:p>
         </w:tc>
@@ -876,12 +997,21 @@
                 <w:lang w:val="en-GB"/>
               </w:rPr>
             </w:pPr>
+            <w:proofErr w:type="spellStart"/>
             <w:r>
               <w:rPr>
                 <w:sz w:val="20"/>
                 <w:lang w:val="en-GB"/>
               </w:rPr>
-              <w:t>Autor:</w:t>
+              <w:t>Autor</w:t>
+            </w:r>
+            <w:proofErr w:type="spellEnd"/>
+            <w:r>
+              <w:rPr>
+                <w:sz w:val="20"/>
+                <w:lang w:val="en-GB"/>
+              </w:rPr>
+              <w:t>:</w:t>
             </w:r>
           </w:p>
         </w:tc>
@@ -1015,15 +1145,12 @@
                 <w:lang w:val="en-GB"/>
               </w:rPr>
             </w:pPr>
-            <w:fldSimple w:instr=" DOCPROPERTY &quot;Version&quot;  \* MERGEFORMAT ">
-              <w:r>
-                <w:rPr>
-                  <w:sz w:val="20"/>
-                  <w:lang w:val="en-GB"/>
-                </w:rPr>
-                <w:t>1.0</w:t>
-              </w:r>
-            </w:fldSimple>
+            <w:r>
+              <w:rPr>
+                <w:sz w:val="20"/>
+              </w:rPr>
+              <w:t>1.1</w:t>
+            </w:r>
           </w:p>
         </w:tc>
         <w:tc>
@@ -1046,6 +1173,7 @@
                 <w:lang w:val="en-GB"/>
               </w:rPr>
             </w:pPr>
+            <w:proofErr w:type="spellStart"/>
             <w:r>
               <w:rPr>
                 <w:sz w:val="20"/>
@@ -1053,6 +1181,7 @@
               </w:rPr>
               <w:t>Jainne</w:t>
             </w:r>
+            <w:proofErr w:type="spellEnd"/>
             <w:r>
               <w:rPr>
                 <w:sz w:val="20"/>
@@ -1086,7 +1215,7 @@
                 <w:sz w:val="20"/>
                 <w:lang w:val="en-GB"/>
               </w:rPr>
-              <w:t>09</w:t>
+              <w:t>26</w:t>
             </w:r>
             <w:r>
               <w:rPr>
@@ -1138,13 +1267,15 @@
                 <w:lang w:val="en-GB"/>
               </w:rPr>
             </w:pPr>
+            <w:proofErr w:type="spellStart"/>
             <w:r>
               <w:rPr>
                 <w:sz w:val="20"/>
                 <w:lang w:val="en-GB"/>
               </w:rPr>
-              <w:t>Rascunho</w:t>
-            </w:r>
+              <w:t>Finalizado</w:t>
+            </w:r>
+            <w:proofErr w:type="spellEnd"/>
           </w:p>
         </w:tc>
       </w:tr>
@@ -1174,8 +1305,17 @@
                 <w:sz w:val="20"/>
                 <w:lang w:val="en-GB"/>
               </w:rPr>
-              <w:t>Nome do Arquivo</w:t>
-            </w:r>
+              <w:t xml:space="preserve">Nome do </w:t>
+            </w:r>
+            <w:proofErr w:type="spellStart"/>
+            <w:r>
+              <w:rPr>
+                <w:sz w:val="20"/>
+                <w:lang w:val="en-GB"/>
+              </w:rPr>
+              <w:t>Arquivo</w:t>
+            </w:r>
+            <w:proofErr w:type="spellEnd"/>
             <w:r>
               <w:rPr>
                 <w:sz w:val="20"/>
@@ -1295,24 +1435,49 @@
                 <w:lang w:val="en-GB"/>
               </w:rPr>
             </w:pPr>
-            <w:fldSimple w:instr=" FILENAME  \* MERGEFORMAT ">
-              <w:r>
-                <w:rPr>
-                  <w:noProof/>
-                  <w:sz w:val="20"/>
-                  <w:lang w:val="en-US"/>
-                </w:rPr>
-                <w:t>sy-system-requirements-specification-v10</w:t>
-              </w:r>
-              <w:r>
-                <w:rPr>
-                  <w:noProof/>
-                  <w:sz w:val="20"/>
-                  <w:lang w:val="en-US"/>
-                </w:rPr>
-                <w:t>.doc</w:t>
-              </w:r>
-            </w:fldSimple>
+            <w:r>
+              <w:fldChar w:fldCharType="begin"/>
+            </w:r>
+            <w:r>
+              <w:instrText xml:space="preserve"> FILENAME  \* MERGEFORMAT </w:instrText>
+            </w:r>
+            <w:r>
+              <w:fldChar w:fldCharType="separate"/>
+            </w:r>
+            <w:r>
+              <w:rPr>
+                <w:noProof/>
+                <w:sz w:val="20"/>
+                <w:lang w:val="en-US"/>
+              </w:rPr>
+              <w:t>sy-syste</w:t>
+            </w:r>
+            <w:r>
+              <w:rPr>
+                <w:noProof/>
+                <w:sz w:val="20"/>
+                <w:lang w:val="en-US"/>
+              </w:rPr>
+              <w:t>m-requirements-specification</w:t>
+            </w:r>
+            <w:bookmarkStart w:id="0" w:name="_GoBack"/>
+            <w:bookmarkEnd w:id="0"/>
+            <w:r>
+              <w:rPr>
+                <w:noProof/>
+                <w:sz w:val="20"/>
+                <w:lang w:val="en-US"/>
+              </w:rPr>
+              <w:t>.doc</w:t>
+            </w:r>
+            <w:r>
+              <w:rPr>
+                <w:noProof/>
+                <w:sz w:val="20"/>
+                <w:lang w:val="en-US"/>
+              </w:rPr>
+              <w:fldChar w:fldCharType="end"/>
+            </w:r>
             <w:r>
               <w:rPr>
                 <w:sz w:val="20"/>
@@ -1373,7 +1538,7 @@
                 <w:sz w:val="20"/>
                 <w:lang w:val="en-GB"/>
               </w:rPr>
-              <w:t>13</w:t>
+              <w:t>27</w:t>
             </w:r>
             <w:r>
               <w:rPr>
@@ -1434,24 +1599,39 @@
                 <w:lang w:val="en-GB"/>
               </w:rPr>
             </w:pPr>
-            <w:fldSimple w:instr=" TEMPLATE  \* MERGEFORMAT ">
-              <w:r>
-                <w:rPr>
-                  <w:noProof/>
-                  <w:sz w:val="20"/>
-                  <w:lang w:val="en-US"/>
-                </w:rPr>
-                <w:t>sy-system-requirements-specification</w:t>
-              </w:r>
-              <w:r>
-                <w:rPr>
-                  <w:noProof/>
-                  <w:sz w:val="20"/>
-                  <w:lang w:val="en-US"/>
-                </w:rPr>
-                <w:t>.dot</w:t>
-              </w:r>
-            </w:fldSimple>
+            <w:r>
+              <w:fldChar w:fldCharType="begin"/>
+            </w:r>
+            <w:r>
+              <w:instrText xml:space="preserve"> TEMPLATE  \* MERGEFORMAT </w:instrText>
+            </w:r>
+            <w:r>
+              <w:fldChar w:fldCharType="separate"/>
+            </w:r>
+            <w:r>
+              <w:rPr>
+                <w:noProof/>
+                <w:sz w:val="20"/>
+                <w:lang w:val="en-US"/>
+              </w:rPr>
+              <w:t>sy-system-requirements-specification</w:t>
+            </w:r>
+            <w:r>
+              <w:rPr>
+                <w:noProof/>
+                <w:sz w:val="20"/>
+                <w:lang w:val="en-US"/>
+              </w:rPr>
+              <w:t>.dot</w:t>
+            </w:r>
+            <w:r>
+              <w:rPr>
+                <w:noProof/>
+                <w:sz w:val="20"/>
+                <w:lang w:val="en-US"/>
+              </w:rPr>
+              <w:fldChar w:fldCharType="end"/>
+            </w:r>
           </w:p>
         </w:tc>
       </w:tr>
@@ -1516,7 +1696,7 @@
           <w:left w:w="71" w:type="dxa"/>
           <w:right w:w="71" w:type="dxa"/>
         </w:tblCellMar>
-        <w:tblLook w:val="00A0"/>
+        <w:tblLook w:val="00A0" w:firstRow="1" w:lastRow="0" w:firstColumn="1" w:lastColumn="0" w:noHBand="0" w:noVBand="0"/>
       </w:tblPr>
       <w:tblGrid>
         <w:gridCol w:w="915"/>
@@ -1546,6 +1726,7 @@
               </w:rPr>
               <w:br w:type="page"/>
             </w:r>
+            <w:proofErr w:type="spellStart"/>
             <w:r>
               <w:rPr>
                 <w:lang w:val="en-GB"/>
@@ -1558,6 +1739,7 @@
               </w:rPr>
               <w:t>ão</w:t>
             </w:r>
+            <w:proofErr w:type="spellEnd"/>
           </w:p>
         </w:tc>
         <w:tc>
@@ -1573,6 +1755,7 @@
                 <w:lang w:val="en-GB"/>
               </w:rPr>
             </w:pPr>
+            <w:proofErr w:type="spellStart"/>
             <w:r>
               <w:rPr>
                 <w:lang w:val="en-GB"/>
@@ -1585,6 +1768,7 @@
               </w:rPr>
               <w:t>tor</w:t>
             </w:r>
+            <w:proofErr w:type="spellEnd"/>
           </w:p>
         </w:tc>
         <w:tc>
@@ -1669,12 +1853,14 @@
                 <w:lang w:val="en-GB"/>
               </w:rPr>
             </w:pPr>
+            <w:proofErr w:type="spellStart"/>
             <w:r>
               <w:rPr>
                 <w:lang w:val="en-GB"/>
               </w:rPr>
               <w:t>Atualizações</w:t>
             </w:r>
+            <w:proofErr w:type="spellEnd"/>
           </w:p>
         </w:tc>
       </w:tr>
@@ -1720,6 +1906,7 @@
                 <w:lang w:val="en-GB"/>
               </w:rPr>
             </w:pPr>
+            <w:proofErr w:type="spellStart"/>
             <w:r>
               <w:rPr>
                 <w:sz w:val="20"/>
@@ -1727,6 +1914,7 @@
               </w:rPr>
               <w:t>Jainne</w:t>
             </w:r>
+            <w:proofErr w:type="spellEnd"/>
           </w:p>
         </w:tc>
         <w:tc>
@@ -1890,6 +2078,31 @@
               <w:t>1.0</w:t>
             </w:r>
           </w:p>
+          <w:p>
+            <w:pPr>
+              <w:spacing w:before="60" w:after="60"/>
+              <w:rPr>
+                <w:sz w:val="20"/>
+                <w:lang w:val="pt-BR"/>
+              </w:rPr>
+            </w:pPr>
+          </w:p>
+          <w:p>
+            <w:pPr>
+              <w:spacing w:before="60" w:after="60"/>
+              <w:rPr>
+                <w:sz w:val="20"/>
+                <w:lang w:val="pt-BR"/>
+              </w:rPr>
+            </w:pPr>
+            <w:r>
+              <w:rPr>
+                <w:sz w:val="20"/>
+                <w:lang w:val="pt-BR"/>
+              </w:rPr>
+              <w:t>1.1</w:t>
+            </w:r>
+          </w:p>
         </w:tc>
         <w:tc>
           <w:tcPr>
@@ -1915,6 +2128,31 @@
               <w:t>Luciana</w:t>
             </w:r>
           </w:p>
+          <w:p>
+            <w:pPr>
+              <w:spacing w:before="60" w:after="60"/>
+              <w:rPr>
+                <w:sz w:val="20"/>
+                <w:lang w:val="pt-BR"/>
+              </w:rPr>
+            </w:pPr>
+          </w:p>
+          <w:p>
+            <w:pPr>
+              <w:spacing w:before="60" w:after="60"/>
+              <w:rPr>
+                <w:sz w:val="20"/>
+                <w:lang w:val="pt-BR"/>
+              </w:rPr>
+            </w:pPr>
+            <w:r>
+              <w:rPr>
+                <w:sz w:val="20"/>
+                <w:lang w:val="pt-BR"/>
+              </w:rPr>
+              <w:t>Luciana</w:t>
+            </w:r>
+          </w:p>
         </w:tc>
         <w:tc>
           <w:tcPr>
@@ -1932,6 +2170,38 @@
                 <w:lang w:val="pt-BR"/>
               </w:rPr>
             </w:pPr>
+            <w:r>
+              <w:rPr>
+                <w:sz w:val="20"/>
+                <w:lang w:val="pt-BR"/>
+              </w:rPr>
+              <w:t>Todos</w:t>
+            </w:r>
+          </w:p>
+          <w:p>
+            <w:pPr>
+              <w:spacing w:before="60" w:after="60"/>
+              <w:rPr>
+                <w:sz w:val="20"/>
+                <w:lang w:val="pt-BR"/>
+              </w:rPr>
+            </w:pPr>
+          </w:p>
+          <w:p>
+            <w:pPr>
+              <w:spacing w:before="60" w:after="60"/>
+              <w:rPr>
+                <w:sz w:val="20"/>
+                <w:lang w:val="pt-BR"/>
+              </w:rPr>
+            </w:pPr>
+            <w:r>
+              <w:rPr>
+                <w:sz w:val="20"/>
+                <w:lang w:val="pt-BR"/>
+              </w:rPr>
+              <w:t>Todos</w:t>
+            </w:r>
           </w:p>
         </w:tc>
         <w:tc>
@@ -1979,6 +2249,31 @@
               <w:t>17</w:t>
             </w:r>
           </w:p>
+          <w:p>
+            <w:pPr>
+              <w:spacing w:before="60" w:after="60"/>
+              <w:rPr>
+                <w:sz w:val="20"/>
+                <w:lang w:val="pt-BR"/>
+              </w:rPr>
+            </w:pPr>
+          </w:p>
+          <w:p>
+            <w:pPr>
+              <w:spacing w:before="60" w:after="60"/>
+              <w:rPr>
+                <w:sz w:val="20"/>
+                <w:lang w:val="pt-BR"/>
+              </w:rPr>
+            </w:pPr>
+            <w:r>
+              <w:rPr>
+                <w:sz w:val="20"/>
+                <w:lang w:val="pt-BR"/>
+              </w:rPr>
+              <w:t>26.01.17</w:t>
+            </w:r>
+          </w:p>
         </w:tc>
         <w:tc>
           <w:tcPr>
@@ -2004,6 +2299,31 @@
               <w:t>Submetido</w:t>
             </w:r>
           </w:p>
+          <w:p>
+            <w:pPr>
+              <w:spacing w:before="60" w:after="60"/>
+              <w:rPr>
+                <w:sz w:val="20"/>
+                <w:lang w:val="pt-BR"/>
+              </w:rPr>
+            </w:pPr>
+          </w:p>
+          <w:p>
+            <w:pPr>
+              <w:spacing w:before="60" w:after="60"/>
+              <w:rPr>
+                <w:sz w:val="20"/>
+                <w:lang w:val="pt-BR"/>
+              </w:rPr>
+            </w:pPr>
+            <w:r>
+              <w:rPr>
+                <w:sz w:val="20"/>
+                <w:lang w:val="pt-BR"/>
+              </w:rPr>
+              <w:t>Resubmetido</w:t>
+            </w:r>
+          </w:p>
         </w:tc>
         <w:tc>
           <w:tcPr>
@@ -2022,6 +2342,31 @@
               </w:rPr>
             </w:pPr>
           </w:p>
+          <w:p>
+            <w:pPr>
+              <w:spacing w:before="60" w:after="60"/>
+              <w:rPr>
+                <w:sz w:val="20"/>
+                <w:lang w:val="pt-BR"/>
+              </w:rPr>
+            </w:pPr>
+          </w:p>
+          <w:p>
+            <w:pPr>
+              <w:spacing w:before="60" w:after="60"/>
+              <w:rPr>
+                <w:sz w:val="20"/>
+                <w:lang w:val="pt-BR"/>
+              </w:rPr>
+            </w:pPr>
+            <w:r>
+              <w:rPr>
+                <w:sz w:val="20"/>
+                <w:lang w:val="pt-BR"/>
+              </w:rPr>
+              <w:t>Inclusão de mudanças realizadas</w:t>
+            </w:r>
+          </w:p>
         </w:tc>
       </w:tr>
       <w:tr>
@@ -2141,8 +2486,8 @@
           <w:lang w:val="pt-BR"/>
         </w:rPr>
       </w:pPr>
-      <w:bookmarkStart w:id="0" w:name="DokumentVersionsverwaltung"/>
-      <w:bookmarkEnd w:id="0"/>
+      <w:bookmarkStart w:id="1" w:name="DokumentVersionsverwaltung"/>
+      <w:bookmarkEnd w:id="1"/>
     </w:p>
     <w:p>
       <w:pPr>
@@ -2162,23 +2507,23 @@
     </w:p>
     <w:p>
       <w:pPr>
-        <w:pStyle w:val="Ttulo1"/>
-        <w:rPr>
-          <w:lang w:val="pt-BR"/>
-        </w:rPr>
-      </w:pPr>
-      <w:bookmarkStart w:id="1" w:name="_Toc471998550"/>
+        <w:pStyle w:val="Heading1"/>
+        <w:rPr>
+          <w:lang w:val="pt-BR"/>
+        </w:rPr>
+      </w:pPr>
+      <w:bookmarkStart w:id="2" w:name="_Toc471998550"/>
       <w:r>
         <w:rPr>
           <w:lang w:val="pt-BR"/>
         </w:rPr>
         <w:t>Indíce</w:t>
       </w:r>
-      <w:bookmarkEnd w:id="1"/>
-    </w:p>
-    <w:p>
-      <w:pPr>
-        <w:pStyle w:val="Sumrio1"/>
+      <w:bookmarkEnd w:id="2"/>
+    </w:p>
+    <w:p>
+      <w:pPr>
+        <w:pStyle w:val="TOC1"/>
         <w:tabs>
           <w:tab w:val="left" w:pos="440"/>
         </w:tabs>
@@ -2286,7 +2631,7 @@
     </w:p>
     <w:p>
       <w:pPr>
-        <w:pStyle w:val="Sumrio1"/>
+        <w:pStyle w:val="TOC1"/>
         <w:tabs>
           <w:tab w:val="left" w:pos="440"/>
         </w:tabs>
@@ -2370,7 +2715,7 @@
     </w:p>
     <w:p>
       <w:pPr>
-        <w:pStyle w:val="Sumrio2"/>
+        <w:pStyle w:val="TOC2"/>
         <w:tabs>
           <w:tab w:val="left" w:pos="880"/>
           <w:tab w:val="right" w:leader="dot" w:pos="9061"/>
@@ -2451,7 +2796,7 @@
     </w:p>
     <w:p>
       <w:pPr>
-        <w:pStyle w:val="Sumrio1"/>
+        <w:pStyle w:val="TOC1"/>
         <w:tabs>
           <w:tab w:val="left" w:pos="440"/>
         </w:tabs>
@@ -2535,7 +2880,7 @@
     </w:p>
     <w:p>
       <w:pPr>
-        <w:pStyle w:val="Sumrio2"/>
+        <w:pStyle w:val="TOC2"/>
         <w:tabs>
           <w:tab w:val="left" w:pos="880"/>
           <w:tab w:val="right" w:leader="dot" w:pos="9061"/>
@@ -2616,7 +2961,7 @@
     </w:p>
     <w:p>
       <w:pPr>
-        <w:pStyle w:val="Sumrio1"/>
+        <w:pStyle w:val="TOC1"/>
         <w:tabs>
           <w:tab w:val="left" w:pos="440"/>
         </w:tabs>
@@ -2700,7 +3045,7 @@
     </w:p>
     <w:p>
       <w:pPr>
-        <w:pStyle w:val="Sumrio2"/>
+        <w:pStyle w:val="TOC2"/>
         <w:tabs>
           <w:tab w:val="left" w:pos="880"/>
           <w:tab w:val="right" w:leader="dot" w:pos="9061"/>
@@ -2781,7 +3126,7 @@
     </w:p>
     <w:p>
       <w:pPr>
-        <w:pStyle w:val="Sumrio2"/>
+        <w:pStyle w:val="TOC2"/>
         <w:tabs>
           <w:tab w:val="left" w:pos="880"/>
           <w:tab w:val="right" w:leader="dot" w:pos="9061"/>
@@ -2862,7 +3207,7 @@
     </w:p>
     <w:p>
       <w:pPr>
-        <w:pStyle w:val="Sumrio2"/>
+        <w:pStyle w:val="TOC2"/>
         <w:tabs>
           <w:tab w:val="left" w:pos="880"/>
           <w:tab w:val="right" w:leader="dot" w:pos="9061"/>
@@ -2943,7 +3288,7 @@
     </w:p>
     <w:p>
       <w:pPr>
-        <w:pStyle w:val="Sumrio1"/>
+        <w:pStyle w:val="TOC1"/>
         <w:tabs>
           <w:tab w:val="left" w:pos="440"/>
         </w:tabs>
@@ -3027,7 +3372,7 @@
     </w:p>
     <w:p>
       <w:pPr>
-        <w:pStyle w:val="Sumrio1"/>
+        <w:pStyle w:val="TOC1"/>
         <w:tabs>
           <w:tab w:val="left" w:pos="440"/>
         </w:tabs>
@@ -3111,7 +3456,7 @@
     </w:p>
     <w:p>
       <w:pPr>
-        <w:pStyle w:val="Sumrio1"/>
+        <w:pStyle w:val="TOC1"/>
         <w:tabs>
           <w:tab w:val="left" w:pos="440"/>
         </w:tabs>
@@ -3198,7 +3543,7 @@
     </w:p>
     <w:p>
       <w:pPr>
-        <w:pStyle w:val="Sumrio1"/>
+        <w:pStyle w:val="TOC1"/>
         <w:tabs>
           <w:tab w:val="left" w:pos="440"/>
         </w:tabs>
@@ -3285,7 +3630,7 @@
     </w:p>
     <w:p>
       <w:pPr>
-        <w:pStyle w:val="Sumrio1"/>
+        <w:pStyle w:val="TOC1"/>
         <w:tabs>
           <w:tab w:val="left" w:pos="440"/>
         </w:tabs>
@@ -3372,7 +3717,7 @@
     </w:p>
     <w:p>
       <w:pPr>
-        <w:pStyle w:val="Sumrio1"/>
+        <w:pStyle w:val="TOC1"/>
         <w:tabs>
           <w:tab w:val="left" w:pos="440"/>
         </w:tabs>
@@ -3459,7 +3804,7 @@
     </w:p>
     <w:p>
       <w:pPr>
-        <w:pStyle w:val="Sumrio2"/>
+        <w:pStyle w:val="TOC2"/>
         <w:tabs>
           <w:tab w:val="left" w:pos="880"/>
           <w:tab w:val="right" w:leader="dot" w:pos="9061"/>
@@ -3543,7 +3888,7 @@
     </w:p>
     <w:p>
       <w:pPr>
-        <w:pStyle w:val="Sumrio1"/>
+        <w:pStyle w:val="TOC1"/>
         <w:tabs>
           <w:tab w:val="left" w:pos="660"/>
         </w:tabs>
@@ -3630,7 +3975,7 @@
     </w:p>
     <w:p>
       <w:pPr>
-        <w:pStyle w:val="Sumrio1"/>
+        <w:pStyle w:val="TOC1"/>
         <w:tabs>
           <w:tab w:val="left" w:pos="440"/>
         </w:tabs>
@@ -3663,14 +4008,12 @@
     </w:p>
     <w:p>
       <w:pPr>
-        <w:pStyle w:val="Ttulo1"/>
+        <w:pStyle w:val="Heading1"/>
         <w:rPr>
           <w:noProof/>
           <w:lang w:val="en-GB"/>
         </w:rPr>
       </w:pPr>
-      <w:bookmarkStart w:id="2" w:name="_GoBack"/>
-      <w:bookmarkEnd w:id="2"/>
       <w:r>
         <w:rPr>
           <w:lang w:val="pt-BR"/>
@@ -3794,7 +4137,19 @@
         <w:rPr>
           <w:lang w:val="pt-BR"/>
         </w:rPr>
-        <w:t>a realizaçãod</w:t>
+        <w:t>a realização</w:t>
+      </w:r>
+      <w:r>
+        <w:rPr>
+          <w:lang w:val="pt-BR"/>
+        </w:rPr>
+        <w:t xml:space="preserve"> </w:t>
+      </w:r>
+      <w:r>
+        <w:rPr>
+          <w:lang w:val="pt-BR"/>
+        </w:rPr>
+        <w:t>d</w:t>
       </w:r>
       <w:r>
         <w:rPr>
@@ -3891,7 +4246,7 @@
     </w:p>
     <w:p>
       <w:pPr>
-        <w:pStyle w:val="Ttulo2"/>
+        <w:pStyle w:val="Heading2"/>
         <w:rPr>
           <w:lang w:val="pt-BR"/>
         </w:rPr>
@@ -3914,7 +4269,7 @@
     </w:p>
     <w:p>
       <w:pPr>
-        <w:pStyle w:val="PargrafodaLista"/>
+        <w:pStyle w:val="ListParagraph"/>
         <w:numPr>
           <w:ilvl w:val="0"/>
           <w:numId w:val="40"/>
@@ -3932,7 +4287,7 @@
     </w:p>
     <w:p>
       <w:pPr>
-        <w:pStyle w:val="PargrafodaLista"/>
+        <w:pStyle w:val="ListParagraph"/>
         <w:numPr>
           <w:ilvl w:val="0"/>
           <w:numId w:val="40"/>
@@ -3950,7 +4305,7 @@
     </w:p>
     <w:p>
       <w:pPr>
-        <w:pStyle w:val="PargrafodaLista"/>
+        <w:pStyle w:val="ListParagraph"/>
         <w:numPr>
           <w:ilvl w:val="0"/>
           <w:numId w:val="40"/>
@@ -3968,7 +4323,7 @@
     </w:p>
     <w:p>
       <w:pPr>
-        <w:pStyle w:val="PargrafodaLista"/>
+        <w:pStyle w:val="ListParagraph"/>
         <w:numPr>
           <w:ilvl w:val="0"/>
           <w:numId w:val="40"/>
@@ -3986,7 +4341,7 @@
     </w:p>
     <w:p>
       <w:pPr>
-        <w:pStyle w:val="PargrafodaLista"/>
+        <w:pStyle w:val="ListParagraph"/>
         <w:numPr>
           <w:ilvl w:val="0"/>
           <w:numId w:val="40"/>
@@ -4040,7 +4395,7 @@
     </w:p>
     <w:p>
       <w:pPr>
-        <w:pStyle w:val="PargrafodaLista"/>
+        <w:pStyle w:val="ListParagraph"/>
         <w:numPr>
           <w:ilvl w:val="0"/>
           <w:numId w:val="40"/>
@@ -4088,7 +4443,7 @@
     </w:p>
     <w:p>
       <w:pPr>
-        <w:pStyle w:val="PargrafodaLista"/>
+        <w:pStyle w:val="ListParagraph"/>
         <w:numPr>
           <w:ilvl w:val="0"/>
           <w:numId w:val="40"/>
@@ -4118,7 +4473,7 @@
     </w:p>
     <w:p>
       <w:pPr>
-        <w:pStyle w:val="PargrafodaLista"/>
+        <w:pStyle w:val="ListParagraph"/>
         <w:numPr>
           <w:ilvl w:val="0"/>
           <w:numId w:val="40"/>
@@ -4148,7 +4503,7 @@
     </w:p>
     <w:p>
       <w:pPr>
-        <w:pStyle w:val="PargrafodaLista"/>
+        <w:pStyle w:val="ListParagraph"/>
         <w:numPr>
           <w:ilvl w:val="0"/>
           <w:numId w:val="40"/>
@@ -4179,6 +4534,12 @@
         <w:rPr>
           <w:lang w:val="pt-BR"/>
         </w:rPr>
+        <w:t xml:space="preserve"> </w:t>
+      </w:r>
+      <w:r>
+        <w:rPr>
+          <w:lang w:val="pt-BR"/>
+        </w:rPr>
         <w:t>obstáculo</w:t>
       </w:r>
       <w:r>
@@ -4196,7 +4557,7 @@
     </w:p>
     <w:p>
       <w:pPr>
-        <w:pStyle w:val="PargrafodaLista"/>
+        <w:pStyle w:val="ListParagraph"/>
         <w:numPr>
           <w:ilvl w:val="0"/>
           <w:numId w:val="40"/>
@@ -4244,7 +4605,7 @@
     </w:p>
     <w:p>
       <w:pPr>
-        <w:pStyle w:val="PargrafodaLista"/>
+        <w:pStyle w:val="ListParagraph"/>
         <w:numPr>
           <w:ilvl w:val="0"/>
           <w:numId w:val="40"/>
@@ -4268,7 +4629,7 @@
     </w:p>
     <w:p>
       <w:pPr>
-        <w:pStyle w:val="PargrafodaLista"/>
+        <w:pStyle w:val="ListParagraph"/>
         <w:numPr>
           <w:ilvl w:val="0"/>
           <w:numId w:val="40"/>
@@ -4306,7 +4667,7 @@
     </w:p>
     <w:p>
       <w:pPr>
-        <w:pStyle w:val="Ttulo1"/>
+        <w:pStyle w:val="Heading1"/>
         <w:rPr>
           <w:lang w:val="pt-BR"/>
         </w:rPr>
@@ -4448,7 +4809,7 @@
     </w:p>
     <w:p>
       <w:pPr>
-        <w:pStyle w:val="Ttulo2"/>
+        <w:pStyle w:val="Heading2"/>
         <w:rPr>
           <w:lang w:val="pt-BR"/>
         </w:rPr>
@@ -4707,7 +5068,13 @@
         <w:rPr>
           <w:lang w:val="pt-BR"/>
         </w:rPr>
-        <w:t xml:space="preserve"> e os elementos padrões (resmas de papel) poder</w:t>
+        <w:t xml:space="preserve"> e os elementos padrão</w:t>
+      </w:r>
+      <w:r>
+        <w:rPr>
+          <w:lang w:val="pt-BR"/>
+        </w:rPr>
+        <w:t xml:space="preserve"> (resmas de papel) poder</w:t>
       </w:r>
       <w:r>
         <w:rPr>
@@ -4719,7 +5086,13 @@
         <w:rPr>
           <w:lang w:val="pt-BR"/>
         </w:rPr>
-        <w:t>empilhadas e</w:t>
+        <w:t>empilhado</w:t>
+      </w:r>
+      <w:r>
+        <w:rPr>
+          <w:lang w:val="pt-BR"/>
+        </w:rPr>
+        <w:t>s e</w:t>
       </w:r>
       <w:r>
         <w:rPr>
@@ -4731,18 +5104,18 @@
         <w:rPr>
           <w:lang w:val="pt-BR"/>
         </w:rPr>
-        <w:t xml:space="preserve"> mescladas umas à</w:t>
-      </w:r>
-      <w:r>
-        <w:rPr>
-          <w:lang w:val="pt-BR"/>
-        </w:rPr>
-        <w:t>s outras.</w:t>
-      </w:r>
-    </w:p>
-    <w:p>
-      <w:pPr>
-        <w:pStyle w:val="Ttulo1"/>
+        <w:t xml:space="preserve"> mesclados uns aos outro</w:t>
+      </w:r>
+      <w:r>
+        <w:rPr>
+          <w:lang w:val="pt-BR"/>
+        </w:rPr>
+        <w:t>s.</w:t>
+      </w:r>
+    </w:p>
+    <w:p>
+      <w:pPr>
+        <w:pStyle w:val="Heading1"/>
         <w:rPr>
           <w:lang w:val="pt-BR"/>
         </w:rPr>
@@ -4758,7 +5131,7 @@
     </w:p>
     <w:p>
       <w:pPr>
-        <w:pStyle w:val="Ttulo2"/>
+        <w:pStyle w:val="Heading2"/>
         <w:rPr>
           <w:lang w:val="pt-BR"/>
         </w:rPr>
@@ -4807,7 +5180,7 @@
     </w:p>
     <w:p>
       <w:pPr>
-        <w:pStyle w:val="PargrafodaLista"/>
+        <w:pStyle w:val="ListParagraph"/>
         <w:numPr>
           <w:ilvl w:val="0"/>
           <w:numId w:val="39"/>
@@ -4832,7 +5205,7 @@
     </w:p>
     <w:p>
       <w:pPr>
-        <w:pStyle w:val="PargrafodaLista"/>
+        <w:pStyle w:val="ListParagraph"/>
         <w:numPr>
           <w:ilvl w:val="0"/>
           <w:numId w:val="39"/>
@@ -4846,12 +5219,24 @@
         <w:rPr>
           <w:lang w:val="pt-BR"/>
         </w:rPr>
-        <w:t>IDE Eclipse;</w:t>
-      </w:r>
-    </w:p>
-    <w:p>
-      <w:pPr>
-        <w:pStyle w:val="PargrafodaLista"/>
+        <w:t>Robotino®</w:t>
+      </w:r>
+      <w:r>
+        <w:rPr>
+          <w:lang w:val="pt-BR"/>
+        </w:rPr>
+        <w:t xml:space="preserve"> View</w:t>
+      </w:r>
+      <w:r>
+        <w:rPr>
+          <w:lang w:val="pt-BR"/>
+        </w:rPr>
+        <w:t>;</w:t>
+      </w:r>
+    </w:p>
+    <w:p>
+      <w:pPr>
+        <w:pStyle w:val="ListParagraph"/>
         <w:numPr>
           <w:ilvl w:val="0"/>
           <w:numId w:val="39"/>
@@ -4888,7 +5273,20 @@
         <w:rPr>
           <w:lang w:val="pt-BR"/>
         </w:rPr>
-        <w:t>O Simulador Robotino® SIM é um software para programação</w:t>
+        <w:t xml:space="preserve">O Simulador </w:t>
+      </w:r>
+      <w:r>
+        <w:rPr>
+          <w:i/>
+          <w:lang w:val="pt-BR"/>
+        </w:rPr>
+        <w:t>Robotino® SIM</w:t>
+      </w:r>
+      <w:r>
+        <w:rPr>
+          <w:lang w:val="pt-BR"/>
+        </w:rPr>
+        <w:t xml:space="preserve"> é um software para programação</w:t>
       </w:r>
       <w:r>
         <w:rPr>
@@ -4974,65 +5372,76 @@
       </w:r>
       <w:r>
         <w:rPr>
-          <w:lang w:val="pt-BR"/>
-        </w:rPr>
-        <w:t xml:space="preserve">Eclipse é </w:t>
-      </w:r>
-      <w:r>
-        <w:rPr>
-          <w:lang w:val="pt-BR"/>
-        </w:rPr>
-        <w:t>um ambiente de desenvolvimento integrado (</w:t>
-      </w:r>
-      <w:r>
-        <w:rPr>
           <w:i/>
           <w:lang w:val="pt-BR"/>
         </w:rPr>
-        <w:t>IDE - Integrated Development Environment</w:t>
-      </w:r>
-      <w:r>
-        <w:rPr>
-          <w:lang w:val="pt-BR"/>
-        </w:rPr>
-        <w:t>)</w:t>
-      </w:r>
-      <w:r>
-        <w:rPr>
-          <w:lang w:val="pt-BR"/>
-        </w:rPr>
-        <w:t xml:space="preserve"> para desenvolvimento Java, </w:t>
-      </w:r>
-      <w:r>
-        <w:rPr>
-          <w:lang w:val="pt-BR"/>
-        </w:rPr>
-        <w:t>mas</w:t>
-      </w:r>
-      <w:r>
-        <w:rPr>
-          <w:lang w:val="pt-BR"/>
-        </w:rPr>
-        <w:t xml:space="preserve"> que suporta outras linguagens de programação a partir de </w:t>
-      </w:r>
-      <w:r>
-        <w:rPr>
-          <w:i/>
-          <w:lang w:val="pt-BR"/>
-        </w:rPr>
-        <w:t>plugins</w:t>
-      </w:r>
-      <w:r>
-        <w:rPr>
-          <w:lang w:val="pt-BR"/>
-        </w:rPr>
-        <w:t>, como por exemplo, C/C++, PHP, Phyton, dentre outros.</w:t>
-      </w:r>
-      <w:r>
-        <w:rPr>
-          <w:lang w:val="pt-BR"/>
-        </w:rPr>
-        <w:t xml:space="preserve"> A linguagem de programação utilizada neste projeto é Java, por isso, optou-se por utilizar esta ferramenta.</w:t>
+        <w:t>Robotino® View</w:t>
+      </w:r>
+      <w:r>
+        <w:rPr>
+          <w:lang w:val="pt-BR"/>
+        </w:rPr>
+        <w:t xml:space="preserve"> </w:t>
+      </w:r>
+      <w:r>
+        <w:rPr>
+          <w:lang w:val="pt-BR"/>
+        </w:rPr>
+        <w:t>é um ambiente de programação gráfica</w:t>
+      </w:r>
+      <w:r>
+        <w:rPr>
+          <w:lang w:val="pt-BR"/>
+        </w:rPr>
+        <w:t xml:space="preserve"> interativa para o r</w:t>
+      </w:r>
+      <w:r>
+        <w:rPr>
+          <w:lang w:val="pt-BR"/>
+        </w:rPr>
+        <w:t>obotino. Nele, programas de controle podem ser criados e executados.</w:t>
+      </w:r>
+      <w:r>
+        <w:rPr>
+          <w:lang w:val="pt-BR"/>
+        </w:rPr>
+        <w:t xml:space="preserve"> Todos os sensores do robotino estão disponíveis para responder ao ambiente </w:t>
+      </w:r>
+      <w:r>
+        <w:rPr>
+          <w:lang w:val="pt-BR"/>
+        </w:rPr>
+        <w:t>percebido. Comportamentos individuais podem ser especificados na forma de um fluxo gráfico de dados</w:t>
+      </w:r>
+      <w:r>
+        <w:rPr>
+          <w:lang w:val="pt-BR"/>
+        </w:rPr>
+        <w:t xml:space="preserve"> e os vários blocos de funções fornecidos </w:t>
+      </w:r>
+      <w:r>
+        <w:rPr>
+          <w:lang w:val="pt-BR"/>
+        </w:rPr>
+        <w:t>podem ser</w:t>
+      </w:r>
+      <w:r>
+        <w:rPr>
+          <w:lang w:val="pt-BR"/>
+        </w:rPr>
+        <w:t xml:space="preserve"> combinados para especificar o padrão de comportamentos </w:t>
+      </w:r>
+      <w:r>
+        <w:rPr>
+          <w:lang w:val="pt-BR"/>
+        </w:rPr>
+        <w:t>desejado</w:t>
+      </w:r>
+      <w:r>
+        <w:rPr>
+          <w:lang w:val="pt-BR"/>
+        </w:rPr>
+        <w:t>.</w:t>
       </w:r>
     </w:p>
     <w:p>
@@ -5172,7 +5581,7 @@
     </w:p>
     <w:p>
       <w:pPr>
-        <w:pStyle w:val="Ttulo2"/>
+        <w:pStyle w:val="Heading2"/>
         <w:rPr>
           <w:lang w:val="pt-BR"/>
         </w:rPr>
@@ -5302,6 +5711,7 @@
         <w:rPr>
           <w:lang w:val="pt-BR"/>
         </w:rPr>
+        <w:lastRenderedPageBreak/>
         <w:t xml:space="preserve">dual core, 4 GB de RAM, 32 GB </w:t>
       </w:r>
       <w:r>
@@ -5332,7 +5742,6 @@
         <w:rPr>
           <w:lang w:val="pt-BR"/>
         </w:rPr>
-        <w:lastRenderedPageBreak/>
         <w:t xml:space="preserve">portas </w:t>
       </w:r>
       <w:r>
@@ -5376,7 +5785,7 @@
     </w:p>
     <w:p>
       <w:pPr>
-        <w:pStyle w:val="Ttulo2"/>
+        <w:pStyle w:val="Heading2"/>
         <w:rPr>
           <w:lang w:val="pt-BR"/>
         </w:rPr>
@@ -5606,7 +6015,7 @@
     </w:p>
     <w:p>
       <w:pPr>
-        <w:pStyle w:val="Ttulo1"/>
+        <w:pStyle w:val="Heading1"/>
         <w:rPr>
           <w:lang w:val="pt-BR"/>
         </w:rPr>
@@ -6067,13 +6476,13 @@
         <w:rPr>
           <w:lang w:val="pt-BR"/>
         </w:rPr>
-        <w:t xml:space="preserve">compensando o desvio e tentando retornar para o </w:t>
-      </w:r>
-      <w:r>
-        <w:rPr>
-          <w:lang w:val="pt-BR"/>
-        </w:rPr>
-        <w:t>caminho ótimo.</w:t>
+        <w:t>retornar para o caminho que o leve ao ponto de chegada</w:t>
+      </w:r>
+      <w:r>
+        <w:rPr>
+          <w:lang w:val="pt-BR"/>
+        </w:rPr>
+        <w:t>.</w:t>
       </w:r>
     </w:p>
     <w:p>
@@ -6159,25 +6568,25 @@
         <w:rPr>
           <w:lang w:val="pt-BR"/>
         </w:rPr>
-        <w:t xml:space="preserve">\ F55\ </w:t>
-      </w:r>
-      <w:r>
-        <w:rPr>
-          <w:lang w:val="pt-BR"/>
-        </w:rPr>
-        <w:t>O sistema deve ser capaz de calcular o tempo total do percurso, ou seja, o tempo gasto para alcançar o ponto de chegada</w:t>
-      </w:r>
-      <w:r>
-        <w:rPr>
-          <w:lang w:val="pt-BR"/>
-        </w:rPr>
-        <w:t xml:space="preserve"> a partir </w:t>
-      </w:r>
-      <w:r>
-        <w:rPr>
-          <w:lang w:val="pt-BR"/>
-        </w:rPr>
-        <w:t>do ponto de partida</w:t>
+        <w:t>\ F55</w:t>
+      </w:r>
+      <w:r>
+        <w:rPr>
+          <w:lang w:val="pt-BR"/>
+        </w:rPr>
+        <w:t xml:space="preserve">\ </w:t>
+      </w:r>
+      <w:r>
+        <w:rPr>
+          <w:lang w:val="pt-BR"/>
+        </w:rPr>
+        <w:t>O sistema deve ser capaz de monitorar o estado da</w:t>
+      </w:r>
+      <w:r>
+        <w:rPr>
+          <w:lang w:val="pt-BR"/>
+        </w:rPr>
+        <w:t xml:space="preserve"> bateria</w:t>
       </w:r>
       <w:r>
         <w:rPr>
@@ -6205,13 +6614,25 @@
         <w:rPr>
           <w:lang w:val="pt-BR"/>
         </w:rPr>
-        <w:t xml:space="preserve">\ F60\ </w:t>
-      </w:r>
-      <w:r>
-        <w:rPr>
-          <w:lang w:val="pt-BR"/>
-        </w:rPr>
-        <w:t>O sistema deve ser capaz de monitorar o estado da bateria.</w:t>
+        <w:t>\ F60</w:t>
+      </w:r>
+      <w:r>
+        <w:rPr>
+          <w:lang w:val="pt-BR"/>
+        </w:rPr>
+        <w:t xml:space="preserve">\ </w:t>
+      </w:r>
+      <w:r>
+        <w:rPr>
+          <w:lang w:val="pt-BR"/>
+        </w:rPr>
+        <w:t xml:space="preserve">O sistema deve identificar </w:t>
+      </w:r>
+      <w:r>
+        <w:rPr>
+          <w:lang w:val="pt-BR"/>
+        </w:rPr>
+        <w:t>o nível de bateria.</w:t>
       </w:r>
     </w:p>
     <w:p>
@@ -6233,19 +6654,19 @@
         <w:rPr>
           <w:lang w:val="pt-BR"/>
         </w:rPr>
-        <w:t xml:space="preserve">\ F65\ </w:t>
-      </w:r>
-      <w:r>
-        <w:rPr>
-          <w:lang w:val="pt-BR"/>
-        </w:rPr>
-        <w:t xml:space="preserve">O sistema deve identificar </w:t>
-      </w:r>
-      <w:r>
-        <w:rPr>
-          <w:lang w:val="pt-BR"/>
-        </w:rPr>
-        <w:t>o nível de bateria.</w:t>
+        <w:t>\ F65</w:t>
+      </w:r>
+      <w:r>
+        <w:rPr>
+          <w:lang w:val="pt-BR"/>
+        </w:rPr>
+        <w:t xml:space="preserve">\ O sistema deve </w:t>
+      </w:r>
+      <w:r>
+        <w:rPr>
+          <w:lang w:val="pt-BR"/>
+        </w:rPr>
+        <w:t>gerar uma mensagem caso o nível de bateria esteja baixo.</w:t>
       </w:r>
     </w:p>
     <w:p>
@@ -6267,13 +6688,25 @@
         <w:rPr>
           <w:lang w:val="pt-BR"/>
         </w:rPr>
-        <w:t xml:space="preserve">\ F70\ O sistema deve </w:t>
-      </w:r>
-      <w:r>
-        <w:rPr>
-          <w:lang w:val="pt-BR"/>
-        </w:rPr>
-        <w:t>gerar uma mensagem caso o nível de bateria esteja baixo.</w:t>
+        <w:t>\ F7</w:t>
+      </w:r>
+      <w:r>
+        <w:rPr>
+          <w:lang w:val="pt-BR"/>
+        </w:rPr>
+        <w:t>0</w:t>
+      </w:r>
+      <w:r>
+        <w:rPr>
+          <w:lang w:val="pt-BR"/>
+        </w:rPr>
+        <w:t xml:space="preserve">\ </w:t>
+      </w:r>
+      <w:r>
+        <w:rPr>
+          <w:lang w:val="pt-BR"/>
+        </w:rPr>
+        <w:t>O sistema deve ser capaz de gerar mensagens de erro caso haja algum problema na realização de uma ou mais operações do Robotino.</w:t>
       </w:r>
     </w:p>
     <w:p>
@@ -6295,13 +6728,7 @@
         <w:rPr>
           <w:lang w:val="pt-BR"/>
         </w:rPr>
-        <w:t>\ F7</w:t>
-      </w:r>
-      <w:r>
-        <w:rPr>
-          <w:lang w:val="pt-BR"/>
-        </w:rPr>
-        <w:t>5</w:t>
+        <w:t>\ F75</w:t>
       </w:r>
       <w:r>
         <w:rPr>
@@ -6313,31 +6740,120 @@
         <w:rPr>
           <w:lang w:val="pt-BR"/>
         </w:rPr>
-        <w:t>O sistema deve ser capaz de gerar mensagens de erro caso haja algum problema na realização de uma ou mais operações do Robotino.</w:t>
-      </w:r>
-    </w:p>
-    <w:p>
-      <w:pPr>
-        <w:jc w:val="both"/>
-        <w:rPr>
-          <w:lang w:val="pt-BR"/>
-        </w:rPr>
-      </w:pPr>
-    </w:p>
-    <w:p>
-      <w:pPr>
-        <w:jc w:val="both"/>
-        <w:rPr>
-          <w:lang w:val="pt-BR"/>
-        </w:rPr>
-      </w:pPr>
+        <w:t xml:space="preserve">O sistema deve ser capaz de reinicializar o software de controle de forma automática caso </w:t>
+      </w:r>
+      <w:r>
+        <w:rPr>
+          <w:lang w:val="pt-BR"/>
+        </w:rPr>
+        <w:t xml:space="preserve">ocorra </w:t>
+      </w:r>
+      <w:r>
+        <w:rPr>
+          <w:lang w:val="pt-BR"/>
+        </w:rPr>
+        <w:t xml:space="preserve">algum problema que comprometa o funcionamento </w:t>
+      </w:r>
+      <w:r>
+        <w:rPr>
+          <w:lang w:val="pt-BR"/>
+        </w:rPr>
+        <w:t>adequado</w:t>
+      </w:r>
+      <w:r>
+        <w:rPr>
+          <w:lang w:val="pt-BR"/>
+        </w:rPr>
+        <w:t xml:space="preserve"> do Robotino.</w:t>
+      </w:r>
+    </w:p>
+    <w:p>
+      <w:pPr>
+        <w:pStyle w:val="Heading1"/>
+        <w:rPr>
+          <w:lang w:val="pt-BR"/>
+        </w:rPr>
+      </w:pPr>
+      <w:bookmarkStart w:id="12" w:name="_Toc471998560"/>
       <w:r>
         <w:rPr>
           <w:lang w:val="pt-BR"/>
         </w:rPr>
         <w:lastRenderedPageBreak/>
-        <w:t>\ F80</w:t>
-      </w:r>
+        <w:t>Requisitos Não Funcionais</w:t>
+      </w:r>
+      <w:bookmarkEnd w:id="12"/>
+    </w:p>
+    <w:p>
+      <w:pPr>
+        <w:rPr>
+          <w:lang w:val="pt-BR"/>
+        </w:rPr>
+      </w:pPr>
+      <w:r>
+        <w:rPr>
+          <w:lang w:val="pt-BR"/>
+        </w:rPr>
+        <w:t xml:space="preserve">\ N10\ O sistema desenvolvido deve garantir que o Robotino </w:t>
+      </w:r>
+      <w:r>
+        <w:rPr>
+          <w:lang w:val="pt-BR"/>
+        </w:rPr>
+        <w:t>responda de forma autônoma e correta aos marcos</w:t>
+      </w:r>
+      <w:r>
+        <w:rPr>
+          <w:lang w:val="pt-BR"/>
+        </w:rPr>
+        <w:t xml:space="preserve"> (pontos de partida e chegada)</w:t>
+      </w:r>
+      <w:r>
+        <w:rPr>
+          <w:lang w:val="pt-BR"/>
+        </w:rPr>
+        <w:t xml:space="preserve"> definidos nos requisitos funcionais e aos estímulos (obstáculos) que vierem a surgir ao longo de seu percurso.</w:t>
+      </w:r>
+    </w:p>
+    <w:p>
+      <w:pPr>
+        <w:rPr>
+          <w:lang w:val="pt-BR"/>
+        </w:rPr>
+      </w:pPr>
+    </w:p>
+    <w:p>
+      <w:pPr>
+        <w:rPr>
+          <w:lang w:val="pt-BR"/>
+        </w:rPr>
+      </w:pPr>
+      <w:r>
+        <w:rPr>
+          <w:lang w:val="pt-BR"/>
+        </w:rPr>
+        <w:t>\ N2</w:t>
+      </w:r>
+      <w:r>
+        <w:rPr>
+          <w:lang w:val="pt-BR"/>
+        </w:rPr>
+        <w:t xml:space="preserve">0\ O sistema desenvolvido deve garantir que o Robotino se recupere e continue seu percurso caso haja falha na realização de alguma de suas operações definidas nos requisitos funcionais. </w:t>
+      </w:r>
+    </w:p>
+    <w:p>
+      <w:pPr>
+        <w:rPr>
+          <w:lang w:val="pt-BR"/>
+        </w:rPr>
+      </w:pPr>
+    </w:p>
+    <w:p>
+      <w:pPr>
+        <w:rPr>
+          <w:lang w:val="pt-BR"/>
+        </w:rPr>
+      </w:pPr>
       <w:r>
         <w:rPr>
           <w:lang w:val="pt-BR"/>
@@ -6348,192 +6864,13 @@
         <w:rPr>
           <w:lang w:val="pt-BR"/>
         </w:rPr>
-        <w:t xml:space="preserve">O sistema deve ser capaz de reinicializar o software de controle de forma automática caso </w:t>
-      </w:r>
-      <w:r>
-        <w:rPr>
-          <w:lang w:val="pt-BR"/>
-        </w:rPr>
-        <w:t xml:space="preserve">ocorra </w:t>
-      </w:r>
-      <w:r>
-        <w:rPr>
-          <w:lang w:val="pt-BR"/>
-        </w:rPr>
-        <w:t xml:space="preserve">algum problema que comprometa o funcionamento </w:t>
-      </w:r>
-      <w:r>
-        <w:rPr>
-          <w:lang w:val="pt-BR"/>
-        </w:rPr>
-        <w:t>adequado</w:t>
-      </w:r>
-      <w:r>
-        <w:rPr>
-          <w:lang w:val="pt-BR"/>
-        </w:rPr>
-        <w:t xml:space="preserve"> do Robotino.</w:t>
-      </w:r>
-    </w:p>
-    <w:p>
-      <w:pPr>
-        <w:pStyle w:val="Ttulo1"/>
-        <w:rPr>
-          <w:lang w:val="pt-BR"/>
-        </w:rPr>
-      </w:pPr>
-      <w:bookmarkStart w:id="12" w:name="_Toc471998560"/>
-      <w:r>
-        <w:rPr>
-          <w:lang w:val="pt-BR"/>
-        </w:rPr>
-        <w:t>Requisitos Não Funcionais</w:t>
-      </w:r>
-      <w:bookmarkEnd w:id="12"/>
-    </w:p>
-    <w:p>
-      <w:pPr>
-        <w:rPr>
-          <w:lang w:val="pt-BR"/>
-        </w:rPr>
-      </w:pPr>
-      <w:r>
-        <w:rPr>
-          <w:lang w:val="pt-BR"/>
-        </w:rPr>
-        <w:t xml:space="preserve">\ N10\ O sistema desenvolvido deve garantir que o Robotino </w:t>
-      </w:r>
-      <w:r>
-        <w:rPr>
-          <w:lang w:val="pt-BR"/>
-        </w:rPr>
-        <w:t>responda de forma autônoma e correta aos marcos</w:t>
-      </w:r>
-      <w:r>
-        <w:rPr>
-          <w:lang w:val="pt-BR"/>
-        </w:rPr>
-        <w:t xml:space="preserve"> (pontos de partida e chegada)</w:t>
-      </w:r>
-      <w:r>
-        <w:rPr>
-          <w:lang w:val="pt-BR"/>
-        </w:rPr>
-        <w:t xml:space="preserve"> definidos nos requisitos funcionais e aos estímulos (obstáculos) que vierem a surgir ao longo de seu percurso.</w:t>
-      </w:r>
-    </w:p>
-    <w:p>
-      <w:pPr>
-        <w:rPr>
-          <w:lang w:val="pt-BR"/>
-        </w:rPr>
-      </w:pPr>
-    </w:p>
-    <w:p>
-      <w:pPr>
-        <w:rPr>
-          <w:lang w:val="pt-BR"/>
-        </w:rPr>
-      </w:pPr>
-      <w:r>
-        <w:rPr>
-          <w:lang w:val="pt-BR"/>
-        </w:rPr>
-        <w:t xml:space="preserve">\ </w:t>
-      </w:r>
-      <w:r>
-        <w:rPr>
-          <w:lang w:val="pt-BR"/>
-        </w:rPr>
         <w:t>N</w:t>
       </w:r>
       <w:r>
         <w:rPr>
           <w:lang w:val="pt-BR"/>
         </w:rPr>
-        <w:t>2</w:t>
-      </w:r>
-      <w:r>
-        <w:rPr>
-          <w:lang w:val="pt-BR"/>
-        </w:rPr>
-        <w:t>0</w:t>
-      </w:r>
-      <w:r>
-        <w:rPr>
-          <w:lang w:val="pt-BR"/>
-        </w:rPr>
-        <w:t xml:space="preserve">\ O sistema desenvolvido deve assegurar que o tempo do percurso total </w:t>
-      </w:r>
-      <w:r>
-        <w:rPr>
-          <w:lang w:val="pt-BR"/>
-        </w:rPr>
-        <w:t>seja</w:t>
-      </w:r>
-      <w:r>
-        <w:rPr>
-          <w:lang w:val="pt-BR"/>
-        </w:rPr>
-        <w:t xml:space="preserve"> calculado de forma correta.</w:t>
-      </w:r>
-    </w:p>
-    <w:p>
-      <w:pPr>
-        <w:rPr>
-          <w:lang w:val="pt-BR"/>
-        </w:rPr>
-      </w:pPr>
-    </w:p>
-    <w:p>
-      <w:pPr>
-        <w:rPr>
-          <w:lang w:val="pt-BR"/>
-        </w:rPr>
-      </w:pPr>
-      <w:r>
-        <w:rPr>
-          <w:lang w:val="pt-BR"/>
-        </w:rPr>
-        <w:t>\ N3</w:t>
-      </w:r>
-      <w:r>
-        <w:rPr>
-          <w:lang w:val="pt-BR"/>
-        </w:rPr>
-        <w:t xml:space="preserve">0\ O sistema desenvolvido deve garantir que o Robotino se recupere e continue seu percurso caso haja falha na realização de alguma de suas operações definidas nos requisitos funcionais. </w:t>
-      </w:r>
-    </w:p>
-    <w:p>
-      <w:pPr>
-        <w:rPr>
-          <w:lang w:val="pt-BR"/>
-        </w:rPr>
-      </w:pPr>
-    </w:p>
-    <w:p>
-      <w:pPr>
-        <w:rPr>
-          <w:lang w:val="pt-BR"/>
-        </w:rPr>
-      </w:pPr>
-      <w:r>
-        <w:rPr>
-          <w:lang w:val="pt-BR"/>
-        </w:rPr>
-        <w:t xml:space="preserve">\ </w:t>
-      </w:r>
-      <w:r>
-        <w:rPr>
-          <w:lang w:val="pt-BR"/>
-        </w:rPr>
-        <w:t>N</w:t>
-      </w:r>
-      <w:r>
-        <w:rPr>
-          <w:lang w:val="pt-BR"/>
-        </w:rPr>
-        <w:t>4</w:t>
+        <w:t>3</w:t>
       </w:r>
       <w:r>
         <w:rPr>
@@ -6550,7 +6887,7 @@
     </w:p>
     <w:p>
       <w:pPr>
-        <w:pStyle w:val="Ttulo1"/>
+        <w:pStyle w:val="Heading1"/>
         <w:rPr>
           <w:lang w:val="pt-BR"/>
         </w:rPr>
@@ -6591,7 +6928,7 @@
     </w:p>
     <w:p>
       <w:pPr>
-        <w:pStyle w:val="Ttulo1"/>
+        <w:pStyle w:val="Heading1"/>
         <w:rPr>
           <w:lang w:val="pt-BR"/>
         </w:rPr>
@@ -6607,12 +6944,12 @@
     </w:p>
     <w:tbl>
       <w:tblPr>
-        <w:tblStyle w:val="Tabelacomgrade"/>
+        <w:tblStyle w:val="TableGrid"/>
         <w:tblW w:w="9040" w:type="dxa"/>
         <w:tblBorders>
           <w:insideH w:val="none" w:sz="0" w:space="0" w:color="auto"/>
         </w:tblBorders>
-        <w:tblLook w:val="04A0"/>
+        <w:tblLook w:val="04A0" w:firstRow="1" w:lastRow="0" w:firstColumn="1" w:lastColumn="0" w:noHBand="0" w:noVBand="1"/>
       </w:tblPr>
       <w:tblGrid>
         <w:gridCol w:w="3085"/>
@@ -8266,7 +8603,7 @@
     </w:p>
     <w:p>
       <w:pPr>
-        <w:pStyle w:val="Ttulo1"/>
+        <w:pStyle w:val="Heading1"/>
         <w:rPr>
           <w:lang w:val="pt-BR"/>
         </w:rPr>
@@ -8276,7 +8613,6 @@
         <w:rPr>
           <w:lang w:val="pt-BR"/>
         </w:rPr>
-        <w:lastRenderedPageBreak/>
         <w:t>Cenários de Teste</w:t>
       </w:r>
       <w:r>
@@ -8309,7 +8645,7 @@
     </w:p>
     <w:p>
       <w:pPr>
-        <w:pStyle w:val="PargrafodaLista"/>
+        <w:pStyle w:val="ListParagraph"/>
         <w:numPr>
           <w:ilvl w:val="0"/>
           <w:numId w:val="41"/>
@@ -8328,7 +8664,7 @@
     </w:p>
     <w:p>
       <w:pPr>
-        <w:pStyle w:val="PargrafodaLista"/>
+        <w:pStyle w:val="ListParagraph"/>
         <w:numPr>
           <w:ilvl w:val="0"/>
           <w:numId w:val="41"/>
@@ -8347,7 +8683,7 @@
     </w:p>
     <w:p>
       <w:pPr>
-        <w:pStyle w:val="PargrafodaLista"/>
+        <w:pStyle w:val="ListParagraph"/>
         <w:numPr>
           <w:ilvl w:val="0"/>
           <w:numId w:val="41"/>
@@ -8366,7 +8702,7 @@
     </w:p>
     <w:p>
       <w:pPr>
-        <w:pStyle w:val="PargrafodaLista"/>
+        <w:pStyle w:val="ListParagraph"/>
         <w:numPr>
           <w:ilvl w:val="0"/>
           <w:numId w:val="41"/>
@@ -8394,12 +8730,13 @@
         <w:rPr>
           <w:lang w:val="pt-BR"/>
         </w:rPr>
+        <w:lastRenderedPageBreak/>
         <w:t>Todas essas funcionalidades devem ser executadas de forma autônoma.</w:t>
       </w:r>
     </w:p>
     <w:p>
       <w:pPr>
-        <w:pStyle w:val="Ttulo1"/>
+        <w:pStyle w:val="Heading1"/>
         <w:rPr>
           <w:lang w:val="pt-BR"/>
         </w:rPr>
@@ -8467,7 +8804,7 @@
     </w:p>
     <w:p>
       <w:pPr>
-        <w:pStyle w:val="Ttulo2"/>
+        <w:pStyle w:val="Heading2"/>
         <w:rPr>
           <w:lang w:val="pt-BR"/>
         </w:rPr>
@@ -8516,7 +8853,7 @@
     </w:p>
     <w:p>
       <w:pPr>
-        <w:pStyle w:val="Ttulo1"/>
+        <w:pStyle w:val="Heading1"/>
         <w:rPr>
           <w:lang w:val="pt-BR"/>
         </w:rPr>
@@ -8666,9 +9003,9 @@
       </w:pPr>
     </w:p>
     <w:sectPr>
-      <w:headerReference w:type="default" r:id="rId8"/>
-      <w:footerReference w:type="default" r:id="rId9"/>
-      <w:headerReference w:type="first" r:id="rId10"/>
+      <w:headerReference w:type="default" r:id="rId9"/>
+      <w:footerReference w:type="default" r:id="rId10"/>
+      <w:headerReference w:type="first" r:id="rId11"/>
       <w:pgSz w:w="11907" w:h="16840"/>
       <w:pgMar w:top="1418" w:right="1418" w:bottom="1134" w:left="1418" w:header="720" w:footer="720" w:gutter="0"/>
       <w:cols w:space="720"/>
@@ -8679,15 +9016,15 @@
 </file>
 
 <file path=word/endnotes.xml><?xml version="1.0" encoding="utf-8"?>
-<w:endnotes xmlns:ve="http://schemas.openxmlformats.org/markup-compatibility/2006" xmlns:o="urn:schemas-microsoft-com:office:office" xmlns:r="http://schemas.openxmlformats.org/officeDocument/2006/relationships" xmlns:m="http://schemas.openxmlformats.org/officeDocument/2006/math" xmlns:v="urn:schemas-microsoft-com:vml" xmlns:wp="http://schemas.openxmlformats.org/drawingml/2006/wordprocessingDrawing" xmlns:w10="urn:schemas-microsoft-com:office:word" xmlns:w="http://schemas.openxmlformats.org/wordprocessingml/2006/main" xmlns:wne="http://schemas.microsoft.com/office/word/2006/wordml">
-  <w:endnote w:type="separator" w:id="0">
+<w:endnotes xmlns:wpc="http://schemas.microsoft.com/office/word/2010/wordprocessingCanvas" xmlns:mc="http://schemas.openxmlformats.org/markup-compatibility/2006" xmlns:o="urn:schemas-microsoft-com:office:office" xmlns:r="http://schemas.openxmlformats.org/officeDocument/2006/relationships" xmlns:m="http://schemas.openxmlformats.org/officeDocument/2006/math" xmlns:v="urn:schemas-microsoft-com:vml" xmlns:wp14="http://schemas.microsoft.com/office/word/2010/wordprocessingDrawing" xmlns:wp="http://schemas.openxmlformats.org/drawingml/2006/wordprocessingDrawing" xmlns:w10="urn:schemas-microsoft-com:office:word" xmlns:w="http://schemas.openxmlformats.org/wordprocessingml/2006/main" xmlns:w14="http://schemas.microsoft.com/office/word/2010/wordml" xmlns:wpg="http://schemas.microsoft.com/office/word/2010/wordprocessingGroup" xmlns:wpi="http://schemas.microsoft.com/office/word/2010/wordprocessingInk" xmlns:wne="http://schemas.microsoft.com/office/word/2006/wordml" xmlns:wps="http://schemas.microsoft.com/office/word/2010/wordprocessingShape" mc:Ignorable="w14 wp14">
+  <w:endnote w:type="separator" w:id="-1">
     <w:p>
       <w:r>
         <w:separator/>
       </w:r>
     </w:p>
   </w:endnote>
-  <w:endnote w:type="continuationSeparator" w:id="1">
+  <w:endnote w:type="continuationSeparator" w:id="0">
     <w:p>
       <w:r>
         <w:continuationSeparator/>
@@ -8698,10 +9035,10 @@
 </file>
 
 <file path=word/footer1.xml><?xml version="1.0" encoding="utf-8"?>
-<w:ftr xmlns:ve="http://schemas.openxmlformats.org/markup-compatibility/2006" xmlns:o="urn:schemas-microsoft-com:office:office" xmlns:r="http://schemas.openxmlformats.org/officeDocument/2006/relationships" xmlns:m="http://schemas.openxmlformats.org/officeDocument/2006/math" xmlns:v="urn:schemas-microsoft-com:vml" xmlns:wp="http://schemas.openxmlformats.org/drawingml/2006/wordprocessingDrawing" xmlns:w10="urn:schemas-microsoft-com:office:word" xmlns:w="http://schemas.openxmlformats.org/wordprocessingml/2006/main" xmlns:wne="http://schemas.microsoft.com/office/word/2006/wordml">
+<w:ftr xmlns:wpc="http://schemas.microsoft.com/office/word/2010/wordprocessingCanvas" xmlns:mc="http://schemas.openxmlformats.org/markup-compatibility/2006" xmlns:o="urn:schemas-microsoft-com:office:office" xmlns:r="http://schemas.openxmlformats.org/officeDocument/2006/relationships" xmlns:m="http://schemas.openxmlformats.org/officeDocument/2006/math" xmlns:v="urn:schemas-microsoft-com:vml" xmlns:wp14="http://schemas.microsoft.com/office/word/2010/wordprocessingDrawing" xmlns:wp="http://schemas.openxmlformats.org/drawingml/2006/wordprocessingDrawing" xmlns:w10="urn:schemas-microsoft-com:office:word" xmlns:w="http://schemas.openxmlformats.org/wordprocessingml/2006/main" xmlns:w14="http://schemas.microsoft.com/office/word/2010/wordml" xmlns:wpg="http://schemas.microsoft.com/office/word/2010/wordprocessingGroup" xmlns:wpi="http://schemas.microsoft.com/office/word/2010/wordprocessingInk" xmlns:wne="http://schemas.microsoft.com/office/word/2006/wordml" xmlns:wps="http://schemas.microsoft.com/office/word/2010/wordprocessingShape" mc:Ignorable="w14 wp14">
   <w:p>
     <w:pPr>
-      <w:pStyle w:val="Rodap"/>
+      <w:pStyle w:val="Footer"/>
       <w:rPr>
         <w:rFonts w:ascii="Times New Roman" w:hAnsi="Times New Roman"/>
         <w:sz w:val="16"/>
@@ -8755,7 +9092,7 @@
         <w:noProof/>
         <w:sz w:val="16"/>
       </w:rPr>
-      <w:t>12.01.17</w:t>
+      <w:t>13.01.17</w:t>
     </w:r>
     <w:r>
       <w:rPr>
@@ -8769,15 +9106,15 @@
 </file>
 
 <file path=word/footnotes.xml><?xml version="1.0" encoding="utf-8"?>
-<w:footnotes xmlns:ve="http://schemas.openxmlformats.org/markup-compatibility/2006" xmlns:o="urn:schemas-microsoft-com:office:office" xmlns:r="http://schemas.openxmlformats.org/officeDocument/2006/relationships" xmlns:m="http://schemas.openxmlformats.org/officeDocument/2006/math" xmlns:v="urn:schemas-microsoft-com:vml" xmlns:wp="http://schemas.openxmlformats.org/drawingml/2006/wordprocessingDrawing" xmlns:w10="urn:schemas-microsoft-com:office:word" xmlns:w="http://schemas.openxmlformats.org/wordprocessingml/2006/main" xmlns:wne="http://schemas.microsoft.com/office/word/2006/wordml">
-  <w:footnote w:type="separator" w:id="0">
+<w:footnotes xmlns:wpc="http://schemas.microsoft.com/office/word/2010/wordprocessingCanvas" xmlns:mc="http://schemas.openxmlformats.org/markup-compatibility/2006" xmlns:o="urn:schemas-microsoft-com:office:office" xmlns:r="http://schemas.openxmlformats.org/officeDocument/2006/relationships" xmlns:m="http://schemas.openxmlformats.org/officeDocument/2006/math" xmlns:v="urn:schemas-microsoft-com:vml" xmlns:wp14="http://schemas.microsoft.com/office/word/2010/wordprocessingDrawing" xmlns:wp="http://schemas.openxmlformats.org/drawingml/2006/wordprocessingDrawing" xmlns:w10="urn:schemas-microsoft-com:office:word" xmlns:w="http://schemas.openxmlformats.org/wordprocessingml/2006/main" xmlns:w14="http://schemas.microsoft.com/office/word/2010/wordml" xmlns:wpg="http://schemas.microsoft.com/office/word/2010/wordprocessingGroup" xmlns:wpi="http://schemas.microsoft.com/office/word/2010/wordprocessingInk" xmlns:wne="http://schemas.microsoft.com/office/word/2006/wordml" xmlns:wps="http://schemas.microsoft.com/office/word/2010/wordprocessingShape" mc:Ignorable="w14 wp14">
+  <w:footnote w:type="separator" w:id="-1">
     <w:p>
       <w:r>
         <w:separator/>
       </w:r>
     </w:p>
   </w:footnote>
-  <w:footnote w:type="continuationSeparator" w:id="1">
+  <w:footnote w:type="continuationSeparator" w:id="0">
     <w:p>
       <w:r>
         <w:continuationSeparator/>
@@ -8788,26 +9125,41 @@
 </file>
 
 <file path=word/header1.xml><?xml version="1.0" encoding="utf-8"?>
-<w:hdr xmlns:ve="http://schemas.openxmlformats.org/markup-compatibility/2006" xmlns:o="urn:schemas-microsoft-com:office:office" xmlns:r="http://schemas.openxmlformats.org/officeDocument/2006/relationships" xmlns:m="http://schemas.openxmlformats.org/officeDocument/2006/math" xmlns:v="urn:schemas-microsoft-com:vml" xmlns:wp="http://schemas.openxmlformats.org/drawingml/2006/wordprocessingDrawing" xmlns:w10="urn:schemas-microsoft-com:office:word" xmlns:w="http://schemas.openxmlformats.org/wordprocessingml/2006/main" xmlns:wne="http://schemas.microsoft.com/office/word/2006/wordml">
+<w:hdr xmlns:wpc="http://schemas.microsoft.com/office/word/2010/wordprocessingCanvas" xmlns:mc="http://schemas.openxmlformats.org/markup-compatibility/2006" xmlns:o="urn:schemas-microsoft-com:office:office" xmlns:r="http://schemas.openxmlformats.org/officeDocument/2006/relationships" xmlns:m="http://schemas.openxmlformats.org/officeDocument/2006/math" xmlns:v="urn:schemas-microsoft-com:vml" xmlns:wp14="http://schemas.microsoft.com/office/word/2010/wordprocessingDrawing" xmlns:wp="http://schemas.openxmlformats.org/drawingml/2006/wordprocessingDrawing" xmlns:w10="urn:schemas-microsoft-com:office:word" xmlns:w="http://schemas.openxmlformats.org/wordprocessingml/2006/main" xmlns:w14="http://schemas.microsoft.com/office/word/2010/wordml" xmlns:wpg="http://schemas.microsoft.com/office/word/2010/wordprocessingGroup" xmlns:wpi="http://schemas.microsoft.com/office/word/2010/wordprocessingInk" xmlns:wne="http://schemas.microsoft.com/office/word/2006/wordml" xmlns:wps="http://schemas.microsoft.com/office/word/2010/wordprocessingShape" mc:Ignorable="w14 wp14">
   <w:p>
     <w:pPr>
-      <w:pStyle w:val="Cabealho"/>
+      <w:pStyle w:val="Header"/>
       <w:rPr>
         <w:rFonts w:ascii="Times New Roman" w:hAnsi="Times New Roman"/>
         <w:u w:val="single"/>
         <w:lang w:val="pt-BR"/>
       </w:rPr>
     </w:pPr>
-    <w:fldSimple w:instr=" DOCPROPERTY &quot;Art&quot;  \* MERGEFORMAT ">
-      <w:r>
-        <w:rPr>
-          <w:rFonts w:ascii="Times New Roman" w:hAnsi="Times New Roman"/>
-          <w:u w:val="single"/>
-          <w:lang w:val="pt-BR"/>
-        </w:rPr>
-        <w:t>Disciplina de Mestrado</w:t>
-      </w:r>
-    </w:fldSimple>
+    <w:r>
+      <w:fldChar w:fldCharType="begin"/>
+    </w:r>
+    <w:r>
+      <w:instrText xml:space="preserve"> DOCPROPERTY "Art"  \* MERGEFORMAT </w:instrText>
+    </w:r>
+    <w:r>
+      <w:fldChar w:fldCharType="separate"/>
+    </w:r>
+    <w:r>
+      <w:rPr>
+        <w:rFonts w:ascii="Times New Roman" w:hAnsi="Times New Roman"/>
+        <w:u w:val="single"/>
+        <w:lang w:val="pt-BR"/>
+      </w:rPr>
+      <w:t>Disciplina de Mestrado</w:t>
+    </w:r>
+    <w:r>
+      <w:rPr>
+        <w:rFonts w:ascii="Times New Roman" w:hAnsi="Times New Roman"/>
+        <w:u w:val="single"/>
+        <w:lang w:val="pt-BR"/>
+      </w:rPr>
+      <w:fldChar w:fldCharType="end"/>
+    </w:r>
     <w:r>
       <w:rPr>
         <w:rFonts w:ascii="Times New Roman" w:hAnsi="Times New Roman"/>
@@ -8816,16 +9168,31 @@
       </w:rPr>
       <w:tab/>
     </w:r>
-    <w:fldSimple w:instr=" DOCPROPERTY &quot;Title&quot;  \* MERGEFORMAT ">
-      <w:r>
-        <w:rPr>
-          <w:rFonts w:ascii="Times New Roman" w:hAnsi="Times New Roman"/>
-          <w:u w:val="single"/>
-          <w:lang w:val="pt-BR"/>
-        </w:rPr>
-        <w:t>Plano de Projeto</w:t>
-      </w:r>
-    </w:fldSimple>
+    <w:r>
+      <w:fldChar w:fldCharType="begin"/>
+    </w:r>
+    <w:r>
+      <w:instrText xml:space="preserve"> DOCPROPERTY "Title"  \* MERGEFORMAT </w:instrText>
+    </w:r>
+    <w:r>
+      <w:fldChar w:fldCharType="separate"/>
+    </w:r>
+    <w:r>
+      <w:rPr>
+        <w:rFonts w:ascii="Times New Roman" w:hAnsi="Times New Roman"/>
+        <w:u w:val="single"/>
+        <w:lang w:val="pt-BR"/>
+      </w:rPr>
+      <w:t>Plano de Projeto</w:t>
+    </w:r>
+    <w:r>
+      <w:rPr>
+        <w:rFonts w:ascii="Times New Roman" w:hAnsi="Times New Roman"/>
+        <w:u w:val="single"/>
+        <w:lang w:val="pt-BR"/>
+      </w:rPr>
+      <w:fldChar w:fldCharType="end"/>
+    </w:r>
     <w:r>
       <w:rPr>
         <w:rFonts w:ascii="Times New Roman" w:hAnsi="Times New Roman"/>
@@ -8834,16 +9201,31 @@
       </w:rPr>
       <w:t xml:space="preserve"> V </w:t>
     </w:r>
-    <w:fldSimple w:instr=" DOCPROPERTY &quot;Version&quot;  \* MERGEFORMAT ">
-      <w:r>
-        <w:rPr>
-          <w:rFonts w:ascii="Times New Roman" w:hAnsi="Times New Roman"/>
-          <w:u w:val="single"/>
-          <w:lang w:val="pt-BR"/>
-        </w:rPr>
-        <w:t>1.0</w:t>
-      </w:r>
-    </w:fldSimple>
+    <w:r>
+      <w:fldChar w:fldCharType="begin"/>
+    </w:r>
+    <w:r>
+      <w:instrText xml:space="preserve"> DOCPROPERTY "Version"  \* MERGEFORMAT </w:instrText>
+    </w:r>
+    <w:r>
+      <w:fldChar w:fldCharType="separate"/>
+    </w:r>
+    <w:r>
+      <w:rPr>
+        <w:rFonts w:ascii="Times New Roman" w:hAnsi="Times New Roman"/>
+        <w:u w:val="single"/>
+        <w:lang w:val="pt-BR"/>
+      </w:rPr>
+      <w:t>1.0</w:t>
+    </w:r>
+    <w:r>
+      <w:rPr>
+        <w:rFonts w:ascii="Times New Roman" w:hAnsi="Times New Roman"/>
+        <w:u w:val="single"/>
+        <w:lang w:val="pt-BR"/>
+      </w:rPr>
+      <w:fldChar w:fldCharType="end"/>
+    </w:r>
     <w:r>
       <w:rPr>
         <w:rFonts w:ascii="Times New Roman" w:hAnsi="Times New Roman"/>
@@ -8854,7 +9236,7 @@
     </w:r>
     <w:r>
       <w:rPr>
-        <w:rStyle w:val="Nmerodepgina"/>
+        <w:rStyle w:val="PageNumber"/>
         <w:rFonts w:ascii="Times New Roman" w:hAnsi="Times New Roman"/>
         <w:u w:val="single"/>
       </w:rPr>
@@ -8862,7 +9244,7 @@
     </w:r>
     <w:r>
       <w:rPr>
-        <w:rStyle w:val="Nmerodepgina"/>
+        <w:rStyle w:val="PageNumber"/>
         <w:rFonts w:ascii="Times New Roman" w:hAnsi="Times New Roman"/>
         <w:u w:val="single"/>
         <w:lang w:val="pt-BR"/>
@@ -8871,7 +9253,7 @@
     </w:r>
     <w:r>
       <w:rPr>
-        <w:rStyle w:val="Nmerodepgina"/>
+        <w:rStyle w:val="PageNumber"/>
         <w:rFonts w:ascii="Times New Roman" w:hAnsi="Times New Roman"/>
         <w:u w:val="single"/>
       </w:rPr>
@@ -8879,7 +9261,7 @@
     </w:r>
     <w:r>
       <w:rPr>
-        <w:rStyle w:val="Nmerodepgina"/>
+        <w:rStyle w:val="PageNumber"/>
         <w:rFonts w:ascii="Times New Roman" w:hAnsi="Times New Roman"/>
         <w:noProof/>
         <w:u w:val="single"/>
@@ -8889,7 +9271,7 @@
     </w:r>
     <w:r>
       <w:rPr>
-        <w:rStyle w:val="Nmerodepgina"/>
+        <w:rStyle w:val="PageNumber"/>
         <w:rFonts w:ascii="Times New Roman" w:hAnsi="Times New Roman"/>
         <w:u w:val="single"/>
       </w:rPr>
@@ -8898,7 +9280,7 @@
   </w:p>
   <w:p>
     <w:pPr>
-      <w:pStyle w:val="Cabealho"/>
+      <w:pStyle w:val="Header"/>
       <w:rPr>
         <w:rFonts w:ascii="Times New Roman" w:hAnsi="Times New Roman"/>
         <w:lang w:val="pt-BR"/>
@@ -8909,7 +9291,7 @@
 </file>
 
 <file path=word/header2.xml><?xml version="1.0" encoding="utf-8"?>
-<w:hdr xmlns:ve="http://schemas.openxmlformats.org/markup-compatibility/2006" xmlns:o="urn:schemas-microsoft-com:office:office" xmlns:r="http://schemas.openxmlformats.org/officeDocument/2006/relationships" xmlns:m="http://schemas.openxmlformats.org/officeDocument/2006/math" xmlns:v="urn:schemas-microsoft-com:vml" xmlns:wp="http://schemas.openxmlformats.org/drawingml/2006/wordprocessingDrawing" xmlns:w10="urn:schemas-microsoft-com:office:word" xmlns:w="http://schemas.openxmlformats.org/wordprocessingml/2006/main" xmlns:wne="http://schemas.microsoft.com/office/word/2006/wordml">
+<w:hdr xmlns:wpc="http://schemas.microsoft.com/office/word/2010/wordprocessingCanvas" xmlns:mc="http://schemas.openxmlformats.org/markup-compatibility/2006" xmlns:o="urn:schemas-microsoft-com:office:office" xmlns:r="http://schemas.openxmlformats.org/officeDocument/2006/relationships" xmlns:m="http://schemas.openxmlformats.org/officeDocument/2006/math" xmlns:v="urn:schemas-microsoft-com:vml" xmlns:wp14="http://schemas.microsoft.com/office/word/2010/wordprocessingDrawing" xmlns:wp="http://schemas.openxmlformats.org/drawingml/2006/wordprocessingDrawing" xmlns:w10="urn:schemas-microsoft-com:office:word" xmlns:w="http://schemas.openxmlformats.org/wordprocessingml/2006/main" xmlns:w14="http://schemas.microsoft.com/office/word/2010/wordml" xmlns:wpg="http://schemas.microsoft.com/office/word/2010/wordprocessingGroup" xmlns:wpi="http://schemas.microsoft.com/office/word/2010/wordprocessingInk" xmlns:wne="http://schemas.microsoft.com/office/word/2006/wordml" xmlns:wps="http://schemas.microsoft.com/office/word/2010/wordprocessingShape" mc:Ignorable="w14 wp14">
   <w:tbl>
     <w:tblPr>
       <w:tblW w:w="0" w:type="auto"/>
@@ -8919,7 +9301,7 @@
         <w:left w:w="70" w:type="dxa"/>
         <w:right w:w="70" w:type="dxa"/>
       </w:tblCellMar>
-      <w:tblLook w:val="0000"/>
+      <w:tblLook w:val="0000" w:firstRow="0" w:lastRow="0" w:firstColumn="0" w:lastColumn="0" w:noHBand="0" w:noVBand="0"/>
     </w:tblPr>
     <w:tblGrid>
       <w:gridCol w:w="1134"/>
@@ -8932,7 +9314,7 @@
         </w:tcPr>
         <w:p>
           <w:pPr>
-            <w:pStyle w:val="Cabealho"/>
+            <w:pStyle w:val="Header"/>
             <w:ind w:left="-70" w:right="-851"/>
           </w:pPr>
         </w:p>
@@ -8943,7 +9325,7 @@
         </w:tcPr>
         <w:p>
           <w:pPr>
-            <w:pStyle w:val="Cabealho"/>
+            <w:pStyle w:val="Header"/>
             <w:spacing w:before="20"/>
             <w:ind w:right="-851"/>
             <w:jc w:val="center"/>
@@ -9022,7 +9404,7 @@
         </w:p>
         <w:p>
           <w:pPr>
-            <w:pStyle w:val="Cabealho"/>
+            <w:pStyle w:val="Header"/>
             <w:spacing w:before="20"/>
             <w:jc w:val="center"/>
             <w:rPr>
@@ -9040,7 +9422,7 @@
         </w:p>
         <w:p>
           <w:pPr>
-            <w:pStyle w:val="Cabealho"/>
+            <w:pStyle w:val="Header"/>
             <w:spacing w:before="20"/>
             <w:ind w:right="-851"/>
             <w:jc w:val="center"/>
@@ -9062,7 +9444,7 @@
   </w:tbl>
   <w:p>
     <w:pPr>
-      <w:pStyle w:val="Cabealho"/>
+      <w:pStyle w:val="Header"/>
       <w:ind w:right="-851" w:hanging="567"/>
       <w:rPr>
         <w:lang w:val="pt-BR"/>
@@ -9071,7 +9453,7 @@
   </w:p>
   <w:p>
     <w:pPr>
-      <w:pStyle w:val="Cabealho"/>
+      <w:pStyle w:val="Header"/>
       <w:rPr>
         <w:sz w:val="18"/>
         <w:lang w:val="pt-BR"/>
@@ -9080,7 +9462,7 @@
   </w:p>
   <w:p>
     <w:pPr>
-      <w:pStyle w:val="Cabealho"/>
+      <w:pStyle w:val="Header"/>
       <w:rPr>
         <w:sz w:val="18"/>
         <w:lang w:val="pt-BR"/>
@@ -9089,7 +9471,7 @@
   </w:p>
   <w:p>
     <w:pPr>
-      <w:pStyle w:val="Cabealho"/>
+      <w:pStyle w:val="Header"/>
       <w:rPr>
         <w:sz w:val="18"/>
         <w:lang w:val="pt-BR"/>
@@ -9098,7 +9480,7 @@
   </w:p>
   <w:p>
     <w:pPr>
-      <w:pStyle w:val="Cabealho"/>
+      <w:pStyle w:val="Header"/>
       <w:rPr>
         <w:sz w:val="18"/>
         <w:lang w:val="pt-BR"/>
@@ -9107,7 +9489,7 @@
   </w:p>
   <w:p>
     <w:pPr>
-      <w:pStyle w:val="Cabealho"/>
+      <w:pStyle w:val="Header"/>
       <w:rPr>
         <w:lang w:val="pt-BR"/>
       </w:rPr>
@@ -9115,7 +9497,7 @@
   </w:p>
   <w:p>
     <w:pPr>
-      <w:pStyle w:val="Cabealho"/>
+      <w:pStyle w:val="Header"/>
       <w:rPr>
         <w:sz w:val="20"/>
         <w:lang w:val="pt-BR"/>
@@ -9124,7 +9506,7 @@
   </w:p>
   <w:p>
     <w:pPr>
-      <w:pStyle w:val="Cabealho"/>
+      <w:pStyle w:val="Header"/>
       <w:rPr>
         <w:lang w:val="pt-BR"/>
       </w:rPr>
@@ -9132,7 +9514,7 @@
   </w:p>
   <w:p>
     <w:pPr>
-      <w:pStyle w:val="Cabealho"/>
+      <w:pStyle w:val="Header"/>
       <w:rPr>
         <w:lang w:val="pt-BR"/>
       </w:rPr>
@@ -9140,7 +9522,7 @@
   </w:p>
   <w:p>
     <w:pPr>
-      <w:pStyle w:val="Cabealho"/>
+      <w:pStyle w:val="Header"/>
       <w:rPr>
         <w:lang w:val="pt-BR"/>
       </w:rPr>
@@ -9148,7 +9530,7 @@
   </w:p>
   <w:p>
     <w:pPr>
-      <w:pStyle w:val="Cabealho"/>
+      <w:pStyle w:val="Header"/>
       <w:rPr>
         <w:lang w:val="pt-BR"/>
       </w:rPr>
@@ -9158,7 +9540,7 @@
 </file>
 
 <file path=word/numbering.xml><?xml version="1.0" encoding="utf-8"?>
-<w:numbering xmlns:ve="http://schemas.openxmlformats.org/markup-compatibility/2006" xmlns:o="urn:schemas-microsoft-com:office:office" xmlns:r="http://schemas.openxmlformats.org/officeDocument/2006/relationships" xmlns:m="http://schemas.openxmlformats.org/officeDocument/2006/math" xmlns:v="urn:schemas-microsoft-com:vml" xmlns:wp="http://schemas.openxmlformats.org/drawingml/2006/wordprocessingDrawing" xmlns:w10="urn:schemas-microsoft-com:office:word" xmlns:w="http://schemas.openxmlformats.org/wordprocessingml/2006/main" xmlns:wne="http://schemas.microsoft.com/office/word/2006/wordml">
+<w:numbering xmlns:wpc="http://schemas.microsoft.com/office/word/2010/wordprocessingCanvas" xmlns:mc="http://schemas.openxmlformats.org/markup-compatibility/2006" xmlns:o="urn:schemas-microsoft-com:office:office" xmlns:r="http://schemas.openxmlformats.org/officeDocument/2006/relationships" xmlns:m="http://schemas.openxmlformats.org/officeDocument/2006/math" xmlns:v="urn:schemas-microsoft-com:vml" xmlns:wp14="http://schemas.microsoft.com/office/word/2010/wordprocessingDrawing" xmlns:wp="http://schemas.openxmlformats.org/drawingml/2006/wordprocessingDrawing" xmlns:w10="urn:schemas-microsoft-com:office:word" xmlns:w="http://schemas.openxmlformats.org/wordprocessingml/2006/main" xmlns:w14="http://schemas.microsoft.com/office/word/2010/wordml" xmlns:wpg="http://schemas.microsoft.com/office/word/2010/wordprocessingGroup" xmlns:wpi="http://schemas.microsoft.com/office/word/2010/wordprocessingInk" xmlns:wne="http://schemas.microsoft.com/office/word/2006/wordml" xmlns:wps="http://schemas.microsoft.com/office/word/2010/wordprocessingShape" mc:Ignorable="w14 wp14">
   <w:abstractNum w:abstractNumId="0">
     <w:nsid w:val="FFFFFF7C"/>
     <w:multiLevelType w:val="singleLevel"/>
@@ -9350,7 +9732,7 @@
     <w:tmpl w:val="FFFFFFFF"/>
     <w:lvl w:ilvl="0">
       <w:numFmt w:val="decimal"/>
-      <w:pStyle w:val="Ttulo1"/>
+      <w:pStyle w:val="Heading1"/>
       <w:lvlText w:val="%1"/>
       <w:legacy w:legacy="1" w:legacySpace="144" w:legacyIndent="0"/>
       <w:lvlJc w:val="left"/>
@@ -9358,7 +9740,7 @@
     <w:lvl w:ilvl="1">
       <w:start w:val="1"/>
       <w:numFmt w:val="decimal"/>
-      <w:pStyle w:val="Ttulo2"/>
+      <w:pStyle w:val="Heading2"/>
       <w:lvlText w:val="%1.%2"/>
       <w:legacy w:legacy="1" w:legacySpace="144" w:legacyIndent="0"/>
       <w:lvlJc w:val="left"/>
@@ -9366,7 +9748,7 @@
     <w:lvl w:ilvl="2">
       <w:start w:val="1"/>
       <w:numFmt w:val="decimal"/>
-      <w:pStyle w:val="Ttulo3"/>
+      <w:pStyle w:val="Heading3"/>
       <w:lvlText w:val="%1.%2.%3"/>
       <w:legacy w:legacy="1" w:legacySpace="144" w:legacyIndent="0"/>
       <w:lvlJc w:val="left"/>
@@ -9374,7 +9756,7 @@
     <w:lvl w:ilvl="3">
       <w:start w:val="1"/>
       <w:numFmt w:val="decimal"/>
-      <w:pStyle w:val="Ttulo4"/>
+      <w:pStyle w:val="Heading4"/>
       <w:lvlText w:val="%1.%2.%3.%4"/>
       <w:legacy w:legacy="1" w:legacySpace="144" w:legacyIndent="0"/>
       <w:lvlJc w:val="left"/>
@@ -9382,7 +9764,7 @@
     <w:lvl w:ilvl="4">
       <w:start w:val="1"/>
       <w:numFmt w:val="decimal"/>
-      <w:pStyle w:val="Ttulo5"/>
+      <w:pStyle w:val="Heading5"/>
       <w:lvlText w:val="%1.%2.%3.%4.%5"/>
       <w:legacy w:legacy="1" w:legacySpace="144" w:legacyIndent="0"/>
       <w:lvlJc w:val="left"/>
@@ -9390,7 +9772,7 @@
     <w:lvl w:ilvl="5">
       <w:start w:val="1"/>
       <w:numFmt w:val="decimal"/>
-      <w:pStyle w:val="Ttulo6"/>
+      <w:pStyle w:val="Heading6"/>
       <w:lvlText w:val="%1.%2.%3.%4.%5.%6"/>
       <w:legacy w:legacy="1" w:legacySpace="144" w:legacyIndent="0"/>
       <w:lvlJc w:val="left"/>
@@ -9398,7 +9780,7 @@
     <w:lvl w:ilvl="6">
       <w:start w:val="1"/>
       <w:numFmt w:val="decimal"/>
-      <w:pStyle w:val="Ttulo7"/>
+      <w:pStyle w:val="Heading7"/>
       <w:lvlText w:val="%1.%2.%3.%4.%5.%6.%7"/>
       <w:legacy w:legacy="1" w:legacySpace="144" w:legacyIndent="0"/>
       <w:lvlJc w:val="left"/>
@@ -9406,7 +9788,7 @@
     <w:lvl w:ilvl="7">
       <w:start w:val="1"/>
       <w:numFmt w:val="decimal"/>
-      <w:pStyle w:val="Ttulo8"/>
+      <w:pStyle w:val="Heading8"/>
       <w:lvlText w:val="%1.%2.%3.%4.%5.%6.%7.%8"/>
       <w:legacy w:legacy="1" w:legacySpace="144" w:legacyIndent="0"/>
       <w:lvlJc w:val="left"/>
@@ -9414,7 +9796,7 @@
     <w:lvl w:ilvl="8">
       <w:start w:val="1"/>
       <w:numFmt w:val="decimal"/>
-      <w:pStyle w:val="Ttulo9"/>
+      <w:pStyle w:val="Heading9"/>
       <w:lvlText w:val="%1.%2.%3.%4.%5.%6.%7.%8.%9"/>
       <w:legacy w:legacy="1" w:legacySpace="144" w:legacyIndent="0"/>
       <w:lvlJc w:val="left"/>
@@ -11152,7 +11534,7 @@
 </file>
 
 <file path=word/styles.xml><?xml version="1.0" encoding="utf-8"?>
-<w:styles xmlns:r="http://schemas.openxmlformats.org/officeDocument/2006/relationships" xmlns:w="http://schemas.openxmlformats.org/wordprocessingml/2006/main">
+<w:styles xmlns:mc="http://schemas.openxmlformats.org/markup-compatibility/2006" xmlns:r="http://schemas.openxmlformats.org/officeDocument/2006/relationships" xmlns:w="http://schemas.openxmlformats.org/wordprocessingml/2006/main" xmlns:w14="http://schemas.microsoft.com/office/word/2010/wordml" mc:Ignorable="w14">
   <w:docDefaults>
     <w:rPrDefault>
       <w:rPr>
@@ -11310,7 +11692,7 @@
       <w:lang w:val="de-DE"/>
     </w:rPr>
   </w:style>
-  <w:style w:type="paragraph" w:styleId="Ttulo1">
+  <w:style w:type="paragraph" w:styleId="Heading1">
     <w:name w:val="heading 1"/>
     <w:basedOn w:val="Normal"/>
     <w:next w:val="Normal"/>
@@ -11331,7 +11713,7 @@
       <w:sz w:val="32"/>
     </w:rPr>
   </w:style>
-  <w:style w:type="paragraph" w:styleId="Ttulo2">
+  <w:style w:type="paragraph" w:styleId="Heading2">
     <w:name w:val="heading 2"/>
     <w:basedOn w:val="Normal"/>
     <w:next w:val="Normal"/>
@@ -11352,7 +11734,7 @@
       <w:sz w:val="28"/>
     </w:rPr>
   </w:style>
-  <w:style w:type="paragraph" w:styleId="Ttulo3">
+  <w:style w:type="paragraph" w:styleId="Heading3">
     <w:name w:val="heading 3"/>
     <w:basedOn w:val="Normal"/>
     <w:next w:val="Normal"/>
@@ -11372,7 +11754,7 @@
       <w:b/>
     </w:rPr>
   </w:style>
-  <w:style w:type="paragraph" w:styleId="Ttulo4">
+  <w:style w:type="paragraph" w:styleId="Heading4">
     <w:name w:val="heading 4"/>
     <w:basedOn w:val="Normal"/>
     <w:next w:val="Normal"/>
@@ -11393,7 +11775,7 @@
       <w:i/>
     </w:rPr>
   </w:style>
-  <w:style w:type="paragraph" w:styleId="Ttulo5">
+  <w:style w:type="paragraph" w:styleId="Heading5">
     <w:name w:val="heading 5"/>
     <w:basedOn w:val="Normal"/>
     <w:next w:val="Normal"/>
@@ -11413,7 +11795,7 @@
       <w:sz w:val="22"/>
     </w:rPr>
   </w:style>
-  <w:style w:type="paragraph" w:styleId="Ttulo6">
+  <w:style w:type="paragraph" w:styleId="Heading6">
     <w:name w:val="heading 6"/>
     <w:basedOn w:val="Normal"/>
     <w:next w:val="Normal"/>
@@ -11434,7 +11816,7 @@
       <w:sz w:val="22"/>
     </w:rPr>
   </w:style>
-  <w:style w:type="paragraph" w:styleId="Ttulo7">
+  <w:style w:type="paragraph" w:styleId="Heading7">
     <w:name w:val="heading 7"/>
     <w:basedOn w:val="Normal"/>
     <w:next w:val="Normal"/>
@@ -11453,7 +11835,7 @@
       <w:rFonts w:ascii="Arial" w:hAnsi="Arial"/>
     </w:rPr>
   </w:style>
-  <w:style w:type="paragraph" w:styleId="Ttulo8">
+  <w:style w:type="paragraph" w:styleId="Heading8">
     <w:name w:val="heading 8"/>
     <w:basedOn w:val="Normal"/>
     <w:next w:val="Normal"/>
@@ -11473,7 +11855,7 @@
       <w:i/>
     </w:rPr>
   </w:style>
-  <w:style w:type="paragraph" w:styleId="Ttulo9">
+  <w:style w:type="paragraph" w:styleId="Heading9">
     <w:name w:val="heading 9"/>
     <w:basedOn w:val="Normal"/>
     <w:next w:val="Normal"/>
@@ -11494,18 +11876,17 @@
       <w:sz w:val="18"/>
     </w:rPr>
   </w:style>
-  <w:style w:type="character" w:default="1" w:styleId="Fontepargpadro">
+  <w:style w:type="character" w:default="1" w:styleId="DefaultParagraphFont">
     <w:name w:val="Default Paragraph Font"/>
     <w:uiPriority w:val="1"/>
     <w:semiHidden/>
     <w:unhideWhenUsed/>
   </w:style>
-  <w:style w:type="table" w:default="1" w:styleId="Tabelanormal">
+  <w:style w:type="table" w:default="1" w:styleId="TableNormal">
     <w:name w:val="Normal Table"/>
     <w:uiPriority w:val="99"/>
     <w:semiHidden/>
     <w:unhideWhenUsed/>
-    <w:qFormat/>
     <w:tblPr>
       <w:tblInd w:w="0" w:type="dxa"/>
       <w:tblCellMar>
@@ -11516,13 +11897,13 @@
       </w:tblCellMar>
     </w:tblPr>
   </w:style>
-  <w:style w:type="numbering" w:default="1" w:styleId="Semlista">
+  <w:style w:type="numbering" w:default="1" w:styleId="NoList">
     <w:name w:val="No List"/>
     <w:uiPriority w:val="99"/>
     <w:semiHidden/>
     <w:unhideWhenUsed/>
   </w:style>
-  <w:style w:type="paragraph" w:styleId="Commarcadores">
+  <w:style w:type="paragraph" w:styleId="ListBullet">
     <w:name w:val="List Bullet"/>
     <w:basedOn w:val="Normal"/>
     <w:autoRedefine/>
@@ -11539,7 +11920,7 @@
       <w:rFonts w:ascii="Arial" w:hAnsi="Arial"/>
     </w:rPr>
   </w:style>
-  <w:style w:type="paragraph" w:styleId="Commarcadores2">
+  <w:style w:type="paragraph" w:styleId="ListBullet2">
     <w:name w:val="List Bullet 2"/>
     <w:basedOn w:val="Normal"/>
     <w:autoRedefine/>
@@ -11556,7 +11937,7 @@
       <w:rFonts w:ascii="Arial" w:hAnsi="Arial"/>
     </w:rPr>
   </w:style>
-  <w:style w:type="paragraph" w:styleId="Commarcadores3">
+  <w:style w:type="paragraph" w:styleId="ListBullet3">
     <w:name w:val="List Bullet 3"/>
     <w:basedOn w:val="Normal"/>
     <w:autoRedefine/>
@@ -11573,7 +11954,7 @@
       <w:rFonts w:ascii="Arial" w:hAnsi="Arial"/>
     </w:rPr>
   </w:style>
-  <w:style w:type="paragraph" w:styleId="Commarcadores4">
+  <w:style w:type="paragraph" w:styleId="ListBullet4">
     <w:name w:val="List Bullet 4"/>
     <w:basedOn w:val="Normal"/>
     <w:autoRedefine/>
@@ -11590,7 +11971,7 @@
       <w:rFonts w:ascii="Arial" w:hAnsi="Arial"/>
     </w:rPr>
   </w:style>
-  <w:style w:type="paragraph" w:styleId="Commarcadores5">
+  <w:style w:type="paragraph" w:styleId="ListBullet5">
     <w:name w:val="List Bullet 5"/>
     <w:basedOn w:val="Normal"/>
     <w:autoRedefine/>
@@ -11607,7 +11988,7 @@
       <w:rFonts w:ascii="Arial" w:hAnsi="Arial"/>
     </w:rPr>
   </w:style>
-  <w:style w:type="paragraph" w:styleId="Numerada">
+  <w:style w:type="paragraph" w:styleId="ListNumber">
     <w:name w:val="List Number"/>
     <w:basedOn w:val="Normal"/>
     <w:semiHidden/>
@@ -11623,7 +12004,7 @@
       <w:rFonts w:ascii="Arial" w:hAnsi="Arial"/>
     </w:rPr>
   </w:style>
-  <w:style w:type="paragraph" w:styleId="Numerada2">
+  <w:style w:type="paragraph" w:styleId="ListNumber2">
     <w:name w:val="List Number 2"/>
     <w:basedOn w:val="Normal"/>
     <w:semiHidden/>
@@ -11639,7 +12020,7 @@
       <w:rFonts w:ascii="Arial" w:hAnsi="Arial"/>
     </w:rPr>
   </w:style>
-  <w:style w:type="paragraph" w:styleId="Numerada3">
+  <w:style w:type="paragraph" w:styleId="ListNumber3">
     <w:name w:val="List Number 3"/>
     <w:basedOn w:val="Normal"/>
     <w:semiHidden/>
@@ -11655,7 +12036,7 @@
       <w:rFonts w:ascii="Arial" w:hAnsi="Arial"/>
     </w:rPr>
   </w:style>
-  <w:style w:type="paragraph" w:styleId="Numerada4">
+  <w:style w:type="paragraph" w:styleId="ListNumber4">
     <w:name w:val="List Number 4"/>
     <w:basedOn w:val="Normal"/>
     <w:semiHidden/>
@@ -11671,7 +12052,7 @@
       <w:rFonts w:ascii="Arial" w:hAnsi="Arial"/>
     </w:rPr>
   </w:style>
-  <w:style w:type="paragraph" w:styleId="Numerada5">
+  <w:style w:type="paragraph" w:styleId="ListNumber5">
     <w:name w:val="List Number 5"/>
     <w:basedOn w:val="Normal"/>
     <w:semiHidden/>
@@ -11687,7 +12068,7 @@
       <w:rFonts w:ascii="Arial" w:hAnsi="Arial"/>
     </w:rPr>
   </w:style>
-  <w:style w:type="paragraph" w:styleId="Rodap">
+  <w:style w:type="paragraph" w:styleId="Footer">
     <w:name w:val="footer"/>
     <w:basedOn w:val="Normal"/>
     <w:semiHidden/>
@@ -11703,7 +12084,7 @@
       <w:rFonts w:ascii="Arial" w:hAnsi="Arial"/>
     </w:rPr>
   </w:style>
-  <w:style w:type="paragraph" w:styleId="Sumrio1">
+  <w:style w:type="paragraph" w:styleId="TOC1">
     <w:name w:val="toc 1"/>
     <w:basedOn w:val="Normal"/>
     <w:next w:val="Normal"/>
@@ -11733,7 +12114,7 @@
       <w:rFonts w:ascii="Arial" w:hAnsi="Arial"/>
     </w:rPr>
   </w:style>
-  <w:style w:type="paragraph" w:styleId="Legenda">
+  <w:style w:type="paragraph" w:styleId="Caption">
     <w:name w:val="caption"/>
     <w:basedOn w:val="Normal"/>
     <w:next w:val="Normal"/>
@@ -11747,7 +12128,7 @@
       <w:b/>
     </w:rPr>
   </w:style>
-  <w:style w:type="character" w:styleId="Nmerodepgina">
+  <w:style w:type="character" w:styleId="PageNumber">
     <w:name w:val="page number"/>
     <w:semiHidden/>
     <w:rsid w:val="003B352C"/>
@@ -11755,7 +12136,7 @@
       <w:rFonts w:ascii="Arial" w:hAnsi="Arial"/>
     </w:rPr>
   </w:style>
-  <w:style w:type="paragraph" w:styleId="Cabealho">
+  <w:style w:type="paragraph" w:styleId="Header">
     <w:name w:val="header"/>
     <w:basedOn w:val="Normal"/>
     <w:semiHidden/>
@@ -11771,7 +12152,7 @@
       <w:rFonts w:ascii="Arial" w:hAnsi="Arial"/>
     </w:rPr>
   </w:style>
-  <w:style w:type="paragraph" w:styleId="Corpodetexto">
+  <w:style w:type="paragraph" w:styleId="BodyText">
     <w:name w:val="Body Text"/>
     <w:basedOn w:val="Normal"/>
     <w:semiHidden/>
@@ -11780,7 +12161,7 @@
       <w:i/>
     </w:rPr>
   </w:style>
-  <w:style w:type="paragraph" w:styleId="Sumrio2">
+  <w:style w:type="paragraph" w:styleId="TOC2">
     <w:name w:val="toc 2"/>
     <w:basedOn w:val="Normal"/>
     <w:next w:val="Normal"/>
@@ -11793,7 +12174,7 @@
   </w:style>
   <w:style w:type="character" w:styleId="Hyperlink">
     <w:name w:val="Hyperlink"/>
-    <w:basedOn w:val="Fontepargpadro"/>
+    <w:basedOn w:val="DefaultParagraphFont"/>
     <w:uiPriority w:val="99"/>
     <w:unhideWhenUsed/>
     <w:rsid w:val="001F35AD"/>
@@ -11802,10 +12183,10 @@
       <w:u w:val="single"/>
     </w:rPr>
   </w:style>
-  <w:style w:type="paragraph" w:styleId="Textodebalo">
+  <w:style w:type="paragraph" w:styleId="BalloonText">
     <w:name w:val="Balloon Text"/>
     <w:basedOn w:val="Normal"/>
-    <w:link w:val="TextodebaloChar"/>
+    <w:link w:val="BalloonTextChar"/>
     <w:uiPriority w:val="99"/>
     <w:semiHidden/>
     <w:unhideWhenUsed/>
@@ -11816,10 +12197,10 @@
       <w:szCs w:val="16"/>
     </w:rPr>
   </w:style>
-  <w:style w:type="character" w:customStyle="1" w:styleId="TextodebaloChar">
-    <w:name w:val="Texto de balão Char"/>
-    <w:basedOn w:val="Fontepargpadro"/>
-    <w:link w:val="Textodebalo"/>
+  <w:style w:type="character" w:customStyle="1" w:styleId="BalloonTextChar">
+    <w:name w:val="Balloon Text Char"/>
+    <w:basedOn w:val="DefaultParagraphFont"/>
+    <w:link w:val="BalloonText"/>
     <w:uiPriority w:val="99"/>
     <w:semiHidden/>
     <w:rsid w:val="0025618D"/>
@@ -11832,10 +12213,10 @@
   </w:style>
   <w:style w:type="character" w:customStyle="1" w:styleId="shorttext">
     <w:name w:val="short_text"/>
-    <w:basedOn w:val="Fontepargpadro"/>
+    <w:basedOn w:val="DefaultParagraphFont"/>
     <w:rsid w:val="007B3461"/>
   </w:style>
-  <w:style w:type="paragraph" w:styleId="PargrafodaLista">
+  <w:style w:type="paragraph" w:styleId="ListParagraph">
     <w:name w:val="List Paragraph"/>
     <w:basedOn w:val="Normal"/>
     <w:uiPriority w:val="34"/>
@@ -11846,9 +12227,9 @@
       <w:contextualSpacing/>
     </w:pPr>
   </w:style>
-  <w:style w:type="character" w:styleId="Refdecomentrio">
+  <w:style w:type="character" w:styleId="CommentReference">
     <w:name w:val="annotation reference"/>
-    <w:basedOn w:val="Fontepargpadro"/>
+    <w:basedOn w:val="DefaultParagraphFont"/>
     <w:uiPriority w:val="99"/>
     <w:semiHidden/>
     <w:unhideWhenUsed/>
@@ -11858,10 +12239,10 @@
       <w:szCs w:val="16"/>
     </w:rPr>
   </w:style>
-  <w:style w:type="paragraph" w:styleId="Textodecomentrio">
+  <w:style w:type="paragraph" w:styleId="CommentText">
     <w:name w:val="annotation text"/>
     <w:basedOn w:val="Normal"/>
-    <w:link w:val="TextodecomentrioChar"/>
+    <w:link w:val="CommentTextChar"/>
     <w:uiPriority w:val="99"/>
     <w:semiHidden/>
     <w:unhideWhenUsed/>
@@ -11870,10 +12251,10 @@
       <w:sz w:val="20"/>
     </w:rPr>
   </w:style>
-  <w:style w:type="character" w:customStyle="1" w:styleId="TextodecomentrioChar">
-    <w:name w:val="Texto de comentário Char"/>
-    <w:basedOn w:val="Fontepargpadro"/>
-    <w:link w:val="Textodecomentrio"/>
+  <w:style w:type="character" w:customStyle="1" w:styleId="CommentTextChar">
+    <w:name w:val="Comment Text Char"/>
+    <w:basedOn w:val="DefaultParagraphFont"/>
+    <w:link w:val="CommentText"/>
     <w:uiPriority w:val="99"/>
     <w:semiHidden/>
     <w:rsid w:val="00646163"/>
@@ -11881,11 +12262,11 @@
       <w:lang w:val="de-DE"/>
     </w:rPr>
   </w:style>
-  <w:style w:type="paragraph" w:styleId="Assuntodocomentrio">
+  <w:style w:type="paragraph" w:styleId="CommentSubject">
     <w:name w:val="annotation subject"/>
-    <w:basedOn w:val="Textodecomentrio"/>
-    <w:next w:val="Textodecomentrio"/>
-    <w:link w:val="AssuntodocomentrioChar"/>
+    <w:basedOn w:val="CommentText"/>
+    <w:next w:val="CommentText"/>
+    <w:link w:val="CommentSubjectChar"/>
     <w:uiPriority w:val="99"/>
     <w:semiHidden/>
     <w:unhideWhenUsed/>
@@ -11895,10 +12276,10 @@
       <w:bCs/>
     </w:rPr>
   </w:style>
-  <w:style w:type="character" w:customStyle="1" w:styleId="AssuntodocomentrioChar">
-    <w:name w:val="Assunto do comentário Char"/>
-    <w:basedOn w:val="TextodecomentrioChar"/>
-    <w:link w:val="Assuntodocomentrio"/>
+  <w:style w:type="character" w:customStyle="1" w:styleId="CommentSubjectChar">
+    <w:name w:val="Comment Subject Char"/>
+    <w:basedOn w:val="CommentTextChar"/>
+    <w:link w:val="CommentSubject"/>
     <w:uiPriority w:val="99"/>
     <w:semiHidden/>
     <w:rsid w:val="00646163"/>
@@ -11908,9 +12289,9 @@
       <w:lang w:val="de-DE"/>
     </w:rPr>
   </w:style>
-  <w:style w:type="table" w:styleId="Tabelacomgrade">
+  <w:style w:type="table" w:styleId="TableGrid">
     <w:name w:val="Table Grid"/>
-    <w:basedOn w:val="Tabelanormal"/>
+    <w:basedOn w:val="TableNormal"/>
     <w:uiPriority w:val="39"/>
     <w:rsid w:val="005D5D47"/>
     <w:tblPr>
@@ -12412,7 +12793,7 @@
 </file>
 
 <file path=customXml/itemProps1.xml><?xml version="1.0" encoding="utf-8"?>
-<ds:datastoreItem xmlns:ds="http://schemas.openxmlformats.org/officeDocument/2006/customXml" ds:itemID="{EB90D026-9F32-42CF-A9B1-246F7921AC9E}">
+<ds:datastoreItem xmlns:ds="http://schemas.openxmlformats.org/officeDocument/2006/customXml" ds:itemID="{E35EB6FC-24CF-4C62-A67E-3E7CDEB2D6B0}">
   <ds:schemaRefs>
     <ds:schemaRef ds:uri="http://schemas.openxmlformats.org/officeDocument/2006/bibliography"/>
   </ds:schemaRefs>

</xml_diff>